<commit_message>
Exchanged KLHI with NRZMHi in report templates
</commit_message>
<xml_diff>
--- a/HaemophilusWeb/ReportTemplates/Meningo/Fax - Nativmaterial.docx
+++ b/HaemophilusWeb/ReportTemplates/Meningo/Fax - Nativmaterial.docx
@@ -353,7 +353,15 @@
         <w:spacing w:before="21"/>
       </w:pPr>
       <w:r>
-        <w:t>Wir möchten Sie höflich bitten, nach Erhalt des Befundes eine Empfangsbestätigung an die Nummer: 0931-31 87281 oder an die Email Adresse: nrzm@hygiene.uni-wuerzburg.de zu senden.</w:t>
+        <w:t xml:space="preserve">Wir möchten Sie höflich bitten, nach Erhalt des Befundes eine Empfangsbestätigung an die Nummer: 0931-31 87281 oder an die </w:t>
+      </w:r>
+      <w:proofErr w:type="spellStart"/>
+      <w:r>
+        <w:t>Email</w:t>
+      </w:r>
+      <w:proofErr w:type="spellEnd"/>
+      <w:r>
+        <w:t xml:space="preserve"> Adresse: nrzm@hygiene.uni-wuerzburg.de zu senden.</w:t>
       </w:r>
     </w:p>
     <w:p>
@@ -410,8 +418,13 @@
               <w:spacing w:before="21"/>
             </w:pPr>
             <w:r>
-              <w:t>Fax erhalten am :</w:t>
+              <w:t xml:space="preserve">Fax erhalten </w:t>
             </w:r>
+            <w:proofErr w:type="gramStart"/>
+            <w:r>
+              <w:t>am :</w:t>
+            </w:r>
+            <w:proofErr w:type="gramEnd"/>
           </w:p>
         </w:tc>
         <w:tc>
@@ -567,7 +580,15 @@
         <w:spacing w:before="21"/>
       </w:pPr>
       <w:r>
-        <w:t>Mit dieser Empfangsbestätigung unterstützen Sie die Qualitätssicherung der Laborsurveillance invasiver Infektionen durch Meningokokken und Haemophilus influenzae. Vielen Dank!</w:t>
+        <w:t xml:space="preserve">Mit dieser Empfangsbestätigung unterstützen Sie die Qualitätssicherung der </w:t>
+      </w:r>
+      <w:proofErr w:type="spellStart"/>
+      <w:r>
+        <w:t>Laborsurveillance</w:t>
+      </w:r>
+      <w:proofErr w:type="spellEnd"/>
+      <w:r>
+        <w:t xml:space="preserve"> invasiver Infektionen durch Meningokokken und Haemophilus influenzae. Vielen Dank!</w:t>
       </w:r>
     </w:p>
     <w:p>
@@ -678,7 +699,21 @@
         <w:rPr>
           <w:rFonts w:ascii="Arial" w:hAnsi="Arial" w:cs="Arial"/>
         </w:rPr>
-        <w:t>{SenderName}</w:t>
+        <w:t>{</w:t>
+      </w:r>
+      <w:proofErr w:type="spellStart"/>
+      <w:r>
+        <w:rPr>
+          <w:rFonts w:ascii="Arial" w:hAnsi="Arial" w:cs="Arial"/>
+        </w:rPr>
+        <w:t>SenderName</w:t>
+      </w:r>
+      <w:proofErr w:type="spellEnd"/>
+      <w:r>
+        <w:rPr>
+          <w:rFonts w:ascii="Arial" w:hAnsi="Arial" w:cs="Arial"/>
+        </w:rPr>
+        <w:t>}</w:t>
       </w:r>
     </w:p>
     <w:p>
@@ -691,7 +726,21 @@
         <w:rPr>
           <w:rFonts w:ascii="Arial" w:hAnsi="Arial" w:cs="Arial"/>
         </w:rPr>
-        <w:t>{SenderStreet}</w:t>
+        <w:t>{</w:t>
+      </w:r>
+      <w:proofErr w:type="spellStart"/>
+      <w:r>
+        <w:rPr>
+          <w:rFonts w:ascii="Arial" w:hAnsi="Arial" w:cs="Arial"/>
+        </w:rPr>
+        <w:t>SenderStreet</w:t>
+      </w:r>
+      <w:proofErr w:type="spellEnd"/>
+      <w:r>
+        <w:rPr>
+          <w:rFonts w:ascii="Arial" w:hAnsi="Arial" w:cs="Arial"/>
+        </w:rPr>
+        <w:t>}</w:t>
       </w:r>
     </w:p>
     <w:p>
@@ -706,7 +755,23 @@
           <w:rFonts w:ascii="Arial" w:hAnsi="Arial" w:cs="Arial"/>
           <w:bCs/>
         </w:rPr>
-        <w:t>{SenderCity}</w:t>
+        <w:t>{</w:t>
+      </w:r>
+      <w:proofErr w:type="spellStart"/>
+      <w:r>
+        <w:rPr>
+          <w:rFonts w:ascii="Arial" w:hAnsi="Arial" w:cs="Arial"/>
+          <w:bCs/>
+        </w:rPr>
+        <w:t>SenderCity</w:t>
+      </w:r>
+      <w:proofErr w:type="spellEnd"/>
+      <w:r>
+        <w:rPr>
+          <w:rFonts w:ascii="Arial" w:hAnsi="Arial" w:cs="Arial"/>
+          <w:bCs/>
+        </w:rPr>
+        <w:t>}</w:t>
       </w:r>
     </w:p>
     <w:p>
@@ -1059,7 +1124,29 @@
                 <w:sz w:val="16"/>
                 <w:szCs w:val="16"/>
               </w:rPr>
-              <w:t>Labor-Nr. des KLHI:</w:t>
+              <w:t xml:space="preserve">Labor-Nr. des </w:t>
+            </w:r>
+            <w:bookmarkStart w:id="0" w:name="_GoBack"/>
+            <w:proofErr w:type="spellStart"/>
+            <w:r>
+              <w:rPr>
+                <w:rFonts w:ascii="Arial" w:hAnsi="Arial" w:cs="Arial"/>
+                <w:color w:val="000000"/>
+                <w:sz w:val="16"/>
+                <w:szCs w:val="16"/>
+              </w:rPr>
+              <w:t>NRZMHi</w:t>
+            </w:r>
+            <w:bookmarkEnd w:id="0"/>
+            <w:proofErr w:type="spellEnd"/>
+            <w:r>
+              <w:rPr>
+                <w:rFonts w:ascii="Arial" w:hAnsi="Arial" w:cs="Arial"/>
+                <w:color w:val="000000"/>
+                <w:sz w:val="16"/>
+                <w:szCs w:val="16"/>
+              </w:rPr>
+              <w:t>:</w:t>
             </w:r>
           </w:p>
         </w:tc>
@@ -1093,8 +1180,9 @@
                 <w:sz w:val="16"/>
                 <w:szCs w:val="16"/>
               </w:rPr>
-              <w:fldChar w:fldCharType="begin"/>
+              <w:t>MZ{</w:t>
             </w:r>
+            <w:proofErr w:type="spellStart"/>
             <w:r>
               <w:rPr>
                 <w:rFonts w:ascii="Arial" w:hAnsi="Arial" w:cs="Arial"/>
@@ -1102,8 +1190,9 @@
                 <w:sz w:val="16"/>
                 <w:szCs w:val="16"/>
               </w:rPr>
-              <w:instrText xml:space="preserve"> REF KLNr \h  \* MERGEFORMAT </w:instrText>
+              <w:t>LaboratoryNumber</w:t>
             </w:r>
+            <w:proofErr w:type="spellEnd"/>
             <w:r>
               <w:rPr>
                 <w:rFonts w:ascii="Arial" w:hAnsi="Arial" w:cs="Arial"/>
@@ -1111,44 +1200,7 @@
                 <w:sz w:val="16"/>
                 <w:szCs w:val="16"/>
               </w:rPr>
-            </w:r>
-            <w:r>
-              <w:rPr>
-                <w:rFonts w:ascii="Arial" w:hAnsi="Arial" w:cs="Arial"/>
-                <w:color w:val="000000"/>
-                <w:sz w:val="16"/>
-                <w:szCs w:val="16"/>
-              </w:rPr>
-              <w:fldChar w:fldCharType="separate"/>
-            </w:r>
-            <w:r>
-              <w:rPr>
-                <w:rFonts w:ascii="Arial" w:hAnsi="Arial" w:cs="Arial"/>
-                <w:bCs/>
-                <w:color w:val="000000"/>
-                <w:sz w:val="16"/>
-                <w:szCs w:val="16"/>
-              </w:rPr>
-              <w:t>MZ</w:t>
-            </w:r>
-            <w:r>
-              <w:rPr>
-                <w:rFonts w:ascii="Arial" w:hAnsi="Arial" w:cs="Arial"/>
-                <w:bCs/>
-                <w:color w:val="000000"/>
-                <w:sz w:val="16"/>
-                <w:szCs w:val="16"/>
-              </w:rPr>
-              <w:t>{LaboratoryNumber}</w:t>
-            </w:r>
-            <w:r>
-              <w:rPr>
-                <w:rFonts w:ascii="Arial" w:hAnsi="Arial" w:cs="Arial"/>
-                <w:color w:val="000000"/>
-                <w:sz w:val="16"/>
-                <w:szCs w:val="16"/>
-              </w:rPr>
-              <w:fldChar w:fldCharType="end"/>
+              <w:t>}</w:t>
             </w:r>
           </w:p>
         </w:tc>
@@ -1247,7 +1299,27 @@
                 <w:sz w:val="16"/>
                 <w:szCs w:val="16"/>
               </w:rPr>
-              <w:t>{SamplingLocation}</w:t>
+              <w:t>{</w:t>
+            </w:r>
+            <w:proofErr w:type="spellStart"/>
+            <w:r>
+              <w:rPr>
+                <w:rFonts w:ascii="Arial" w:hAnsi="Arial" w:cs="Arial"/>
+                <w:color w:val="000000"/>
+                <w:sz w:val="16"/>
+                <w:szCs w:val="16"/>
+              </w:rPr>
+              <w:t>SamplingLocation</w:t>
+            </w:r>
+            <w:proofErr w:type="spellEnd"/>
+            <w:r>
+              <w:rPr>
+                <w:rFonts w:ascii="Arial" w:hAnsi="Arial" w:cs="Arial"/>
+                <w:color w:val="000000"/>
+                <w:sz w:val="16"/>
+                <w:szCs w:val="16"/>
+              </w:rPr>
+              <w:t>}</w:t>
             </w:r>
           </w:p>
         </w:tc>
@@ -1346,7 +1418,27 @@
                 <w:sz w:val="16"/>
                 <w:szCs w:val="16"/>
               </w:rPr>
-              <w:t>{SamplingDate}</w:t>
+              <w:t>{</w:t>
+            </w:r>
+            <w:proofErr w:type="spellStart"/>
+            <w:r>
+              <w:rPr>
+                <w:rFonts w:ascii="Arial" w:hAnsi="Arial" w:cs="Arial"/>
+                <w:color w:val="000000"/>
+                <w:sz w:val="16"/>
+                <w:szCs w:val="16"/>
+              </w:rPr>
+              <w:t>SamplingDate</w:t>
+            </w:r>
+            <w:proofErr w:type="spellEnd"/>
+            <w:r>
+              <w:rPr>
+                <w:rFonts w:ascii="Arial" w:hAnsi="Arial" w:cs="Arial"/>
+                <w:color w:val="000000"/>
+                <w:sz w:val="16"/>
+                <w:szCs w:val="16"/>
+              </w:rPr>
+              <w:t>}</w:t>
             </w:r>
           </w:p>
         </w:tc>
@@ -1445,7 +1537,27 @@
                 <w:sz w:val="16"/>
                 <w:szCs w:val="16"/>
               </w:rPr>
-              <w:t>{ReceivingDate}</w:t>
+              <w:t>{</w:t>
+            </w:r>
+            <w:proofErr w:type="spellStart"/>
+            <w:r>
+              <w:rPr>
+                <w:rFonts w:ascii="Arial" w:hAnsi="Arial" w:cs="Arial"/>
+                <w:color w:val="000000"/>
+                <w:sz w:val="16"/>
+                <w:szCs w:val="16"/>
+              </w:rPr>
+              <w:t>ReceivingDate</w:t>
+            </w:r>
+            <w:proofErr w:type="spellEnd"/>
+            <w:r>
+              <w:rPr>
+                <w:rFonts w:ascii="Arial" w:hAnsi="Arial" w:cs="Arial"/>
+                <w:color w:val="000000"/>
+                <w:sz w:val="16"/>
+                <w:szCs w:val="16"/>
+              </w:rPr>
+              <w:t>}</w:t>
             </w:r>
           </w:p>
         </w:tc>
@@ -1510,7 +1622,27 @@
                 <w:sz w:val="16"/>
                 <w:szCs w:val="16"/>
               </w:rPr>
-              <w:t>Initialen / PLZ  d. Patienten:</w:t>
+              <w:t xml:space="preserve">Initialen / </w:t>
+            </w:r>
+            <w:proofErr w:type="gramStart"/>
+            <w:r>
+              <w:rPr>
+                <w:rFonts w:ascii="Arial" w:hAnsi="Arial" w:cs="Arial"/>
+                <w:color w:val="000000"/>
+                <w:sz w:val="16"/>
+                <w:szCs w:val="16"/>
+              </w:rPr>
+              <w:t>PLZ  d.</w:t>
+            </w:r>
+            <w:proofErr w:type="gramEnd"/>
+            <w:r>
+              <w:rPr>
+                <w:rFonts w:ascii="Arial" w:hAnsi="Arial" w:cs="Arial"/>
+                <w:color w:val="000000"/>
+                <w:sz w:val="16"/>
+                <w:szCs w:val="16"/>
+              </w:rPr>
+              <w:t xml:space="preserve"> Patienten:</w:t>
             </w:r>
           </w:p>
         </w:tc>
@@ -1643,7 +1775,27 @@
                 <w:sz w:val="16"/>
                 <w:szCs w:val="16"/>
               </w:rPr>
-              <w:t>{PatientBirthDate}</w:t>
+              <w:t>{</w:t>
+            </w:r>
+            <w:proofErr w:type="spellStart"/>
+            <w:r>
+              <w:rPr>
+                <w:rFonts w:ascii="Arial" w:hAnsi="Arial" w:cs="Arial"/>
+                <w:color w:val="000000"/>
+                <w:sz w:val="16"/>
+                <w:szCs w:val="16"/>
+              </w:rPr>
+              <w:t>PatientBirthDate</w:t>
+            </w:r>
+            <w:proofErr w:type="spellEnd"/>
+            <w:r>
+              <w:rPr>
+                <w:rFonts w:ascii="Arial" w:hAnsi="Arial" w:cs="Arial"/>
+                <w:color w:val="000000"/>
+                <w:sz w:val="16"/>
+                <w:szCs w:val="16"/>
+              </w:rPr>
+              <w:t>}</w:t>
             </w:r>
           </w:p>
         </w:tc>
@@ -1708,7 +1860,27 @@
                 <w:sz w:val="16"/>
                 <w:szCs w:val="16"/>
               </w:rPr>
-              <w:t>Labor-Nr. des  Einsenders:</w:t>
+              <w:t xml:space="preserve">Labor-Nr. </w:t>
+            </w:r>
+            <w:proofErr w:type="gramStart"/>
+            <w:r>
+              <w:rPr>
+                <w:rFonts w:ascii="Arial" w:hAnsi="Arial" w:cs="Arial"/>
+                <w:color w:val="000000"/>
+                <w:sz w:val="16"/>
+                <w:szCs w:val="16"/>
+              </w:rPr>
+              <w:t>des  Einsenders</w:t>
+            </w:r>
+            <w:proofErr w:type="gramEnd"/>
+            <w:r>
+              <w:rPr>
+                <w:rFonts w:ascii="Arial" w:hAnsi="Arial" w:cs="Arial"/>
+                <w:color w:val="000000"/>
+                <w:sz w:val="16"/>
+                <w:szCs w:val="16"/>
+              </w:rPr>
+              <w:t>:</w:t>
             </w:r>
           </w:p>
         </w:tc>
@@ -1742,7 +1914,27 @@
                 <w:sz w:val="16"/>
                 <w:szCs w:val="16"/>
               </w:rPr>
-              <w:t>{SenderLaboratoryNumber}</w:t>
+              <w:t>{</w:t>
+            </w:r>
+            <w:proofErr w:type="spellStart"/>
+            <w:r>
+              <w:rPr>
+                <w:rFonts w:ascii="Arial" w:hAnsi="Arial" w:cs="Arial"/>
+                <w:color w:val="000000"/>
+                <w:sz w:val="16"/>
+                <w:szCs w:val="16"/>
+              </w:rPr>
+              <w:t>SenderLaboratoryNumber</w:t>
+            </w:r>
+            <w:proofErr w:type="spellEnd"/>
+            <w:r>
+              <w:rPr>
+                <w:rFonts w:ascii="Arial" w:hAnsi="Arial" w:cs="Arial"/>
+                <w:color w:val="000000"/>
+                <w:sz w:val="16"/>
+                <w:szCs w:val="16"/>
+              </w:rPr>
+              <w:t>}</w:t>
             </w:r>
           </w:p>
         </w:tc>
@@ -1848,7 +2040,34 @@
                 <w:sz w:val="12"/>
                 <w:szCs w:val="22"/>
               </w:rPr>
-              <w:t>{#Typings}</w:t>
+              <w:t>{#</w:t>
+            </w:r>
+            <w:proofErr w:type="spellStart"/>
+            <w:proofErr w:type="gramStart"/>
+            <w:r>
+              <w:rPr>
+                <w:rFonts w:ascii="Arial" w:hAnsi="Arial" w:cs="Arial"/>
+                <w:b/>
+                <w:bCs/>
+                <w:i/>
+                <w:iCs/>
+                <w:sz w:val="12"/>
+                <w:szCs w:val="22"/>
+              </w:rPr>
+              <w:t>Typings</w:t>
+            </w:r>
+            <w:proofErr w:type="spellEnd"/>
+            <w:r>
+              <w:rPr>
+                <w:rFonts w:ascii="Arial" w:hAnsi="Arial" w:cs="Arial"/>
+                <w:b/>
+                <w:bCs/>
+                <w:i/>
+                <w:iCs/>
+                <w:sz w:val="12"/>
+                <w:szCs w:val="22"/>
+              </w:rPr>
+              <w:t>}</w:t>
             </w:r>
             <w:r>
               <w:rPr>
@@ -1860,7 +2079,20 @@
                 <w:sz w:val="22"/>
                 <w:szCs w:val="22"/>
               </w:rPr>
-              <w:t>{Attribute}</w:t>
+              <w:t>{</w:t>
+            </w:r>
+            <w:proofErr w:type="gramEnd"/>
+            <w:r>
+              <w:rPr>
+                <w:rFonts w:ascii="Arial" w:hAnsi="Arial" w:cs="Arial"/>
+                <w:b/>
+                <w:bCs/>
+                <w:i/>
+                <w:iCs/>
+                <w:sz w:val="22"/>
+                <w:szCs w:val="22"/>
+              </w:rPr>
+              <w:t>Attribute}</w:t>
             </w:r>
             <w:r>
               <w:rPr>
@@ -1916,6 +2148,7 @@
               </w:rPr>
               <w:t>{/</w:t>
             </w:r>
+            <w:proofErr w:type="spellStart"/>
             <w:r>
               <w:rPr>
                 <w:rFonts w:ascii="Arial" w:hAnsi="Arial" w:cs="Arial"/>
@@ -1928,6 +2161,7 @@
               </w:rPr>
               <w:t>Typings</w:t>
             </w:r>
+            <w:proofErr w:type="spellEnd"/>
             <w:r>
               <w:rPr>
                 <w:rFonts w:ascii="Arial" w:hAnsi="Arial" w:cs="Arial"/>
@@ -1985,13 +2219,29 @@
           <w:sz w:val="12"/>
           <w:szCs w:val="12"/>
         </w:rPr>
-        <w:t>{#HasInterpretationDisclaimer}</w:t>
+        <w:t>{#</w:t>
+      </w:r>
+      <w:proofErr w:type="gramStart"/>
+      <w:r>
+        <w:rPr>
+          <w:rFonts w:ascii="Arial" w:hAnsi="Arial" w:cs="Arial"/>
+          <w:sz w:val="12"/>
+          <w:szCs w:val="12"/>
+        </w:rPr>
+        <w:t>HasInterpretationDisclaimer}</w:t>
       </w:r>
       <w:r>
         <w:rPr>
           <w:rFonts w:ascii="Arial" w:hAnsi="Arial" w:cs="Arial"/>
         </w:rPr>
-        <w:t>{InterpretationDisclaimer}</w:t>
+        <w:t>{</w:t>
+      </w:r>
+      <w:proofErr w:type="gramEnd"/>
+      <w:r>
+        <w:rPr>
+          <w:rFonts w:ascii="Arial" w:hAnsi="Arial" w:cs="Arial"/>
+        </w:rPr>
+        <w:t>InterpretationDisclaimer}</w:t>
       </w:r>
       <w:r>
         <w:rPr>
@@ -2053,8 +2303,6 @@
           <w:rFonts w:ascii="Arial" w:hAnsi="Arial" w:cs="Arial"/>
         </w:rPr>
       </w:pPr>
-      <w:bookmarkStart w:id="0" w:name="_GoBack"/>
-      <w:bookmarkEnd w:id="0"/>
     </w:p>
     <w:p>
       <w:pPr>
@@ -2161,12 +2409,10 @@
       </w:r>
     </w:p>
     <w:sectPr>
-      <w:headerReference w:type="even" r:id="rId8"/>
-      <w:headerReference w:type="default" r:id="rId9"/>
-      <w:footerReference w:type="even" r:id="rId10"/>
-      <w:footerReference w:type="default" r:id="rId11"/>
-      <w:headerReference w:type="first" r:id="rId12"/>
-      <w:footerReference w:type="first" r:id="rId13"/>
+      <w:headerReference w:type="default" r:id="rId8"/>
+      <w:footerReference w:type="default" r:id="rId9"/>
+      <w:headerReference w:type="first" r:id="rId10"/>
+      <w:footerReference w:type="first" r:id="rId11"/>
       <w:pgSz w:w="11906" w:h="16838" w:code="9"/>
       <w:pgMar w:top="2092" w:right="1416" w:bottom="1418" w:left="1259" w:header="680" w:footer="0" w:gutter="0"/>
       <w:cols w:space="708"/>
@@ -2200,16 +2446,6 @@
 <w:ftr xmlns:wpc="http://schemas.microsoft.com/office/word/2010/wordprocessingCanvas" xmlns:cx="http://schemas.microsoft.com/office/drawing/2014/chartex" xmlns:cx1="http://schemas.microsoft.com/office/drawing/2015/9/8/chartex" xmlns:cx2="http://schemas.microsoft.com/office/drawing/2015/10/21/chartex" xmlns:cx3="http://schemas.microsoft.com/office/drawing/2016/5/9/chartex" xmlns:cx4="http://schemas.microsoft.com/office/drawing/2016/5/10/chartex" xmlns:cx5="http://schemas.microsoft.com/office/drawing/2016/5/11/chartex" xmlns:cx6="http://schemas.microsoft.com/office/drawing/2016/5/12/chartex" xmlns:cx7="http://schemas.microsoft.com/office/drawing/2016/5/13/chartex" xmlns:cx8="http://schemas.microsoft.com/office/drawing/2016/5/14/chartex" xmlns:mc="http://schemas.openxmlformats.org/markup-compatibility/2006" xmlns:aink="http://schemas.microsoft.com/office/drawing/2016/ink" xmlns:am3d="http://schemas.microsoft.com/office/drawing/2017/model3d" xmlns:o="urn:schemas-microsoft-com:office:office" xmlns:r="http://schemas.openxmlformats.org/officeDocument/2006/relationships" xmlns:m="http://schemas.openxmlformats.org/officeDocument/2006/math" xmlns:v="urn:schemas-microsoft-com:vml" xmlns:wp14="http://schemas.microsoft.com/office/word/2010/wordprocessingDrawing" xmlns:wp="http://schemas.openxmlformats.org/drawingml/2006/wordprocessingDrawing" xmlns:w10="urn:schemas-microsoft-com:office:word" xmlns:w="http://schemas.openxmlformats.org/wordprocessingml/2006/main" xmlns:w14="http://schemas.microsoft.com/office/word/2010/wordml" xmlns:w15="http://schemas.microsoft.com/office/word/2012/wordml" xmlns:w16cid="http://schemas.microsoft.com/office/word/2016/wordml/cid" xmlns:w16se="http://schemas.microsoft.com/office/word/2015/wordml/symex" xmlns:wpg="http://schemas.microsoft.com/office/word/2010/wordprocessingGroup" xmlns:wpi="http://schemas.microsoft.com/office/word/2010/wordprocessingInk" xmlns:wne="http://schemas.microsoft.com/office/word/2006/wordml" xmlns:wps="http://schemas.microsoft.com/office/word/2010/wordprocessingShape" mc:Ignorable="w14 w15 w16se w16cid wp14">
   <w:p>
     <w:pPr>
-      <w:pStyle w:val="Fuzeile"/>
-    </w:pPr>
-  </w:p>
-</w:ftr>
-</file>
-
-<file path=word/footer2.xml><?xml version="1.0" encoding="utf-8"?>
-<w:ftr xmlns:wpc="http://schemas.microsoft.com/office/word/2010/wordprocessingCanvas" xmlns:cx="http://schemas.microsoft.com/office/drawing/2014/chartex" xmlns:cx1="http://schemas.microsoft.com/office/drawing/2015/9/8/chartex" xmlns:cx2="http://schemas.microsoft.com/office/drawing/2015/10/21/chartex" xmlns:cx3="http://schemas.microsoft.com/office/drawing/2016/5/9/chartex" xmlns:cx4="http://schemas.microsoft.com/office/drawing/2016/5/10/chartex" xmlns:cx5="http://schemas.microsoft.com/office/drawing/2016/5/11/chartex" xmlns:cx6="http://schemas.microsoft.com/office/drawing/2016/5/12/chartex" xmlns:cx7="http://schemas.microsoft.com/office/drawing/2016/5/13/chartex" xmlns:cx8="http://schemas.microsoft.com/office/drawing/2016/5/14/chartex" xmlns:mc="http://schemas.openxmlformats.org/markup-compatibility/2006" xmlns:aink="http://schemas.microsoft.com/office/drawing/2016/ink" xmlns:am3d="http://schemas.microsoft.com/office/drawing/2017/model3d" xmlns:o="urn:schemas-microsoft-com:office:office" xmlns:r="http://schemas.openxmlformats.org/officeDocument/2006/relationships" xmlns:m="http://schemas.openxmlformats.org/officeDocument/2006/math" xmlns:v="urn:schemas-microsoft-com:vml" xmlns:wp14="http://schemas.microsoft.com/office/word/2010/wordprocessingDrawing" xmlns:wp="http://schemas.openxmlformats.org/drawingml/2006/wordprocessingDrawing" xmlns:w10="urn:schemas-microsoft-com:office:word" xmlns:w="http://schemas.openxmlformats.org/wordprocessingml/2006/main" xmlns:w14="http://schemas.microsoft.com/office/word/2010/wordml" xmlns:w15="http://schemas.microsoft.com/office/word/2012/wordml" xmlns:w16cid="http://schemas.microsoft.com/office/word/2016/wordml/cid" xmlns:w16se="http://schemas.microsoft.com/office/word/2015/wordml/symex" xmlns:wpg="http://schemas.microsoft.com/office/word/2010/wordprocessingGroup" xmlns:wpi="http://schemas.microsoft.com/office/word/2010/wordprocessingInk" xmlns:wne="http://schemas.microsoft.com/office/word/2006/wordml" xmlns:wps="http://schemas.microsoft.com/office/word/2010/wordprocessingShape" mc:Ignorable="w14 w15 w16se w16cid wp14">
-  <w:p>
-    <w:pPr>
       <w:tabs>
         <w:tab w:val="right" w:pos="7655"/>
       </w:tabs>
@@ -2276,55 +2512,37 @@
         <w:szCs w:val="17"/>
       </w:rPr>
       <w:tab/>
-      <w:t xml:space="preserve">Befund zu </w:t>
-    </w:r>
-    <w:r>
-      <w:rPr>
-        <w:color w:val="000000"/>
+      <w:t>Befund zu</w:t>
+    </w:r>
+    <w:r>
+      <w:rPr>
         <w:sz w:val="17"/>
         <w:szCs w:val="17"/>
       </w:rPr>
-      <w:fldChar w:fldCharType="begin"/>
-    </w:r>
-    <w:r>
-      <w:rPr>
-        <w:color w:val="000000"/>
+      <w:t xml:space="preserve"> </w:t>
+    </w:r>
+    <w:r>
+      <w:rPr>
         <w:sz w:val="17"/>
         <w:szCs w:val="17"/>
       </w:rPr>
-      <w:instrText xml:space="preserve"> REF KLNr \h  \* MERGEFORMAT </w:instrText>
-    </w:r>
-    <w:r>
-      <w:rPr>
-        <w:color w:val="000000"/>
+      <w:t>MZ{</w:t>
+    </w:r>
+    <w:proofErr w:type="spellStart"/>
+    <w:r>
+      <w:rPr>
         <w:sz w:val="17"/>
         <w:szCs w:val="17"/>
       </w:rPr>
-    </w:r>
-    <w:r>
-      <w:rPr>
-        <w:color w:val="000000"/>
+      <w:t>LaboratoryNumber</w:t>
+    </w:r>
+    <w:proofErr w:type="spellEnd"/>
+    <w:r>
+      <w:rPr>
         <w:sz w:val="17"/>
         <w:szCs w:val="17"/>
       </w:rPr>
-      <w:fldChar w:fldCharType="separate"/>
-    </w:r>
-    <w:r>
-      <w:rPr>
-        <w:bCs/>
-        <w:color w:val="000000"/>
-        <w:sz w:val="17"/>
-        <w:szCs w:val="17"/>
-      </w:rPr>
-      <w:t>KL{LaboratoryNumber}</w:t>
-    </w:r>
-    <w:r>
-      <w:rPr>
-        <w:color w:val="000000"/>
-        <w:sz w:val="17"/>
-        <w:szCs w:val="17"/>
-      </w:rPr>
-      <w:fldChar w:fldCharType="end"/>
+      <w:t>}</w:t>
     </w:r>
     <w:r>
       <w:rPr>
@@ -2476,7 +2694,7 @@
 </w:ftr>
 </file>
 
-<file path=word/footer3.xml><?xml version="1.0" encoding="utf-8"?>
+<file path=word/footer2.xml><?xml version="1.0" encoding="utf-8"?>
 <w:ftr xmlns:wpc="http://schemas.microsoft.com/office/word/2010/wordprocessingCanvas" xmlns:cx="http://schemas.microsoft.com/office/drawing/2014/chartex" xmlns:cx1="http://schemas.microsoft.com/office/drawing/2015/9/8/chartex" xmlns:cx2="http://schemas.microsoft.com/office/drawing/2015/10/21/chartex" xmlns:cx3="http://schemas.microsoft.com/office/drawing/2016/5/9/chartex" xmlns:cx4="http://schemas.microsoft.com/office/drawing/2016/5/10/chartex" xmlns:cx5="http://schemas.microsoft.com/office/drawing/2016/5/11/chartex" xmlns:cx6="http://schemas.microsoft.com/office/drawing/2016/5/12/chartex" xmlns:cx7="http://schemas.microsoft.com/office/drawing/2016/5/13/chartex" xmlns:cx8="http://schemas.microsoft.com/office/drawing/2016/5/14/chartex" xmlns:mc="http://schemas.openxmlformats.org/markup-compatibility/2006" xmlns:aink="http://schemas.microsoft.com/office/drawing/2016/ink" xmlns:am3d="http://schemas.microsoft.com/office/drawing/2017/model3d" xmlns:o="urn:schemas-microsoft-com:office:office" xmlns:r="http://schemas.openxmlformats.org/officeDocument/2006/relationships" xmlns:m="http://schemas.openxmlformats.org/officeDocument/2006/math" xmlns:v="urn:schemas-microsoft-com:vml" xmlns:wp14="http://schemas.microsoft.com/office/word/2010/wordprocessingDrawing" xmlns:wp="http://schemas.openxmlformats.org/drawingml/2006/wordprocessingDrawing" xmlns:w10="urn:schemas-microsoft-com:office:word" xmlns:w="http://schemas.openxmlformats.org/wordprocessingml/2006/main" xmlns:w14="http://schemas.microsoft.com/office/word/2010/wordml" xmlns:w15="http://schemas.microsoft.com/office/word/2012/wordml" xmlns:w16cid="http://schemas.microsoft.com/office/word/2016/wordml/cid" xmlns:w16se="http://schemas.microsoft.com/office/word/2015/wordml/symex" xmlns:wpg="http://schemas.microsoft.com/office/word/2010/wordprocessingGroup" xmlns:wpi="http://schemas.microsoft.com/office/word/2010/wordprocessingInk" xmlns:wne="http://schemas.microsoft.com/office/word/2006/wordml" xmlns:wps="http://schemas.microsoft.com/office/word/2010/wordprocessingShape" mc:Ignorable="w14 w15 w16se w16cid wp14">
   <w:p>
     <w:pPr>
@@ -2769,16 +2987,6 @@
 <w:hdr xmlns:wpc="http://schemas.microsoft.com/office/word/2010/wordprocessingCanvas" xmlns:cx="http://schemas.microsoft.com/office/drawing/2014/chartex" xmlns:cx1="http://schemas.microsoft.com/office/drawing/2015/9/8/chartex" xmlns:cx2="http://schemas.microsoft.com/office/drawing/2015/10/21/chartex" xmlns:cx3="http://schemas.microsoft.com/office/drawing/2016/5/9/chartex" xmlns:cx4="http://schemas.microsoft.com/office/drawing/2016/5/10/chartex" xmlns:cx5="http://schemas.microsoft.com/office/drawing/2016/5/11/chartex" xmlns:cx6="http://schemas.microsoft.com/office/drawing/2016/5/12/chartex" xmlns:cx7="http://schemas.microsoft.com/office/drawing/2016/5/13/chartex" xmlns:cx8="http://schemas.microsoft.com/office/drawing/2016/5/14/chartex" xmlns:mc="http://schemas.openxmlformats.org/markup-compatibility/2006" xmlns:aink="http://schemas.microsoft.com/office/drawing/2016/ink" xmlns:am3d="http://schemas.microsoft.com/office/drawing/2017/model3d" xmlns:o="urn:schemas-microsoft-com:office:office" xmlns:r="http://schemas.openxmlformats.org/officeDocument/2006/relationships" xmlns:m="http://schemas.openxmlformats.org/officeDocument/2006/math" xmlns:v="urn:schemas-microsoft-com:vml" xmlns:wp14="http://schemas.microsoft.com/office/word/2010/wordprocessingDrawing" xmlns:wp="http://schemas.openxmlformats.org/drawingml/2006/wordprocessingDrawing" xmlns:w10="urn:schemas-microsoft-com:office:word" xmlns:w="http://schemas.openxmlformats.org/wordprocessingml/2006/main" xmlns:w14="http://schemas.microsoft.com/office/word/2010/wordml" xmlns:w15="http://schemas.microsoft.com/office/word/2012/wordml" xmlns:w16cid="http://schemas.microsoft.com/office/word/2016/wordml/cid" xmlns:w16se="http://schemas.microsoft.com/office/word/2015/wordml/symex" xmlns:wpg="http://schemas.microsoft.com/office/word/2010/wordprocessingGroup" xmlns:wpi="http://schemas.microsoft.com/office/word/2010/wordprocessingInk" xmlns:wne="http://schemas.microsoft.com/office/word/2006/wordml" xmlns:wps="http://schemas.microsoft.com/office/word/2010/wordprocessingShape" mc:Ignorable="w14 w15 w16se w16cid wp14">
   <w:p>
     <w:pPr>
-      <w:pStyle w:val="Kopfzeile"/>
-    </w:pPr>
-  </w:p>
-</w:hdr>
-</file>
-
-<file path=word/header2.xml><?xml version="1.0" encoding="utf-8"?>
-<w:hdr xmlns:wpc="http://schemas.microsoft.com/office/word/2010/wordprocessingCanvas" xmlns:cx="http://schemas.microsoft.com/office/drawing/2014/chartex" xmlns:cx1="http://schemas.microsoft.com/office/drawing/2015/9/8/chartex" xmlns:cx2="http://schemas.microsoft.com/office/drawing/2015/10/21/chartex" xmlns:cx3="http://schemas.microsoft.com/office/drawing/2016/5/9/chartex" xmlns:cx4="http://schemas.microsoft.com/office/drawing/2016/5/10/chartex" xmlns:cx5="http://schemas.microsoft.com/office/drawing/2016/5/11/chartex" xmlns:cx6="http://schemas.microsoft.com/office/drawing/2016/5/12/chartex" xmlns:cx7="http://schemas.microsoft.com/office/drawing/2016/5/13/chartex" xmlns:cx8="http://schemas.microsoft.com/office/drawing/2016/5/14/chartex" xmlns:mc="http://schemas.openxmlformats.org/markup-compatibility/2006" xmlns:aink="http://schemas.microsoft.com/office/drawing/2016/ink" xmlns:am3d="http://schemas.microsoft.com/office/drawing/2017/model3d" xmlns:o="urn:schemas-microsoft-com:office:office" xmlns:r="http://schemas.openxmlformats.org/officeDocument/2006/relationships" xmlns:m="http://schemas.openxmlformats.org/officeDocument/2006/math" xmlns:v="urn:schemas-microsoft-com:vml" xmlns:wp14="http://schemas.microsoft.com/office/word/2010/wordprocessingDrawing" xmlns:wp="http://schemas.openxmlformats.org/drawingml/2006/wordprocessingDrawing" xmlns:w10="urn:schemas-microsoft-com:office:word" xmlns:w="http://schemas.openxmlformats.org/wordprocessingml/2006/main" xmlns:w14="http://schemas.microsoft.com/office/word/2010/wordml" xmlns:w15="http://schemas.microsoft.com/office/word/2012/wordml" xmlns:w16cid="http://schemas.microsoft.com/office/word/2016/wordml/cid" xmlns:w16se="http://schemas.microsoft.com/office/word/2015/wordml/symex" xmlns:wpg="http://schemas.microsoft.com/office/word/2010/wordprocessingGroup" xmlns:wpi="http://schemas.microsoft.com/office/word/2010/wordprocessingInk" xmlns:wne="http://schemas.microsoft.com/office/word/2006/wordml" xmlns:wps="http://schemas.microsoft.com/office/word/2010/wordprocessingShape" mc:Ignorable="w14 w15 w16se w16cid wp14">
-  <w:p>
-    <w:pPr>
       <w:tabs>
         <w:tab w:val="left" w:pos="708"/>
         <w:tab w:val="left" w:pos="1416"/>
@@ -3145,7 +3353,23 @@
                     <w:sz w:val="17"/>
                     <w:szCs w:val="17"/>
                   </w:rPr>
-                  <w:t>PD Dr. rer. nat. Heike Claus</w:t>
+                  <w:t xml:space="preserve">PD Dr. </w:t>
+                </w:r>
+                <w:proofErr w:type="spellStart"/>
+                <w:r>
+                  <w:rPr>
+                    <w:sz w:val="17"/>
+                    <w:szCs w:val="17"/>
+                  </w:rPr>
+                  <w:t>rer</w:t>
+                </w:r>
+                <w:proofErr w:type="spellEnd"/>
+                <w:r>
+                  <w:rPr>
+                    <w:sz w:val="17"/>
+                    <w:szCs w:val="17"/>
+                  </w:rPr>
+                  <w:t>. nat. Heike Claus</w:t>
                 </w:r>
               </w:p>
               <w:p>
@@ -3529,7 +3753,7 @@
 </w:hdr>
 </file>
 
-<file path=word/header3.xml><?xml version="1.0" encoding="utf-8"?>
+<file path=word/header2.xml><?xml version="1.0" encoding="utf-8"?>
 <w:hdr xmlns:wpc="http://schemas.microsoft.com/office/word/2010/wordprocessingCanvas" xmlns:cx="http://schemas.microsoft.com/office/drawing/2014/chartex" xmlns:cx1="http://schemas.microsoft.com/office/drawing/2015/9/8/chartex" xmlns:cx2="http://schemas.microsoft.com/office/drawing/2015/10/21/chartex" xmlns:cx3="http://schemas.microsoft.com/office/drawing/2016/5/9/chartex" xmlns:cx4="http://schemas.microsoft.com/office/drawing/2016/5/10/chartex" xmlns:cx5="http://schemas.microsoft.com/office/drawing/2016/5/11/chartex" xmlns:cx6="http://schemas.microsoft.com/office/drawing/2016/5/12/chartex" xmlns:cx7="http://schemas.microsoft.com/office/drawing/2016/5/13/chartex" xmlns:cx8="http://schemas.microsoft.com/office/drawing/2016/5/14/chartex" xmlns:mc="http://schemas.openxmlformats.org/markup-compatibility/2006" xmlns:aink="http://schemas.microsoft.com/office/drawing/2016/ink" xmlns:am3d="http://schemas.microsoft.com/office/drawing/2017/model3d" xmlns:o="urn:schemas-microsoft-com:office:office" xmlns:r="http://schemas.openxmlformats.org/officeDocument/2006/relationships" xmlns:m="http://schemas.openxmlformats.org/officeDocument/2006/math" xmlns:v="urn:schemas-microsoft-com:vml" xmlns:wp14="http://schemas.microsoft.com/office/word/2010/wordprocessingDrawing" xmlns:wp="http://schemas.openxmlformats.org/drawingml/2006/wordprocessingDrawing" xmlns:w10="urn:schemas-microsoft-com:office:word" xmlns:w="http://schemas.openxmlformats.org/wordprocessingml/2006/main" xmlns:w14="http://schemas.microsoft.com/office/word/2010/wordml" xmlns:w15="http://schemas.microsoft.com/office/word/2012/wordml" xmlns:w16cid="http://schemas.microsoft.com/office/word/2016/wordml/cid" xmlns:w16se="http://schemas.microsoft.com/office/word/2015/wordml/symex" xmlns:wpg="http://schemas.microsoft.com/office/word/2010/wordprocessingGroup" xmlns:wpi="http://schemas.microsoft.com/office/word/2010/wordprocessingInk" xmlns:wne="http://schemas.microsoft.com/office/word/2006/wordml" xmlns:wps="http://schemas.microsoft.com/office/word/2010/wordprocessingShape" mc:Ignorable="w14 w15 w16se w16cid wp14">
   <w:bookmarkStart w:id="1" w:name="_Hlk10922564"/>
   <w:bookmarkStart w:id="2" w:name="_Hlk10922565"/>
@@ -3901,7 +4125,23 @@
                     <w:sz w:val="17"/>
                     <w:szCs w:val="17"/>
                   </w:rPr>
-                  <w:t>PD Dr. rer. nat. Heike Claus</w:t>
+                  <w:t xml:space="preserve">PD Dr. </w:t>
+                </w:r>
+                <w:proofErr w:type="spellStart"/>
+                <w:r>
+                  <w:rPr>
+                    <w:sz w:val="17"/>
+                    <w:szCs w:val="17"/>
+                  </w:rPr>
+                  <w:t>rer</w:t>
+                </w:r>
+                <w:proofErr w:type="spellEnd"/>
+                <w:r>
+                  <w:rPr>
+                    <w:sz w:val="17"/>
+                    <w:szCs w:val="17"/>
+                  </w:rPr>
+                  <w:t>. nat. Heike Claus</w:t>
                 </w:r>
               </w:p>
               <w:p>
@@ -5254,7 +5494,7 @@
 </file>
 
 <file path=customXml/itemProps1.xml><?xml version="1.0" encoding="utf-8"?>
-<ds:datastoreItem xmlns:ds="http://schemas.openxmlformats.org/officeDocument/2006/customXml" ds:itemID="{C174A839-FA3B-465D-B3EE-AAC0D980A300}">
+<ds:datastoreItem xmlns:ds="http://schemas.openxmlformats.org/officeDocument/2006/customXml" ds:itemID="{E055581C-E2DE-4278-813F-8C6C2952425E}">
   <ds:schemaRefs>
     <ds:schemaRef ds:uri="http://schemas.openxmlformats.org/officeDocument/2006/bibliography"/>
   </ds:schemaRefs>

</xml_diff>

<commit_message>
Changed from Interpretation + Disclaimer to generic report
This change is as of now only implemented for native material but seems
to be a more generic approach as the report just consists of multiple
sentences/paragraphs with no need for a specific semantics.
</commit_message>
<xml_diff>
--- a/HaemophilusWeb/ReportTemplates/Meningo/Fax - Nativmaterial.docx
+++ b/HaemophilusWeb/ReportTemplates/Meningo/Fax - Nativmaterial.docx
@@ -1126,7 +1126,6 @@
               </w:rPr>
               <w:t xml:space="preserve">Labor-Nr. des </w:t>
             </w:r>
-            <w:bookmarkStart w:id="0" w:name="_GoBack"/>
             <w:proofErr w:type="spellStart"/>
             <w:r>
               <w:rPr>
@@ -1137,7 +1136,6 @@
               </w:rPr>
               <w:t>NRZMHi</w:t>
             </w:r>
-            <w:bookmarkEnd w:id="0"/>
             <w:proofErr w:type="spellEnd"/>
             <w:r>
               <w:rPr>
@@ -2011,7 +2009,7 @@
       </w:tblGrid>
       <w:tr>
         <w:trPr>
-          <w:trHeight w:val="255"/>
+          <w:trHeight w:val="362"/>
         </w:trPr>
         <w:tc>
           <w:tcPr>
@@ -2195,7 +2193,27 @@
         <w:rPr>
           <w:rFonts w:ascii="Arial" w:hAnsi="Arial" w:cs="Arial"/>
         </w:rPr>
-        <w:t>{Interpretation}</w:t>
+        <w:t>{#</w:t>
+      </w:r>
+      <w:proofErr w:type="gramStart"/>
+      <w:r>
+        <w:rPr>
+          <w:rFonts w:ascii="Arial" w:hAnsi="Arial" w:cs="Arial"/>
+        </w:rPr>
+        <w:t>Report</w:t>
+      </w:r>
+      <w:r>
+        <w:rPr>
+          <w:rFonts w:ascii="Arial" w:hAnsi="Arial" w:cs="Arial"/>
+        </w:rPr>
+        <w:t>}{.}</w:t>
+      </w:r>
+      <w:proofErr w:type="gramEnd"/>
+      <w:r>
+        <w:rPr>
+          <w:rFonts w:ascii="Arial" w:hAnsi="Arial" w:cs="Arial"/>
+        </w:rPr>
+        <w:t xml:space="preserve"> </w:t>
       </w:r>
     </w:p>
     <w:p>
@@ -2208,7 +2226,6 @@
         <w:autoSpaceDN w:val="0"/>
         <w:adjustRightInd w:val="0"/>
         <w:spacing w:before="171"/>
-        <w:ind w:right="-1134"/>
         <w:rPr>
           <w:rFonts w:ascii="Arial" w:hAnsi="Arial" w:cs="Arial"/>
         </w:rPr>
@@ -2216,40 +2233,20 @@
       <w:r>
         <w:rPr>
           <w:rFonts w:ascii="Arial" w:hAnsi="Arial" w:cs="Arial"/>
-          <w:sz w:val="12"/>
-          <w:szCs w:val="12"/>
-        </w:rPr>
-        <w:t>{#</w:t>
-      </w:r>
-      <w:proofErr w:type="gramStart"/>
-      <w:r>
-        <w:rPr>
-          <w:rFonts w:ascii="Arial" w:hAnsi="Arial" w:cs="Arial"/>
-          <w:sz w:val="12"/>
-          <w:szCs w:val="12"/>
-        </w:rPr>
-        <w:t>HasInterpretationDisclaimer}</w:t>
+        </w:rPr>
+        <w:t>{/</w:t>
       </w:r>
       <w:r>
         <w:rPr>
           <w:rFonts w:ascii="Arial" w:hAnsi="Arial" w:cs="Arial"/>
         </w:rPr>
-        <w:t>{</w:t>
-      </w:r>
-      <w:proofErr w:type="gramEnd"/>
-      <w:r>
-        <w:rPr>
-          <w:rFonts w:ascii="Arial" w:hAnsi="Arial" w:cs="Arial"/>
-        </w:rPr>
-        <w:t>InterpretationDisclaimer}</w:t>
+        <w:t>Report</w:t>
       </w:r>
       <w:r>
         <w:rPr>
           <w:rFonts w:ascii="Arial" w:hAnsi="Arial" w:cs="Arial"/>
-          <w:sz w:val="12"/>
-          <w:szCs w:val="12"/>
-        </w:rPr>
-        <w:t>{/HasInterpretationDisclaimer}</w:t>
+        </w:rPr>
+        <w:t>}</w:t>
       </w:r>
     </w:p>
     <w:p>
@@ -2267,6 +2264,8 @@
           <w:rFonts w:ascii="Arial" w:hAnsi="Arial" w:cs="Arial"/>
         </w:rPr>
       </w:pPr>
+      <w:bookmarkStart w:id="0" w:name="_GoBack"/>
+      <w:bookmarkEnd w:id="0"/>
     </w:p>
     <w:p>
       <w:pPr>
@@ -5494,7 +5493,7 @@
 </file>
 
 <file path=customXml/itemProps1.xml><?xml version="1.0" encoding="utf-8"?>
-<ds:datastoreItem xmlns:ds="http://schemas.openxmlformats.org/officeDocument/2006/customXml" ds:itemID="{E055581C-E2DE-4278-813F-8C6C2952425E}">
+<ds:datastoreItem xmlns:ds="http://schemas.openxmlformats.org/officeDocument/2006/customXml" ds:itemID="{BDF16B3A-4709-4508-B340-CFB04D2DEF36}">
   <ds:schemaRefs>
     <ds:schemaRef ds:uri="http://schemas.openxmlformats.org/officeDocument/2006/bibliography"/>
   </ds:schemaRefs>

</xml_diff>

<commit_message>
Rule 20 and 21 for native material
</commit_message>
<xml_diff>
--- a/HaemophilusWeb/ReportTemplates/Meningo/Fax - Nativmaterial.docx
+++ b/HaemophilusWeb/ReportTemplates/Meningo/Fax - Nativmaterial.docx
@@ -2195,7 +2195,6 @@
         </w:rPr>
         <w:t>{#</w:t>
       </w:r>
-      <w:proofErr w:type="gramStart"/>
       <w:r>
         <w:rPr>
           <w:rFonts w:ascii="Arial" w:hAnsi="Arial" w:cs="Arial"/>
@@ -2208,13 +2207,8 @@
         </w:rPr>
         <w:t>}{.}</w:t>
       </w:r>
-      <w:proofErr w:type="gramEnd"/>
-      <w:r>
-        <w:rPr>
-          <w:rFonts w:ascii="Arial" w:hAnsi="Arial" w:cs="Arial"/>
-        </w:rPr>
-        <w:t xml:space="preserve"> </w:t>
-      </w:r>
+      <w:bookmarkStart w:id="0" w:name="_GoBack"/>
+      <w:bookmarkEnd w:id="0"/>
     </w:p>
     <w:p>
       <w:pPr>
@@ -2264,8 +2258,6 @@
           <w:rFonts w:ascii="Arial" w:hAnsi="Arial" w:cs="Arial"/>
         </w:rPr>
       </w:pPr>
-      <w:bookmarkStart w:id="0" w:name="_GoBack"/>
-      <w:bookmarkEnd w:id="0"/>
     </w:p>
     <w:p>
       <w:pPr>
@@ -5493,7 +5485,7 @@
 </file>
 
 <file path=customXml/itemProps1.xml><?xml version="1.0" encoding="utf-8"?>
-<ds:datastoreItem xmlns:ds="http://schemas.openxmlformats.org/officeDocument/2006/customXml" ds:itemID="{BDF16B3A-4709-4508-B340-CFB04D2DEF36}">
+<ds:datastoreItem xmlns:ds="http://schemas.openxmlformats.org/officeDocument/2006/customXml" ds:itemID="{5642F953-D132-4E96-82EC-B712EFEC949A}">
   <ds:schemaRefs>
     <ds:schemaRef ds:uri="http://schemas.openxmlformats.org/officeDocument/2006/bibliography"/>
   </ds:schemaRefs>

</xml_diff>

<commit_message>
Add comment field for Meningo native material interpretation
</commit_message>
<xml_diff>
--- a/HaemophilusWeb/ReportTemplates/Meningo/Fax - Nativmaterial.docx
+++ b/HaemophilusWeb/ReportTemplates/Meningo/Fax - Nativmaterial.docx
@@ -418,13 +418,8 @@
               <w:spacing w:before="21"/>
             </w:pPr>
             <w:r>
-              <w:t xml:space="preserve">Fax erhalten </w:t>
+              <w:t>Fax erhalten am:</w:t>
             </w:r>
-            <w:proofErr w:type="gramStart"/>
-            <w:r>
-              <w:t>am :</w:t>
-            </w:r>
-            <w:proofErr w:type="gramEnd"/>
           </w:p>
         </w:tc>
         <w:tc>
@@ -695,6 +690,8 @@
         </w:rPr>
         <w:fldChar w:fldCharType="end"/>
       </w:r>
+      <w:bookmarkStart w:id="0" w:name="_GoBack"/>
+      <w:bookmarkEnd w:id="0"/>
       <w:r>
         <w:rPr>
           <w:rFonts w:ascii="Arial" w:hAnsi="Arial" w:cs="Arial"/>
@@ -2207,8 +2204,6 @@
         </w:rPr>
         <w:t>}{.}</w:t>
       </w:r>
-      <w:bookmarkStart w:id="0" w:name="_GoBack"/>
-      <w:bookmarkEnd w:id="0"/>
     </w:p>
     <w:p>
       <w:pPr>
@@ -2242,37 +2237,12 @@
         </w:rPr>
         <w:t>}</w:t>
       </w:r>
-    </w:p>
-    <w:p>
-      <w:pPr>
-        <w:widowControl w:val="0"/>
-        <w:tabs>
-          <w:tab w:val="left" w:pos="90"/>
-        </w:tabs>
-        <w:autoSpaceDE w:val="0"/>
-        <w:autoSpaceDN w:val="0"/>
-        <w:adjustRightInd w:val="0"/>
-        <w:spacing w:before="171"/>
-        <w:ind w:right="-2111"/>
+      <w:r>
         <w:rPr>
           <w:rFonts w:ascii="Arial" w:hAnsi="Arial" w:cs="Arial"/>
         </w:rPr>
-      </w:pPr>
-    </w:p>
-    <w:p>
-      <w:pPr>
-        <w:widowControl w:val="0"/>
-        <w:tabs>
-          <w:tab w:val="left" w:pos="90"/>
-        </w:tabs>
-        <w:autoSpaceDE w:val="0"/>
-        <w:autoSpaceDN w:val="0"/>
-        <w:adjustRightInd w:val="0"/>
-        <w:spacing w:before="93"/>
-        <w:rPr>
-          <w:rFonts w:ascii="Arial" w:hAnsi="Arial" w:cs="Arial"/>
-        </w:rPr>
-      </w:pPr>
+        <w:br/>
+      </w:r>
       <w:r>
         <w:rPr>
           <w:rFonts w:ascii="Arial" w:hAnsi="Arial" w:cs="Arial"/>
@@ -2397,6 +2367,70 @@
           <w:rFonts w:ascii="Arial" w:hAnsi="Arial" w:cs="Arial"/>
         </w:rPr>
         <w:fldChar w:fldCharType="end"/>
+      </w:r>
+      <w:r>
+        <w:rPr>
+          <w:rFonts w:ascii="Arial" w:hAnsi="Arial" w:cs="Arial"/>
+          <w:sz w:val="12"/>
+        </w:rPr>
+        <w:t>{#</w:t>
+      </w:r>
+      <w:proofErr w:type="spellStart"/>
+      <w:proofErr w:type="gramStart"/>
+      <w:r>
+        <w:rPr>
+          <w:rFonts w:ascii="Arial" w:hAnsi="Arial" w:cs="Arial"/>
+          <w:sz w:val="12"/>
+        </w:rPr>
+        <w:t>HasComment</w:t>
+      </w:r>
+      <w:proofErr w:type="spellEnd"/>
+      <w:r>
+        <w:rPr>
+          <w:rFonts w:ascii="Arial" w:hAnsi="Arial" w:cs="Arial"/>
+          <w:sz w:val="12"/>
+        </w:rPr>
+        <w:t>}</w:t>
+      </w:r>
+      <w:r>
+        <w:rPr>
+          <w:rFonts w:ascii="Arial" w:hAnsi="Arial" w:cs="Arial"/>
+          <w:i/>
+          <w:sz w:val="16"/>
+        </w:rPr>
+        <w:t>Kommentar</w:t>
+      </w:r>
+      <w:proofErr w:type="gramEnd"/>
+      <w:r>
+        <w:rPr>
+          <w:rFonts w:ascii="Arial" w:hAnsi="Arial" w:cs="Arial"/>
+          <w:i/>
+          <w:sz w:val="16"/>
+        </w:rPr>
+        <w:t>: {Comment}</w:t>
+      </w:r>
+      <w:r>
+        <w:rPr>
+          <w:rFonts w:ascii="Arial" w:hAnsi="Arial" w:cs="Arial"/>
+          <w:sz w:val="12"/>
+        </w:rPr>
+        <w:t>{/</w:t>
+      </w:r>
+      <w:proofErr w:type="spellStart"/>
+      <w:r>
+        <w:rPr>
+          <w:rFonts w:ascii="Arial" w:hAnsi="Arial" w:cs="Arial"/>
+          <w:sz w:val="12"/>
+        </w:rPr>
+        <w:t>HasComment</w:t>
+      </w:r>
+      <w:proofErr w:type="spellEnd"/>
+      <w:r>
+        <w:rPr>
+          <w:rFonts w:ascii="Arial" w:hAnsi="Arial" w:cs="Arial"/>
+          <w:sz w:val="12"/>
+        </w:rPr>
+        <w:t>}</w:t>
       </w:r>
     </w:p>
     <w:sectPr>
@@ -5485,7 +5519,7 @@
 </file>
 
 <file path=customXml/itemProps1.xml><?xml version="1.0" encoding="utf-8"?>
-<ds:datastoreItem xmlns:ds="http://schemas.openxmlformats.org/officeDocument/2006/customXml" ds:itemID="{5642F953-D132-4E96-82EC-B712EFEC949A}">
+<ds:datastoreItem xmlns:ds="http://schemas.openxmlformats.org/officeDocument/2006/customXml" ds:itemID="{52074B0B-201F-4BC5-8C5F-0FD7414C3B93}">
   <ds:schemaRefs>
     <ds:schemaRef ds:uri="http://schemas.openxmlformats.org/officeDocument/2006/bibliography"/>
   </ds:schemaRefs>

</xml_diff>

<commit_message>
Update report template layout
</commit_message>
<xml_diff>
--- a/HaemophilusWeb/ReportTemplates/Meningo/Fax - Nativmaterial.docx
+++ b/HaemophilusWeb/ReportTemplates/Meningo/Fax - Nativmaterial.docx
@@ -27,7 +27,19 @@
         <w:rPr>
           <w:rFonts w:ascii="Arial" w:hAnsi="Arial" w:cs="Arial"/>
         </w:rPr>
-        <w:instrText xml:space="preserve"> INCLUDETEXT  "D:\\Development\\Haemophilus\\HaemophilusWeb\\ReportTemplates\\includes\\Fax - Deckblatt.docx" </w:instrText>
+        <w:instrText xml:space="preserve"> INCLUDETEXT  "D:\\Development\\Haemophilus\\HaemophilusWeb\\ReportTemplates\\includes\\Fax - Deckblatt</w:instrText>
+      </w:r>
+      <w:r>
+        <w:rPr>
+          <w:rFonts w:ascii="Arial" w:hAnsi="Arial" w:cs="Arial"/>
+        </w:rPr>
+        <w:instrText xml:space="preserve"> - Meningo</w:instrText>
+      </w:r>
+      <w:r>
+        <w:rPr>
+          <w:rFonts w:ascii="Arial" w:hAnsi="Arial" w:cs="Arial"/>
+        </w:rPr>
+        <w:instrText xml:space="preserve">.docx" </w:instrText>
       </w:r>
       <w:r>
         <w:rPr>
@@ -392,8 +404,8 @@
         <w:tblLook w:val="04A0" w:firstRow="1" w:lastRow="0" w:firstColumn="1" w:lastColumn="0" w:noHBand="0" w:noVBand="1"/>
       </w:tblPr>
       <w:tblGrid>
-        <w:gridCol w:w="3235"/>
-        <w:gridCol w:w="6212"/>
+        <w:gridCol w:w="3330"/>
+        <w:gridCol w:w="6682"/>
       </w:tblGrid>
       <w:tr>
         <w:trPr>
@@ -403,6 +415,7 @@
           <w:tcPr>
             <w:tcW w:w="3369" w:type="dxa"/>
             <w:shd w:val="clear" w:color="auto" w:fill="auto"/>
+            <w:vAlign w:val="center"/>
           </w:tcPr>
           <w:p>
             <w:pPr>
@@ -426,6 +439,7 @@
           <w:tcPr>
             <w:tcW w:w="6786" w:type="dxa"/>
             <w:shd w:val="clear" w:color="auto" w:fill="auto"/>
+            <w:vAlign w:val="center"/>
           </w:tcPr>
           <w:p>
             <w:pPr>
@@ -451,6 +465,7 @@
           <w:tcPr>
             <w:tcW w:w="3369" w:type="dxa"/>
             <w:shd w:val="clear" w:color="auto" w:fill="auto"/>
+            <w:vAlign w:val="center"/>
           </w:tcPr>
           <w:p>
             <w:pPr>
@@ -481,6 +496,7 @@
           <w:tcPr>
             <w:tcW w:w="6786" w:type="dxa"/>
             <w:shd w:val="clear" w:color="auto" w:fill="auto"/>
+            <w:vAlign w:val="center"/>
           </w:tcPr>
           <w:p>
             <w:pPr>
@@ -495,6 +511,17 @@
               <w:adjustRightInd w:val="0"/>
               <w:spacing w:before="21"/>
             </w:pPr>
+            <w:r>
+              <w:t>MZ{</w:t>
+            </w:r>
+            <w:proofErr w:type="spellStart"/>
+            <w:r>
+              <w:t>LaboratoryNumber</w:t>
+            </w:r>
+            <w:proofErr w:type="spellEnd"/>
+            <w:r>
+              <w:t>}</w:t>
+            </w:r>
           </w:p>
         </w:tc>
       </w:tr>
@@ -506,6 +533,7 @@
           <w:tcPr>
             <w:tcW w:w="3369" w:type="dxa"/>
             <w:shd w:val="clear" w:color="auto" w:fill="auto"/>
+            <w:vAlign w:val="center"/>
           </w:tcPr>
           <w:p>
             <w:pPr>
@@ -529,6 +557,7 @@
           <w:tcPr>
             <w:tcW w:w="6786" w:type="dxa"/>
             <w:shd w:val="clear" w:color="auto" w:fill="auto"/>
+            <w:vAlign w:val="center"/>
           </w:tcPr>
           <w:p>
             <w:pPr>
@@ -662,20 +691,6 @@
         <w:t>Ihr NRZM - Team</w:t>
       </w:r>
     </w:p>
-    <w:p>
-      <w:pPr>
-        <w:widowControl w:val="0"/>
-        <w:tabs>
-          <w:tab w:val="left" w:pos="90"/>
-          <w:tab w:val="left" w:pos="2775"/>
-          <w:tab w:val="left" w:pos="5550"/>
-        </w:tabs>
-        <w:autoSpaceDE w:val="0"/>
-        <w:autoSpaceDN w:val="0"/>
-        <w:adjustRightInd w:val="0"/>
-        <w:spacing w:before="21"/>
-      </w:pPr>
-    </w:p>
     <w:p/>
     <w:p/>
     <w:p>
@@ -690,8 +705,6 @@
         </w:rPr>
         <w:fldChar w:fldCharType="end"/>
       </w:r>
-      <w:bookmarkStart w:id="0" w:name="_GoBack"/>
-      <w:bookmarkEnd w:id="0"/>
       <w:r>
         <w:rPr>
           <w:rFonts w:ascii="Arial" w:hAnsi="Arial" w:cs="Arial"/>
@@ -723,6 +736,7 @@
         <w:rPr>
           <w:rFonts w:ascii="Arial" w:hAnsi="Arial" w:cs="Arial"/>
         </w:rPr>
+        <w:lastRenderedPageBreak/>
         <w:t>{</w:t>
       </w:r>
       <w:proofErr w:type="spellStart"/>
@@ -813,9 +827,96 @@
         <w:t>Würzburg, den {Date}</w:t>
       </w:r>
     </w:p>
+    <w:p>
+      <w:pPr>
+        <w:widowControl w:val="0"/>
+        <w:tabs>
+          <w:tab w:val="left" w:pos="90"/>
+          <w:tab w:val="left" w:pos="3231"/>
+        </w:tabs>
+        <w:autoSpaceDE w:val="0"/>
+        <w:autoSpaceDN w:val="0"/>
+        <w:adjustRightInd w:val="0"/>
+        <w:spacing w:before="240" w:after="160"/>
+        <w:ind w:right="2381"/>
+        <w:rPr>
+          <w:rFonts w:ascii="Arial" w:hAnsi="Arial" w:cs="Arial"/>
+          <w:bCs/>
+          <w:color w:val="000000"/>
+        </w:rPr>
+      </w:pPr>
+      <w:r>
+        <w:rPr>
+          <w:rFonts w:ascii="Arial" w:hAnsi="Arial" w:cs="Arial"/>
+          <w:b/>
+          <w:bCs/>
+          <w:color w:val="000000"/>
+          <w:sz w:val="28"/>
+          <w:szCs w:val="28"/>
+        </w:rPr>
+        <w:t xml:space="preserve">Molekularbiologischer </w:t>
+      </w:r>
+      <w:r>
+        <w:rPr>
+          <w:rFonts w:ascii="Arial" w:hAnsi="Arial" w:cs="Arial"/>
+          <w:b/>
+          <w:bCs/>
+          <w:color w:val="000000"/>
+          <w:sz w:val="28"/>
+          <w:szCs w:val="28"/>
+        </w:rPr>
+        <w:t>Untersuchungsbefund</w:t>
+      </w:r>
+      <w:r>
+        <w:rPr>
+          <w:rFonts w:ascii="Arial" w:hAnsi="Arial" w:cs="Arial"/>
+          <w:b/>
+          <w:bCs/>
+          <w:color w:val="000000"/>
+          <w:sz w:val="28"/>
+          <w:szCs w:val="28"/>
+        </w:rPr>
+        <w:t xml:space="preserve"> </w:t>
+      </w:r>
+      <w:r>
+        <w:rPr>
+          <w:rFonts w:ascii="Arial" w:hAnsi="Arial" w:cs="Arial"/>
+          <w:b/>
+          <w:bCs/>
+          <w:color w:val="000000"/>
+          <w:sz w:val="28"/>
+          <w:szCs w:val="28"/>
+        </w:rPr>
+        <w:t>-</w:t>
+      </w:r>
+      <w:r>
+        <w:rPr>
+          <w:rFonts w:ascii="Arial" w:hAnsi="Arial" w:cs="Arial"/>
+          <w:b/>
+          <w:bCs/>
+          <w:color w:val="000000"/>
+          <w:sz w:val="28"/>
+          <w:szCs w:val="28"/>
+        </w:rPr>
+        <w:t xml:space="preserve"> </w:t>
+      </w:r>
+      <w:r>
+        <w:rPr>
+          <w:rFonts w:ascii="Arial" w:hAnsi="Arial" w:cs="Arial"/>
+          <w:b/>
+          <w:bCs/>
+          <w:i/>
+          <w:iCs/>
+          <w:color w:val="000000"/>
+          <w:sz w:val="28"/>
+          <w:szCs w:val="28"/>
+        </w:rPr>
+        <w:t>Endbefund</w:t>
+      </w:r>
+    </w:p>
     <w:tbl>
       <w:tblPr>
-        <w:tblW w:w="8976" w:type="dxa"/>
+        <w:tblW w:w="6678" w:type="dxa"/>
         <w:tblInd w:w="55" w:type="dxa"/>
         <w:tblLayout w:type="fixed"/>
         <w:tblCellMar>
@@ -826,270 +927,10 @@
       </w:tblPr>
       <w:tblGrid>
         <w:gridCol w:w="2600"/>
-        <w:gridCol w:w="44"/>
-        <w:gridCol w:w="2191"/>
-        <w:gridCol w:w="1358"/>
-        <w:gridCol w:w="1219"/>
-        <w:gridCol w:w="1564"/>
+        <w:gridCol w:w="4078"/>
       </w:tblGrid>
       <w:tr>
         <w:trPr>
-          <w:trHeight w:val="360"/>
-        </w:trPr>
-        <w:tc>
-          <w:tcPr>
-            <w:tcW w:w="2644" w:type="dxa"/>
-            <w:gridSpan w:val="2"/>
-            <w:tcBorders>
-              <w:top w:val="nil"/>
-              <w:left w:val="nil"/>
-              <w:bottom w:val="nil"/>
-              <w:right w:val="nil"/>
-            </w:tcBorders>
-            <w:shd w:val="clear" w:color="auto" w:fill="auto"/>
-            <w:noWrap/>
-            <w:vAlign w:val="bottom"/>
-          </w:tcPr>
-          <w:p>
-            <w:pPr>
-              <w:rPr>
-                <w:rFonts w:ascii="Arial" w:hAnsi="Arial" w:cs="Arial"/>
-                <w:color w:val="000000"/>
-                <w:sz w:val="16"/>
-                <w:szCs w:val="16"/>
-              </w:rPr>
-            </w:pPr>
-          </w:p>
-        </w:tc>
-        <w:tc>
-          <w:tcPr>
-            <w:tcW w:w="3549" w:type="dxa"/>
-            <w:gridSpan w:val="2"/>
-            <w:tcBorders>
-              <w:top w:val="nil"/>
-              <w:left w:val="nil"/>
-              <w:bottom w:val="nil"/>
-              <w:right w:val="nil"/>
-            </w:tcBorders>
-            <w:shd w:val="clear" w:color="auto" w:fill="auto"/>
-            <w:noWrap/>
-            <w:vAlign w:val="bottom"/>
-          </w:tcPr>
-          <w:p>
-            <w:pPr>
-              <w:rPr>
-                <w:rFonts w:ascii="Arial" w:hAnsi="Arial" w:cs="Arial"/>
-                <w:color w:val="000000"/>
-                <w:sz w:val="22"/>
-                <w:szCs w:val="22"/>
-              </w:rPr>
-            </w:pPr>
-          </w:p>
-        </w:tc>
-        <w:tc>
-          <w:tcPr>
-            <w:tcW w:w="2783" w:type="dxa"/>
-            <w:gridSpan w:val="2"/>
-            <w:tcBorders>
-              <w:top w:val="nil"/>
-              <w:left w:val="nil"/>
-              <w:bottom w:val="nil"/>
-              <w:right w:val="nil"/>
-            </w:tcBorders>
-            <w:shd w:val="clear" w:color="auto" w:fill="auto"/>
-            <w:noWrap/>
-            <w:vAlign w:val="bottom"/>
-          </w:tcPr>
-          <w:p>
-            <w:pPr>
-              <w:rPr>
-                <w:rFonts w:ascii="Arial" w:hAnsi="Arial" w:cs="Arial"/>
-                <w:color w:val="000000"/>
-                <w:sz w:val="22"/>
-                <w:szCs w:val="22"/>
-              </w:rPr>
-            </w:pPr>
-          </w:p>
-        </w:tc>
-      </w:tr>
-      <w:tr>
-        <w:trPr>
-          <w:gridAfter w:val="1"/>
-          <w:wAfter w:w="1564" w:type="dxa"/>
-          <w:trHeight w:val="375"/>
-        </w:trPr>
-        <w:tc>
-          <w:tcPr>
-            <w:tcW w:w="7412" w:type="dxa"/>
-            <w:gridSpan w:val="5"/>
-            <w:tcBorders>
-              <w:top w:val="nil"/>
-              <w:left w:val="nil"/>
-              <w:bottom w:val="nil"/>
-              <w:right w:val="nil"/>
-            </w:tcBorders>
-            <w:shd w:val="clear" w:color="auto" w:fill="auto"/>
-            <w:noWrap/>
-            <w:vAlign w:val="bottom"/>
-          </w:tcPr>
-          <w:p>
-            <w:pPr>
-              <w:rPr>
-                <w:rFonts w:ascii="Arial" w:hAnsi="Arial" w:cs="Arial"/>
-                <w:b/>
-                <w:bCs/>
-                <w:color w:val="000000"/>
-                <w:sz w:val="28"/>
-                <w:szCs w:val="28"/>
-              </w:rPr>
-            </w:pPr>
-            <w:r>
-              <w:rPr>
-                <w:rFonts w:ascii="Arial" w:hAnsi="Arial" w:cs="Arial"/>
-                <w:b/>
-                <w:bCs/>
-                <w:color w:val="000000"/>
-                <w:sz w:val="28"/>
-                <w:szCs w:val="28"/>
-              </w:rPr>
-              <w:t>Molekularbiologischer Untersuchungsbefund</w:t>
-            </w:r>
-            <w:r>
-              <w:rPr>
-                <w:rFonts w:ascii="Arial" w:hAnsi="Arial" w:cs="Arial"/>
-                <w:b/>
-                <w:bCs/>
-                <w:color w:val="000000"/>
-                <w:sz w:val="28"/>
-                <w:szCs w:val="28"/>
-              </w:rPr>
-              <w:t xml:space="preserve"> </w:t>
-            </w:r>
-            <w:r>
-              <w:rPr>
-                <w:rFonts w:ascii="Arial" w:hAnsi="Arial" w:cs="Arial"/>
-                <w:b/>
-                <w:bCs/>
-                <w:color w:val="000000"/>
-                <w:sz w:val="28"/>
-                <w:szCs w:val="28"/>
-              </w:rPr>
-              <w:t>-</w:t>
-            </w:r>
-            <w:r>
-              <w:rPr>
-                <w:rFonts w:ascii="Arial" w:hAnsi="Arial" w:cs="Arial"/>
-                <w:b/>
-                <w:bCs/>
-                <w:color w:val="000000"/>
-                <w:sz w:val="28"/>
-                <w:szCs w:val="28"/>
-              </w:rPr>
-              <w:t xml:space="preserve"> </w:t>
-            </w:r>
-            <w:r>
-              <w:rPr>
-                <w:rFonts w:ascii="Arial" w:hAnsi="Arial" w:cs="Arial"/>
-                <w:b/>
-                <w:bCs/>
-                <w:i/>
-                <w:iCs/>
-                <w:color w:val="000000"/>
-                <w:sz w:val="28"/>
-                <w:szCs w:val="28"/>
-              </w:rPr>
-              <w:t>Endbefund</w:t>
-            </w:r>
-          </w:p>
-        </w:tc>
-      </w:tr>
-      <w:tr>
-        <w:trPr>
-          <w:gridAfter w:val="1"/>
-          <w:wAfter w:w="1564" w:type="dxa"/>
-          <w:trHeight w:val="300"/>
-        </w:trPr>
-        <w:tc>
-          <w:tcPr>
-            <w:tcW w:w="2600" w:type="dxa"/>
-            <w:tcBorders>
-              <w:top w:val="nil"/>
-              <w:left w:val="nil"/>
-              <w:bottom w:val="nil"/>
-              <w:right w:val="nil"/>
-            </w:tcBorders>
-            <w:shd w:val="clear" w:color="auto" w:fill="auto"/>
-            <w:noWrap/>
-            <w:vAlign w:val="bottom"/>
-          </w:tcPr>
-          <w:p>
-            <w:pPr>
-              <w:rPr>
-                <w:rFonts w:ascii="Arial" w:hAnsi="Arial" w:cs="Arial"/>
-                <w:b/>
-                <w:bCs/>
-                <w:color w:val="000000"/>
-                <w:sz w:val="28"/>
-                <w:szCs w:val="28"/>
-              </w:rPr>
-            </w:pPr>
-          </w:p>
-        </w:tc>
-        <w:tc>
-          <w:tcPr>
-            <w:tcW w:w="2235" w:type="dxa"/>
-            <w:gridSpan w:val="2"/>
-            <w:tcBorders>
-              <w:top w:val="nil"/>
-              <w:left w:val="nil"/>
-              <w:bottom w:val="nil"/>
-              <w:right w:val="nil"/>
-            </w:tcBorders>
-            <w:shd w:val="clear" w:color="auto" w:fill="auto"/>
-            <w:noWrap/>
-            <w:vAlign w:val="bottom"/>
-          </w:tcPr>
-          <w:p>
-            <w:pPr>
-              <w:rPr>
-                <w:rFonts w:ascii="Arial" w:hAnsi="Arial" w:cs="Arial"/>
-                <w:color w:val="000000"/>
-                <w:sz w:val="22"/>
-                <w:szCs w:val="22"/>
-              </w:rPr>
-            </w:pPr>
-          </w:p>
-        </w:tc>
-        <w:tc>
-          <w:tcPr>
-            <w:tcW w:w="2577" w:type="dxa"/>
-            <w:gridSpan w:val="2"/>
-            <w:tcBorders>
-              <w:top w:val="nil"/>
-              <w:left w:val="nil"/>
-              <w:bottom w:val="nil"/>
-              <w:right w:val="nil"/>
-            </w:tcBorders>
-            <w:shd w:val="clear" w:color="auto" w:fill="auto"/>
-            <w:noWrap/>
-            <w:vAlign w:val="bottom"/>
-          </w:tcPr>
-          <w:p>
-            <w:pPr>
-              <w:rPr>
-                <w:rFonts w:ascii="Arial" w:hAnsi="Arial" w:cs="Arial"/>
-                <w:color w:val="000000"/>
-                <w:sz w:val="22"/>
-                <w:szCs w:val="22"/>
-              </w:rPr>
-            </w:pPr>
-          </w:p>
-        </w:tc>
-      </w:tr>
-      <w:tr>
-        <w:trPr>
-          <w:gridAfter w:val="1"/>
-          <w:wAfter w:w="1564" w:type="dxa"/>
           <w:trHeight w:val="259"/>
         </w:trPr>
         <w:tc>
@@ -1147,8 +988,7 @@
         </w:tc>
         <w:tc>
           <w:tcPr>
-            <w:tcW w:w="2235" w:type="dxa"/>
-            <w:gridSpan w:val="2"/>
+            <w:tcW w:w="4078" w:type="dxa"/>
             <w:tcBorders>
               <w:top w:val="nil"/>
               <w:left w:val="nil"/>
@@ -1175,12 +1015,59 @@
                 <w:sz w:val="16"/>
                 <w:szCs w:val="16"/>
               </w:rPr>
-              <w:t>MZ{</w:t>
+              <w:fldChar w:fldCharType="begin"/>
+            </w:r>
+            <w:r>
+              <w:rPr>
+                <w:rFonts w:ascii="Arial" w:hAnsi="Arial" w:cs="Arial"/>
+                <w:color w:val="000000"/>
+                <w:sz w:val="16"/>
+                <w:szCs w:val="16"/>
+              </w:rPr>
+              <w:instrText xml:space="preserve"> REF KLNr \h  \* MERGEFORMAT </w:instrText>
+            </w:r>
+            <w:r>
+              <w:rPr>
+                <w:rFonts w:ascii="Arial" w:hAnsi="Arial" w:cs="Arial"/>
+                <w:color w:val="000000"/>
+                <w:sz w:val="16"/>
+                <w:szCs w:val="16"/>
+              </w:rPr>
+            </w:r>
+            <w:r>
+              <w:rPr>
+                <w:rFonts w:ascii="Arial" w:hAnsi="Arial" w:cs="Arial"/>
+                <w:color w:val="000000"/>
+                <w:sz w:val="16"/>
+                <w:szCs w:val="16"/>
+              </w:rPr>
+              <w:fldChar w:fldCharType="separate"/>
+            </w:r>
+            <w:r>
+              <w:rPr>
+                <w:rFonts w:ascii="Arial" w:hAnsi="Arial" w:cs="Arial"/>
+                <w:bCs/>
+                <w:color w:val="000000"/>
+                <w:sz w:val="16"/>
+                <w:szCs w:val="16"/>
+              </w:rPr>
+              <w:t>MZ</w:t>
+            </w:r>
+            <w:r>
+              <w:rPr>
+                <w:rFonts w:ascii="Arial" w:hAnsi="Arial" w:cs="Arial"/>
+                <w:bCs/>
+                <w:color w:val="000000"/>
+                <w:sz w:val="16"/>
+                <w:szCs w:val="16"/>
+              </w:rPr>
+              <w:t>{</w:t>
             </w:r>
             <w:proofErr w:type="spellStart"/>
             <w:r>
               <w:rPr>
                 <w:rFonts w:ascii="Arial" w:hAnsi="Arial" w:cs="Arial"/>
+                <w:bCs/>
                 <w:color w:val="000000"/>
                 <w:sz w:val="16"/>
                 <w:szCs w:val="16"/>
@@ -1191,44 +1078,27 @@
             <w:r>
               <w:rPr>
                 <w:rFonts w:ascii="Arial" w:hAnsi="Arial" w:cs="Arial"/>
+                <w:bCs/>
                 <w:color w:val="000000"/>
                 <w:sz w:val="16"/>
                 <w:szCs w:val="16"/>
               </w:rPr>
               <w:t>}</w:t>
             </w:r>
-          </w:p>
-        </w:tc>
-        <w:tc>
-          <w:tcPr>
-            <w:tcW w:w="2577" w:type="dxa"/>
-            <w:gridSpan w:val="2"/>
-            <w:tcBorders>
-              <w:top w:val="nil"/>
-              <w:left w:val="nil"/>
-              <w:bottom w:val="nil"/>
-              <w:right w:val="nil"/>
-            </w:tcBorders>
-            <w:shd w:val="clear" w:color="auto" w:fill="auto"/>
-            <w:noWrap/>
-            <w:vAlign w:val="bottom"/>
-          </w:tcPr>
-          <w:p>
-            <w:pPr>
-              <w:rPr>
-                <w:rFonts w:ascii="Arial" w:hAnsi="Arial" w:cs="Arial"/>
-                <w:color w:val="000000"/>
-                <w:sz w:val="22"/>
-                <w:szCs w:val="22"/>
-              </w:rPr>
-            </w:pPr>
+            <w:r>
+              <w:rPr>
+                <w:rFonts w:ascii="Arial" w:hAnsi="Arial" w:cs="Arial"/>
+                <w:color w:val="000000"/>
+                <w:sz w:val="16"/>
+                <w:szCs w:val="16"/>
+              </w:rPr>
+              <w:fldChar w:fldCharType="end"/>
+            </w:r>
           </w:p>
         </w:tc>
       </w:tr>
       <w:tr>
         <w:trPr>
-          <w:gridAfter w:val="1"/>
-          <w:wAfter w:w="1564" w:type="dxa"/>
           <w:trHeight w:val="259"/>
         </w:trPr>
         <w:tc>
@@ -1266,8 +1136,7 @@
         </w:tc>
         <w:tc>
           <w:tcPr>
-            <w:tcW w:w="2235" w:type="dxa"/>
-            <w:gridSpan w:val="2"/>
+            <w:tcW w:w="4078" w:type="dxa"/>
             <w:tcBorders>
               <w:top w:val="nil"/>
               <w:left w:val="nil"/>
@@ -1318,36 +1187,9 @@
             </w:r>
           </w:p>
         </w:tc>
-        <w:tc>
-          <w:tcPr>
-            <w:tcW w:w="2577" w:type="dxa"/>
-            <w:gridSpan w:val="2"/>
-            <w:tcBorders>
-              <w:top w:val="nil"/>
-              <w:left w:val="nil"/>
-              <w:bottom w:val="nil"/>
-              <w:right w:val="nil"/>
-            </w:tcBorders>
-            <w:shd w:val="clear" w:color="auto" w:fill="auto"/>
-            <w:noWrap/>
-            <w:vAlign w:val="bottom"/>
-          </w:tcPr>
-          <w:p>
-            <w:pPr>
-              <w:rPr>
-                <w:rFonts w:ascii="Arial" w:hAnsi="Arial" w:cs="Arial"/>
-                <w:color w:val="000000"/>
-                <w:sz w:val="22"/>
-                <w:szCs w:val="22"/>
-              </w:rPr>
-            </w:pPr>
-          </w:p>
-        </w:tc>
       </w:tr>
       <w:tr>
         <w:trPr>
-          <w:gridAfter w:val="1"/>
-          <w:wAfter w:w="1564" w:type="dxa"/>
           <w:trHeight w:val="259"/>
         </w:trPr>
         <w:tc>
@@ -1385,8 +1227,7 @@
         </w:tc>
         <w:tc>
           <w:tcPr>
-            <w:tcW w:w="2235" w:type="dxa"/>
-            <w:gridSpan w:val="2"/>
+            <w:tcW w:w="4078" w:type="dxa"/>
             <w:tcBorders>
               <w:top w:val="nil"/>
               <w:left w:val="nil"/>
@@ -1437,36 +1278,9 @@
             </w:r>
           </w:p>
         </w:tc>
-        <w:tc>
-          <w:tcPr>
-            <w:tcW w:w="2577" w:type="dxa"/>
-            <w:gridSpan w:val="2"/>
-            <w:tcBorders>
-              <w:top w:val="nil"/>
-              <w:left w:val="nil"/>
-              <w:bottom w:val="nil"/>
-              <w:right w:val="nil"/>
-            </w:tcBorders>
-            <w:shd w:val="clear" w:color="auto" w:fill="auto"/>
-            <w:noWrap/>
-            <w:vAlign w:val="bottom"/>
-          </w:tcPr>
-          <w:p>
-            <w:pPr>
-              <w:rPr>
-                <w:rFonts w:ascii="Arial" w:hAnsi="Arial" w:cs="Arial"/>
-                <w:color w:val="000000"/>
-                <w:sz w:val="22"/>
-                <w:szCs w:val="22"/>
-              </w:rPr>
-            </w:pPr>
-          </w:p>
-        </w:tc>
       </w:tr>
       <w:tr>
         <w:trPr>
-          <w:gridAfter w:val="1"/>
-          <w:wAfter w:w="1564" w:type="dxa"/>
           <w:trHeight w:val="259"/>
         </w:trPr>
         <w:tc>
@@ -1504,8 +1318,7 @@
         </w:tc>
         <w:tc>
           <w:tcPr>
-            <w:tcW w:w="2235" w:type="dxa"/>
-            <w:gridSpan w:val="2"/>
+            <w:tcW w:w="4078" w:type="dxa"/>
             <w:tcBorders>
               <w:top w:val="nil"/>
               <w:left w:val="nil"/>
@@ -1556,36 +1369,9 @@
             </w:r>
           </w:p>
         </w:tc>
-        <w:tc>
-          <w:tcPr>
-            <w:tcW w:w="2577" w:type="dxa"/>
-            <w:gridSpan w:val="2"/>
-            <w:tcBorders>
-              <w:top w:val="nil"/>
-              <w:left w:val="nil"/>
-              <w:bottom w:val="nil"/>
-              <w:right w:val="nil"/>
-            </w:tcBorders>
-            <w:shd w:val="clear" w:color="auto" w:fill="auto"/>
-            <w:noWrap/>
-            <w:vAlign w:val="bottom"/>
-          </w:tcPr>
-          <w:p>
-            <w:pPr>
-              <w:rPr>
-                <w:rFonts w:ascii="Arial" w:hAnsi="Arial" w:cs="Arial"/>
-                <w:color w:val="000000"/>
-                <w:sz w:val="22"/>
-                <w:szCs w:val="22"/>
-              </w:rPr>
-            </w:pPr>
-          </w:p>
-        </w:tc>
       </w:tr>
       <w:tr>
         <w:trPr>
-          <w:gridAfter w:val="1"/>
-          <w:wAfter w:w="1564" w:type="dxa"/>
           <w:trHeight w:val="259"/>
         </w:trPr>
         <w:tc>
@@ -1617,9 +1403,8 @@
                 <w:sz w:val="16"/>
                 <w:szCs w:val="16"/>
               </w:rPr>
-              <w:t xml:space="preserve">Initialen / </w:t>
+              <w:t>Initialen / PLZ d</w:t>
             </w:r>
-            <w:proofErr w:type="gramStart"/>
             <w:r>
               <w:rPr>
                 <w:rFonts w:ascii="Arial" w:hAnsi="Arial" w:cs="Arial"/>
@@ -1627,9 +1412,8 @@
                 <w:sz w:val="16"/>
                 <w:szCs w:val="16"/>
               </w:rPr>
-              <w:t>PLZ  d.</w:t>
+              <w:t>es</w:t>
             </w:r>
-            <w:proofErr w:type="gramEnd"/>
             <w:r>
               <w:rPr>
                 <w:rFonts w:ascii="Arial" w:hAnsi="Arial" w:cs="Arial"/>
@@ -1643,8 +1427,7 @@
         </w:tc>
         <w:tc>
           <w:tcPr>
-            <w:tcW w:w="2235" w:type="dxa"/>
-            <w:gridSpan w:val="2"/>
+            <w:tcW w:w="4078" w:type="dxa"/>
             <w:tcBorders>
               <w:top w:val="nil"/>
               <w:left w:val="nil"/>
@@ -1675,36 +1458,9 @@
             </w:r>
           </w:p>
         </w:tc>
-        <w:tc>
-          <w:tcPr>
-            <w:tcW w:w="2577" w:type="dxa"/>
-            <w:gridSpan w:val="2"/>
-            <w:tcBorders>
-              <w:top w:val="nil"/>
-              <w:left w:val="nil"/>
-              <w:bottom w:val="nil"/>
-              <w:right w:val="nil"/>
-            </w:tcBorders>
-            <w:shd w:val="clear" w:color="auto" w:fill="auto"/>
-            <w:noWrap/>
-            <w:vAlign w:val="bottom"/>
-          </w:tcPr>
-          <w:p>
-            <w:pPr>
-              <w:rPr>
-                <w:rFonts w:ascii="Arial" w:hAnsi="Arial" w:cs="Arial"/>
-                <w:color w:val="000000"/>
-                <w:sz w:val="22"/>
-                <w:szCs w:val="22"/>
-              </w:rPr>
-            </w:pPr>
-          </w:p>
-        </w:tc>
       </w:tr>
       <w:tr>
         <w:trPr>
-          <w:gridAfter w:val="1"/>
-          <w:wAfter w:w="1564" w:type="dxa"/>
           <w:trHeight w:val="259"/>
         </w:trPr>
         <w:tc>
@@ -1742,8 +1498,7 @@
         </w:tc>
         <w:tc>
           <w:tcPr>
-            <w:tcW w:w="2235" w:type="dxa"/>
-            <w:gridSpan w:val="2"/>
+            <w:tcW w:w="4078" w:type="dxa"/>
             <w:tcBorders>
               <w:top w:val="nil"/>
               <w:left w:val="nil"/>
@@ -1794,36 +1549,9 @@
             </w:r>
           </w:p>
         </w:tc>
-        <w:tc>
-          <w:tcPr>
-            <w:tcW w:w="2577" w:type="dxa"/>
-            <w:gridSpan w:val="2"/>
-            <w:tcBorders>
-              <w:top w:val="nil"/>
-              <w:left w:val="nil"/>
-              <w:bottom w:val="nil"/>
-              <w:right w:val="nil"/>
-            </w:tcBorders>
-            <w:shd w:val="clear" w:color="auto" w:fill="auto"/>
-            <w:noWrap/>
-            <w:vAlign w:val="bottom"/>
-          </w:tcPr>
-          <w:p>
-            <w:pPr>
-              <w:rPr>
-                <w:rFonts w:ascii="Arial" w:hAnsi="Arial" w:cs="Arial"/>
-                <w:color w:val="000000"/>
-                <w:sz w:val="22"/>
-                <w:szCs w:val="22"/>
-              </w:rPr>
-            </w:pPr>
-          </w:p>
-        </w:tc>
       </w:tr>
       <w:tr>
         <w:trPr>
-          <w:gridAfter w:val="1"/>
-          <w:wAfter w:w="1564" w:type="dxa"/>
           <w:trHeight w:val="259"/>
         </w:trPr>
         <w:tc>
@@ -1855,34 +1583,13 @@
                 <w:sz w:val="16"/>
                 <w:szCs w:val="16"/>
               </w:rPr>
-              <w:t xml:space="preserve">Labor-Nr. </w:t>
-            </w:r>
-            <w:proofErr w:type="gramStart"/>
-            <w:r>
-              <w:rPr>
-                <w:rFonts w:ascii="Arial" w:hAnsi="Arial" w:cs="Arial"/>
-                <w:color w:val="000000"/>
-                <w:sz w:val="16"/>
-                <w:szCs w:val="16"/>
-              </w:rPr>
-              <w:t>des  Einsenders</w:t>
-            </w:r>
-            <w:proofErr w:type="gramEnd"/>
-            <w:r>
-              <w:rPr>
-                <w:rFonts w:ascii="Arial" w:hAnsi="Arial" w:cs="Arial"/>
-                <w:color w:val="000000"/>
-                <w:sz w:val="16"/>
-                <w:szCs w:val="16"/>
-              </w:rPr>
-              <w:t>:</w:t>
+              <w:t>Labor-Nr. des Einsenders:</w:t>
             </w:r>
           </w:p>
         </w:tc>
         <w:tc>
           <w:tcPr>
-            <w:tcW w:w="2235" w:type="dxa"/>
-            <w:gridSpan w:val="2"/>
+            <w:tcW w:w="4078" w:type="dxa"/>
             <w:tcBorders>
               <w:top w:val="nil"/>
               <w:left w:val="nil"/>
@@ -1931,31 +1638,6 @@
               </w:rPr>
               <w:t>}</w:t>
             </w:r>
-          </w:p>
-        </w:tc>
-        <w:tc>
-          <w:tcPr>
-            <w:tcW w:w="2577" w:type="dxa"/>
-            <w:gridSpan w:val="2"/>
-            <w:tcBorders>
-              <w:top w:val="nil"/>
-              <w:left w:val="nil"/>
-              <w:bottom w:val="nil"/>
-              <w:right w:val="nil"/>
-            </w:tcBorders>
-            <w:shd w:val="clear" w:color="auto" w:fill="auto"/>
-            <w:noWrap/>
-            <w:vAlign w:val="bottom"/>
-          </w:tcPr>
-          <w:p>
-            <w:pPr>
-              <w:rPr>
-                <w:rFonts w:ascii="Arial" w:hAnsi="Arial" w:cs="Arial"/>
-                <w:color w:val="000000"/>
-                <w:sz w:val="22"/>
-                <w:szCs w:val="22"/>
-              </w:rPr>
-            </w:pPr>
           </w:p>
         </w:tc>
       </w:tr>
@@ -1969,7 +1651,7 @@
         <w:autoSpaceDE w:val="0"/>
         <w:autoSpaceDN w:val="0"/>
         <w:adjustRightInd w:val="0"/>
-        <w:spacing w:before="403"/>
+        <w:spacing w:before="240"/>
         <w:rPr>
           <w:rFonts w:ascii="Arial" w:hAnsi="Arial" w:cs="Arial"/>
           <w:b/>
@@ -1988,11 +1670,12 @@
         </w:rPr>
         <w:t>Untersuchungsergebnisse:</w:t>
       </w:r>
+      <w:bookmarkStart w:id="0" w:name="_GoBack"/>
+      <w:bookmarkEnd w:id="0"/>
     </w:p>
     <w:tbl>
       <w:tblPr>
-        <w:tblW w:w="9923" w:type="dxa"/>
-        <w:tblLayout w:type="fixed"/>
+        <w:tblW w:w="0" w:type="auto"/>
         <w:tblCellMar>
           <w:top w:w="68" w:type="dxa"/>
           <w:left w:w="0" w:type="dxa"/>
@@ -2001,16 +1684,16 @@
         <w:tblLook w:val="04A0" w:firstRow="1" w:lastRow="0" w:firstColumn="1" w:lastColumn="0" w:noHBand="0" w:noVBand="1"/>
       </w:tblPr>
       <w:tblGrid>
-        <w:gridCol w:w="3828"/>
-        <w:gridCol w:w="6095"/>
+        <w:gridCol w:w="1784"/>
+        <w:gridCol w:w="1482"/>
       </w:tblGrid>
       <w:tr>
         <w:trPr>
-          <w:trHeight w:val="362"/>
+          <w:trHeight w:val="255"/>
         </w:trPr>
         <w:tc>
           <w:tcPr>
-            <w:tcW w:w="3828" w:type="dxa"/>
+            <w:tcW w:w="0" w:type="auto"/>
             <w:shd w:val="clear" w:color="auto" w:fill="auto"/>
           </w:tcPr>
           <w:p>
@@ -2021,8 +1704,6 @@
                 <w:bCs/>
                 <w:i/>
                 <w:iCs/>
-                <w:sz w:val="22"/>
-                <w:szCs w:val="22"/>
               </w:rPr>
             </w:pPr>
             <w:r>
@@ -2032,8 +1713,8 @@
                 <w:bCs/>
                 <w:i/>
                 <w:iCs/>
-                <w:sz w:val="12"/>
-                <w:szCs w:val="22"/>
+                <w:sz w:val="10"/>
+                <w:szCs w:val="10"/>
               </w:rPr>
               <w:t>{#</w:t>
             </w:r>
@@ -2046,8 +1727,8 @@
                 <w:bCs/>
                 <w:i/>
                 <w:iCs/>
-                <w:sz w:val="12"/>
-                <w:szCs w:val="22"/>
+                <w:sz w:val="10"/>
+                <w:szCs w:val="10"/>
               </w:rPr>
               <w:t>Typings</w:t>
             </w:r>
@@ -2057,10 +1738,9 @@
                 <w:rFonts w:ascii="Arial" w:hAnsi="Arial" w:cs="Arial"/>
                 <w:b/>
                 <w:bCs/>
-                <w:i/>
                 <w:iCs/>
-                <w:sz w:val="12"/>
-                <w:szCs w:val="22"/>
+                <w:sz w:val="10"/>
+                <w:szCs w:val="10"/>
               </w:rPr>
               <w:t>}</w:t>
             </w:r>
@@ -2069,10 +1749,7 @@
                 <w:rFonts w:ascii="Arial" w:hAnsi="Arial" w:cs="Arial"/>
                 <w:b/>
                 <w:bCs/>
-                <w:i/>
                 <w:iCs/>
-                <w:sz w:val="22"/>
-                <w:szCs w:val="22"/>
               </w:rPr>
               <w:t>{</w:t>
             </w:r>
@@ -2082,29 +1759,15 @@
                 <w:rFonts w:ascii="Arial" w:hAnsi="Arial" w:cs="Arial"/>
                 <w:b/>
                 <w:bCs/>
-                <w:i/>
                 <w:iCs/>
-                <w:sz w:val="22"/>
-                <w:szCs w:val="22"/>
-              </w:rPr>
-              <w:t>Attribute}</w:t>
-            </w:r>
-            <w:r>
-              <w:rPr>
-                <w:rFonts w:ascii="Arial" w:hAnsi="Arial" w:cs="Arial"/>
-                <w:b/>
-                <w:bCs/>
-                <w:iCs/>
-                <w:sz w:val="22"/>
-                <w:szCs w:val="22"/>
-              </w:rPr>
-              <w:t>:</w:t>
+              </w:rPr>
+              <w:t>Attribute}:</w:t>
             </w:r>
           </w:p>
         </w:tc>
         <w:tc>
           <w:tcPr>
-            <w:tcW w:w="6095" w:type="dxa"/>
+            <w:tcW w:w="0" w:type="auto"/>
             <w:shd w:val="clear" w:color="auto" w:fill="auto"/>
             <w:tcMar>
               <w:left w:w="68" w:type="dxa"/>
@@ -2117,8 +1780,6 @@
                 <w:b/>
                 <w:bCs/>
                 <w:color w:val="000000"/>
-                <w:sz w:val="22"/>
-                <w:szCs w:val="22"/>
               </w:rPr>
             </w:pPr>
             <w:r>
@@ -2127,8 +1788,6 @@
                 <w:b/>
                 <w:bCs/>
                 <w:color w:val="000000"/>
-                <w:sz w:val="22"/>
-                <w:szCs w:val="22"/>
               </w:rPr>
               <w:t>{Value}</w:t>
             </w:r>
@@ -2152,7 +1811,7 @@
                 <w:i/>
                 <w:iCs/>
                 <w:sz w:val="12"/>
-                <w:szCs w:val="22"/>
+                <w:szCs w:val="12"/>
               </w:rPr>
               <w:t>Typings</w:t>
             </w:r>
@@ -2192,6 +1851,7 @@
         </w:rPr>
         <w:t>{#</w:t>
       </w:r>
+      <w:proofErr w:type="gramStart"/>
       <w:r>
         <w:rPr>
           <w:rFonts w:ascii="Arial" w:hAnsi="Arial" w:cs="Arial"/>
@@ -2204,21 +1864,13 @@
         </w:rPr>
         <w:t>}{.}</w:t>
       </w:r>
-    </w:p>
-    <w:p>
-      <w:pPr>
-        <w:widowControl w:val="0"/>
-        <w:tabs>
-          <w:tab w:val="left" w:pos="90"/>
-        </w:tabs>
-        <w:autoSpaceDE w:val="0"/>
-        <w:autoSpaceDN w:val="0"/>
-        <w:adjustRightInd w:val="0"/>
-        <w:spacing w:before="171"/>
-        <w:rPr>
-          <w:rFonts w:ascii="Arial" w:hAnsi="Arial" w:cs="Arial"/>
-        </w:rPr>
-      </w:pPr>
+      <w:proofErr w:type="gramEnd"/>
+      <w:r>
+        <w:rPr>
+          <w:rFonts w:ascii="Arial" w:hAnsi="Arial" w:cs="Arial"/>
+        </w:rPr>
+        <w:br/>
+      </w:r>
       <w:r>
         <w:rPr>
           <w:rFonts w:ascii="Arial" w:hAnsi="Arial" w:cs="Arial"/>
@@ -2348,7 +2000,7 @@
           <w:b/>
           <w:sz w:val="18"/>
         </w:rPr>
-        <w:t>Dieses Faxdokument ist ohne Unterschrift gültig; Das unterzeichnete Original wurde vom zuständigen akademischen Personal validiert.</w:t>
+        <w:t>Dieses Faxdokument ist ohne Unterschrift gültig; Das Original wurde vom zuständigen akademischen Personal validiert.</w:t>
       </w:r>
     </w:p>
     <w:p>
@@ -2434,12 +2086,14 @@
       </w:r>
     </w:p>
     <w:sectPr>
-      <w:headerReference w:type="default" r:id="rId8"/>
-      <w:footerReference w:type="default" r:id="rId9"/>
-      <w:headerReference w:type="first" r:id="rId10"/>
-      <w:footerReference w:type="first" r:id="rId11"/>
+      <w:headerReference w:type="even" r:id="rId8"/>
+      <w:headerReference w:type="default" r:id="rId9"/>
+      <w:footerReference w:type="even" r:id="rId10"/>
+      <w:footerReference w:type="default" r:id="rId11"/>
+      <w:headerReference w:type="first" r:id="rId12"/>
+      <w:footerReference w:type="first" r:id="rId13"/>
       <w:pgSz w:w="11906" w:h="16838" w:code="9"/>
-      <w:pgMar w:top="2092" w:right="1416" w:bottom="1418" w:left="1259" w:header="680" w:footer="0" w:gutter="0"/>
+      <w:pgMar w:top="2092" w:right="851" w:bottom="1418" w:left="1259" w:header="680" w:footer="0" w:gutter="0"/>
       <w:cols w:space="708"/>
       <w:titlePg/>
       <w:docGrid w:linePitch="360"/>
@@ -2468,6 +2122,16 @@
 </file>
 
 <file path=word/footer1.xml><?xml version="1.0" encoding="utf-8"?>
+<w:ftr xmlns:wpc="http://schemas.microsoft.com/office/word/2010/wordprocessingCanvas" xmlns:cx="http://schemas.microsoft.com/office/drawing/2014/chartex" xmlns:cx1="http://schemas.microsoft.com/office/drawing/2015/9/8/chartex" xmlns:cx2="http://schemas.microsoft.com/office/drawing/2015/10/21/chartex" xmlns:cx3="http://schemas.microsoft.com/office/drawing/2016/5/9/chartex" xmlns:cx4="http://schemas.microsoft.com/office/drawing/2016/5/10/chartex" xmlns:cx5="http://schemas.microsoft.com/office/drawing/2016/5/11/chartex" xmlns:cx6="http://schemas.microsoft.com/office/drawing/2016/5/12/chartex" xmlns:cx7="http://schemas.microsoft.com/office/drawing/2016/5/13/chartex" xmlns:cx8="http://schemas.microsoft.com/office/drawing/2016/5/14/chartex" xmlns:mc="http://schemas.openxmlformats.org/markup-compatibility/2006" xmlns:aink="http://schemas.microsoft.com/office/drawing/2016/ink" xmlns:am3d="http://schemas.microsoft.com/office/drawing/2017/model3d" xmlns:o="urn:schemas-microsoft-com:office:office" xmlns:r="http://schemas.openxmlformats.org/officeDocument/2006/relationships" xmlns:m="http://schemas.openxmlformats.org/officeDocument/2006/math" xmlns:v="urn:schemas-microsoft-com:vml" xmlns:wp14="http://schemas.microsoft.com/office/word/2010/wordprocessingDrawing" xmlns:wp="http://schemas.openxmlformats.org/drawingml/2006/wordprocessingDrawing" xmlns:w10="urn:schemas-microsoft-com:office:word" xmlns:w="http://schemas.openxmlformats.org/wordprocessingml/2006/main" xmlns:w14="http://schemas.microsoft.com/office/word/2010/wordml" xmlns:w15="http://schemas.microsoft.com/office/word/2012/wordml" xmlns:w16cid="http://schemas.microsoft.com/office/word/2016/wordml/cid" xmlns:w16se="http://schemas.microsoft.com/office/word/2015/wordml/symex" xmlns:wpg="http://schemas.microsoft.com/office/word/2010/wordprocessingGroup" xmlns:wpi="http://schemas.microsoft.com/office/word/2010/wordprocessingInk" xmlns:wne="http://schemas.microsoft.com/office/word/2006/wordml" xmlns:wps="http://schemas.microsoft.com/office/word/2010/wordprocessingShape" mc:Ignorable="w14 w15 w16se w16cid wp14">
+  <w:p>
+    <w:pPr>
+      <w:pStyle w:val="Fuzeile"/>
+    </w:pPr>
+  </w:p>
+</w:ftr>
+</file>
+
+<file path=word/footer2.xml><?xml version="1.0" encoding="utf-8"?>
 <w:ftr xmlns:wpc="http://schemas.microsoft.com/office/word/2010/wordprocessingCanvas" xmlns:cx="http://schemas.microsoft.com/office/drawing/2014/chartex" xmlns:cx1="http://schemas.microsoft.com/office/drawing/2015/9/8/chartex" xmlns:cx2="http://schemas.microsoft.com/office/drawing/2015/10/21/chartex" xmlns:cx3="http://schemas.microsoft.com/office/drawing/2016/5/9/chartex" xmlns:cx4="http://schemas.microsoft.com/office/drawing/2016/5/10/chartex" xmlns:cx5="http://schemas.microsoft.com/office/drawing/2016/5/11/chartex" xmlns:cx6="http://schemas.microsoft.com/office/drawing/2016/5/12/chartex" xmlns:cx7="http://schemas.microsoft.com/office/drawing/2016/5/13/chartex" xmlns:cx8="http://schemas.microsoft.com/office/drawing/2016/5/14/chartex" xmlns:mc="http://schemas.openxmlformats.org/markup-compatibility/2006" xmlns:aink="http://schemas.microsoft.com/office/drawing/2016/ink" xmlns:am3d="http://schemas.microsoft.com/office/drawing/2017/model3d" xmlns:o="urn:schemas-microsoft-com:office:office" xmlns:r="http://schemas.openxmlformats.org/officeDocument/2006/relationships" xmlns:m="http://schemas.openxmlformats.org/officeDocument/2006/math" xmlns:v="urn:schemas-microsoft-com:vml" xmlns:wp14="http://schemas.microsoft.com/office/word/2010/wordprocessingDrawing" xmlns:wp="http://schemas.openxmlformats.org/drawingml/2006/wordprocessingDrawing" xmlns:w10="urn:schemas-microsoft-com:office:word" xmlns:w="http://schemas.openxmlformats.org/wordprocessingml/2006/main" xmlns:w14="http://schemas.microsoft.com/office/word/2010/wordml" xmlns:w15="http://schemas.microsoft.com/office/word/2012/wordml" xmlns:w16cid="http://schemas.microsoft.com/office/word/2016/wordml/cid" xmlns:w16se="http://schemas.microsoft.com/office/word/2015/wordml/symex" xmlns:wpg="http://schemas.microsoft.com/office/word/2010/wordprocessingGroup" xmlns:wpi="http://schemas.microsoft.com/office/word/2010/wordprocessingInk" xmlns:wne="http://schemas.microsoft.com/office/word/2006/wordml" xmlns:wps="http://schemas.microsoft.com/office/word/2010/wordprocessingShape" mc:Ignorable="w14 w15 w16se w16cid wp14">
   <w:p>
     <w:pPr>
@@ -2719,7 +2383,7 @@
 </w:ftr>
 </file>
 
-<file path=word/footer2.xml><?xml version="1.0" encoding="utf-8"?>
+<file path=word/footer3.xml><?xml version="1.0" encoding="utf-8"?>
 <w:ftr xmlns:wpc="http://schemas.microsoft.com/office/word/2010/wordprocessingCanvas" xmlns:cx="http://schemas.microsoft.com/office/drawing/2014/chartex" xmlns:cx1="http://schemas.microsoft.com/office/drawing/2015/9/8/chartex" xmlns:cx2="http://schemas.microsoft.com/office/drawing/2015/10/21/chartex" xmlns:cx3="http://schemas.microsoft.com/office/drawing/2016/5/9/chartex" xmlns:cx4="http://schemas.microsoft.com/office/drawing/2016/5/10/chartex" xmlns:cx5="http://schemas.microsoft.com/office/drawing/2016/5/11/chartex" xmlns:cx6="http://schemas.microsoft.com/office/drawing/2016/5/12/chartex" xmlns:cx7="http://schemas.microsoft.com/office/drawing/2016/5/13/chartex" xmlns:cx8="http://schemas.microsoft.com/office/drawing/2016/5/14/chartex" xmlns:mc="http://schemas.openxmlformats.org/markup-compatibility/2006" xmlns:aink="http://schemas.microsoft.com/office/drawing/2016/ink" xmlns:am3d="http://schemas.microsoft.com/office/drawing/2017/model3d" xmlns:o="urn:schemas-microsoft-com:office:office" xmlns:r="http://schemas.openxmlformats.org/officeDocument/2006/relationships" xmlns:m="http://schemas.openxmlformats.org/officeDocument/2006/math" xmlns:v="urn:schemas-microsoft-com:vml" xmlns:wp14="http://schemas.microsoft.com/office/word/2010/wordprocessingDrawing" xmlns:wp="http://schemas.openxmlformats.org/drawingml/2006/wordprocessingDrawing" xmlns:w10="urn:schemas-microsoft-com:office:word" xmlns:w="http://schemas.openxmlformats.org/wordprocessingml/2006/main" xmlns:w14="http://schemas.microsoft.com/office/word/2010/wordml" xmlns:w15="http://schemas.microsoft.com/office/word/2012/wordml" xmlns:w16cid="http://schemas.microsoft.com/office/word/2016/wordml/cid" xmlns:w16se="http://schemas.microsoft.com/office/word/2015/wordml/symex" xmlns:wpg="http://schemas.microsoft.com/office/word/2010/wordprocessingGroup" xmlns:wpi="http://schemas.microsoft.com/office/word/2010/wordprocessingInk" xmlns:wne="http://schemas.microsoft.com/office/word/2006/wordml" xmlns:wps="http://schemas.microsoft.com/office/word/2010/wordprocessingShape" mc:Ignorable="w14 w15 w16se w16cid wp14">
   <w:p>
     <w:pPr>
@@ -2771,7 +2435,7 @@
           <v:path o:extrusionok="f" gradientshapeok="t" o:connecttype="rect"/>
           <o:lock v:ext="edit" aspectratio="t"/>
         </v:shapetype>
-        <v:shape id="Grafik 8" o:spid="_x0000_s2100" type="#_x0000_t75" alt="ML-13135-01_DAkkS-Symbol_grau1-1" style="position:absolute;margin-left:401.25pt;margin-top:-13.1pt;width:111pt;height:63pt;z-index:4;visibility:visible;mso-wrap-style:square;mso-width-percent:0;mso-height-percent:0;mso-wrap-distance-left:9pt;mso-wrap-distance-top:0;mso-wrap-distance-right:9pt;mso-wrap-distance-bottom:0;mso-position-horizontal:absolute;mso-position-horizontal-relative:text;mso-position-vertical:absolute;mso-position-vertical-relative:text;mso-width-percent:0;mso-height-percent:0;mso-width-relative:page;mso-height-relative:page">
+        <v:shape id="Grafik 8" o:spid="_x0000_s2100" type="#_x0000_t75" alt="ML-13135-01_DAkkS-Symbol_grau1-1" style="position:absolute;margin-left:401.25pt;margin-top:-13.1pt;width:111pt;height:63pt;z-index:2;visibility:visible;mso-wrap-style:square;mso-width-percent:0;mso-height-percent:0;mso-wrap-distance-left:9pt;mso-wrap-distance-top:0;mso-wrap-distance-right:9pt;mso-wrap-distance-bottom:0;mso-position-horizontal:absolute;mso-position-horizontal-relative:text;mso-position-vertical:absolute;mso-position-vertical-relative:text;mso-width-percent:0;mso-height-percent:0;mso-width-relative:page;mso-height-relative:page">
           <v:imagedata r:id="rId1" o:title="ML-13135-01_DAkkS-Symbol_grau1-1"/>
         </v:shape>
       </w:pict>
@@ -3009,6 +2673,16 @@
 </file>
 
 <file path=word/header1.xml><?xml version="1.0" encoding="utf-8"?>
+<w:hdr xmlns:wpc="http://schemas.microsoft.com/office/word/2010/wordprocessingCanvas" xmlns:cx="http://schemas.microsoft.com/office/drawing/2014/chartex" xmlns:cx1="http://schemas.microsoft.com/office/drawing/2015/9/8/chartex" xmlns:cx2="http://schemas.microsoft.com/office/drawing/2015/10/21/chartex" xmlns:cx3="http://schemas.microsoft.com/office/drawing/2016/5/9/chartex" xmlns:cx4="http://schemas.microsoft.com/office/drawing/2016/5/10/chartex" xmlns:cx5="http://schemas.microsoft.com/office/drawing/2016/5/11/chartex" xmlns:cx6="http://schemas.microsoft.com/office/drawing/2016/5/12/chartex" xmlns:cx7="http://schemas.microsoft.com/office/drawing/2016/5/13/chartex" xmlns:cx8="http://schemas.microsoft.com/office/drawing/2016/5/14/chartex" xmlns:mc="http://schemas.openxmlformats.org/markup-compatibility/2006" xmlns:aink="http://schemas.microsoft.com/office/drawing/2016/ink" xmlns:am3d="http://schemas.microsoft.com/office/drawing/2017/model3d" xmlns:o="urn:schemas-microsoft-com:office:office" xmlns:r="http://schemas.openxmlformats.org/officeDocument/2006/relationships" xmlns:m="http://schemas.openxmlformats.org/officeDocument/2006/math" xmlns:v="urn:schemas-microsoft-com:vml" xmlns:wp14="http://schemas.microsoft.com/office/word/2010/wordprocessingDrawing" xmlns:wp="http://schemas.openxmlformats.org/drawingml/2006/wordprocessingDrawing" xmlns:w10="urn:schemas-microsoft-com:office:word" xmlns:w="http://schemas.openxmlformats.org/wordprocessingml/2006/main" xmlns:w14="http://schemas.microsoft.com/office/word/2010/wordml" xmlns:w15="http://schemas.microsoft.com/office/word/2012/wordml" xmlns:w16cid="http://schemas.microsoft.com/office/word/2016/wordml/cid" xmlns:w16se="http://schemas.microsoft.com/office/word/2015/wordml/symex" xmlns:wpg="http://schemas.microsoft.com/office/word/2010/wordprocessingGroup" xmlns:wpi="http://schemas.microsoft.com/office/word/2010/wordprocessingInk" xmlns:wne="http://schemas.microsoft.com/office/word/2006/wordml" xmlns:wps="http://schemas.microsoft.com/office/word/2010/wordprocessingShape" mc:Ignorable="w14 w15 w16se w16cid wp14">
+  <w:p>
+    <w:pPr>
+      <w:pStyle w:val="Kopfzeile"/>
+    </w:pPr>
+  </w:p>
+</w:hdr>
+</file>
+
+<file path=word/header2.xml><?xml version="1.0" encoding="utf-8"?>
 <w:hdr xmlns:wpc="http://schemas.microsoft.com/office/word/2010/wordprocessingCanvas" xmlns:cx="http://schemas.microsoft.com/office/drawing/2014/chartex" xmlns:cx1="http://schemas.microsoft.com/office/drawing/2015/9/8/chartex" xmlns:cx2="http://schemas.microsoft.com/office/drawing/2015/10/21/chartex" xmlns:cx3="http://schemas.microsoft.com/office/drawing/2016/5/9/chartex" xmlns:cx4="http://schemas.microsoft.com/office/drawing/2016/5/10/chartex" xmlns:cx5="http://schemas.microsoft.com/office/drawing/2016/5/11/chartex" xmlns:cx6="http://schemas.microsoft.com/office/drawing/2016/5/12/chartex" xmlns:cx7="http://schemas.microsoft.com/office/drawing/2016/5/13/chartex" xmlns:cx8="http://schemas.microsoft.com/office/drawing/2016/5/14/chartex" xmlns:mc="http://schemas.openxmlformats.org/markup-compatibility/2006" xmlns:aink="http://schemas.microsoft.com/office/drawing/2016/ink" xmlns:am3d="http://schemas.microsoft.com/office/drawing/2017/model3d" xmlns:o="urn:schemas-microsoft-com:office:office" xmlns:r="http://schemas.openxmlformats.org/officeDocument/2006/relationships" xmlns:m="http://schemas.openxmlformats.org/officeDocument/2006/math" xmlns:v="urn:schemas-microsoft-com:vml" xmlns:wp14="http://schemas.microsoft.com/office/word/2010/wordprocessingDrawing" xmlns:wp="http://schemas.openxmlformats.org/drawingml/2006/wordprocessingDrawing" xmlns:w10="urn:schemas-microsoft-com:office:word" xmlns:w="http://schemas.openxmlformats.org/wordprocessingml/2006/main" xmlns:w14="http://schemas.microsoft.com/office/word/2010/wordml" xmlns:w15="http://schemas.microsoft.com/office/word/2012/wordml" xmlns:w16cid="http://schemas.microsoft.com/office/word/2016/wordml/cid" xmlns:w16se="http://schemas.microsoft.com/office/word/2015/wordml/symex" xmlns:wpg="http://schemas.microsoft.com/office/word/2010/wordprocessingGroup" xmlns:wpi="http://schemas.microsoft.com/office/word/2010/wordprocessingInk" xmlns:wne="http://schemas.microsoft.com/office/word/2006/wordml" xmlns:wps="http://schemas.microsoft.com/office/word/2010/wordprocessingShape" mc:Ignorable="w14 w15 w16se w16cid wp14">
   <w:p>
     <w:pPr>
@@ -3054,7 +2728,7 @@
           <v:stroke joinstyle="miter"/>
           <v:path gradientshapeok="t" o:connecttype="rect"/>
         </v:shapetype>
-        <v:shape id="_x0000_s2103" type="#_x0000_t202" style="position:absolute;margin-left:364.1pt;margin-top:95pt;width:156.8pt;height:304.25pt;z-index:6;visibility:visible;mso-wrap-style:square;mso-width-percent:0;mso-height-percent:0;mso-wrap-distance-left:9pt;mso-wrap-distance-top:0;mso-wrap-distance-right:9pt;mso-wrap-distance-bottom:0;mso-position-horizontal:absolute;mso-position-horizontal-relative:text;mso-position-vertical:absolute;mso-position-vertical-relative:text;mso-width-percent:0;mso-height-percent:0;mso-width-relative:page;mso-height-relative:page;v-text-anchor:top" o:gfxdata="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" stroked="f">
+        <v:shape id="Textfeld 3" o:spid="_x0000_s2108" type="#_x0000_t202" style="position:absolute;margin-left:364.1pt;margin-top:95pt;width:156.8pt;height:304.25pt;z-index:4;visibility:visible;mso-wrap-style:square;mso-width-percent:0;mso-height-percent:0;mso-wrap-distance-left:9pt;mso-wrap-distance-top:0;mso-wrap-distance-right:9pt;mso-wrap-distance-bottom:0;mso-position-horizontal:absolute;mso-position-horizontal-relative:text;mso-position-vertical:absolute;mso-position-vertical-relative:text;mso-width-percent:0;mso-height-percent:0;mso-width-relative:page;mso-height-relative:page;v-text-anchor:top" o:gfxdata="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" stroked="f">
           <v:textbox>
             <w:txbxContent>
               <w:p>
@@ -3599,6 +3273,19 @@
                   </w:rPr>
                   <w:t>manuel.krone@uni-wuerzburg.de</w:t>
                 </w:r>
+              </w:p>
+              <w:p>
+                <w:pPr>
+                  <w:tabs>
+                    <w:tab w:val="left" w:pos="7560"/>
+                  </w:tabs>
+                  <w:ind w:right="-1368"/>
+                  <w:rPr>
+                    <w:sz w:val="17"/>
+                    <w:szCs w:val="17"/>
+                    <w:lang w:val="pl-PL"/>
+                  </w:rPr>
+                </w:pPr>
               </w:p>
             </w:txbxContent>
           </v:textbox>
@@ -3629,7 +3316,7 @@
           <v:path o:extrusionok="f" gradientshapeok="t" o:connecttype="rect"/>
           <o:lock v:ext="edit" aspectratio="t"/>
         </v:shapetype>
-        <v:shape id="_x0000_s2104" type="#_x0000_t75" alt="nrzmhi_logo_500" style="position:absolute;margin-left:385.15pt;margin-top:2.25pt;width:63.4pt;height:63.4pt;z-index:-1;visibility:visible;mso-wrap-style:square;mso-width-percent:0;mso-height-percent:0;mso-wrap-distance-left:9pt;mso-wrap-distance-top:0;mso-wrap-distance-right:9pt;mso-wrap-distance-bottom:0;mso-position-horizontal:absolute;mso-position-horizontal-relative:text;mso-position-vertical:absolute;mso-position-vertical-relative:text;mso-width-percent:0;mso-height-percent:0;mso-width-relative:page;mso-height-relative:page">
+        <v:shape id="Grafik 3" o:spid="_x0000_s2123" type="#_x0000_t75" alt="nrzmhi_logo_500" style="position:absolute;margin-left:385.15pt;margin-top:2.25pt;width:63.4pt;height:63.4pt;z-index:-2;visibility:visible;mso-wrap-style:square;mso-width-percent:0;mso-height-percent:0;mso-wrap-distance-left:9pt;mso-wrap-distance-top:0;mso-wrap-distance-right:9pt;mso-wrap-distance-bottom:0;mso-position-horizontal:absolute;mso-position-horizontal-relative:text;mso-position-vertical:absolute;mso-position-vertical-relative:text;mso-width-percent:0;mso-height-percent:0;mso-width-relative:page;mso-height-relative:page">
           <v:imagedata r:id="rId1" o:title="nrzmhi_logo_500"/>
         </v:shape>
       </w:pict>
@@ -3639,7 +3326,7 @@
         <w:noProof/>
       </w:rPr>
       <w:pict>
-        <v:shape id="_x0000_s2102" type="#_x0000_t75" alt="RKI_Logo-NRZKL-Deu_RGB-1.JPG" style="position:absolute;margin-left:449.25pt;margin-top:6.75pt;width:55pt;height:55pt;z-index:5;visibility:visible;mso-wrap-style:square;mso-width-percent:0;mso-height-percent:0;mso-wrap-distance-left:9pt;mso-wrap-distance-top:0;mso-wrap-distance-right:9pt;mso-wrap-distance-bottom:0;mso-position-horizontal:absolute;mso-position-horizontal-relative:text;mso-position-vertical:absolute;mso-position-vertical-relative:text;mso-width-percent:0;mso-height-percent:0;mso-width-relative:page;mso-height-relative:page" stroked="t" strokecolor="white">
+        <v:shape id="Grafik 4" o:spid="_x0000_s2122" type="#_x0000_t75" alt="RKI_Logo-NRZKL-Deu_RGB-1.JPG" style="position:absolute;margin-left:449.25pt;margin-top:6.75pt;width:55pt;height:55pt;z-index:3;visibility:visible;mso-wrap-style:square;mso-width-percent:0;mso-height-percent:0;mso-wrap-distance-left:9pt;mso-wrap-distance-top:0;mso-wrap-distance-right:9pt;mso-wrap-distance-bottom:0;mso-position-horizontal:absolute;mso-position-horizontal-relative:text;mso-position-vertical:absolute;mso-position-vertical-relative:text;mso-width-percent:0;mso-height-percent:0;mso-width-relative:page;mso-height-relative:page" stroked="t" strokecolor="white">
           <v:imagedata r:id="rId2" o:title="RKI_Logo-NRZKL-Deu_RGB-1"/>
         </v:shape>
       </w:pict>
@@ -3693,7 +3380,7 @@
         <w:sz w:val="22"/>
         <w:szCs w:val="22"/>
       </w:rPr>
-      <w:t>Leitung: Prof. Dr. M. Frosch, Prof. Dr. U. Vogel</w:t>
+      <w:t>Leitung: Prof. Dr. U. Vogel</w:t>
     </w:r>
   </w:p>
   <w:p>
@@ -3778,7 +3465,7 @@
 </w:hdr>
 </file>
 
-<file path=word/header2.xml><?xml version="1.0" encoding="utf-8"?>
+<file path=word/header3.xml><?xml version="1.0" encoding="utf-8"?>
 <w:hdr xmlns:wpc="http://schemas.microsoft.com/office/word/2010/wordprocessingCanvas" xmlns:cx="http://schemas.microsoft.com/office/drawing/2014/chartex" xmlns:cx1="http://schemas.microsoft.com/office/drawing/2015/9/8/chartex" xmlns:cx2="http://schemas.microsoft.com/office/drawing/2015/10/21/chartex" xmlns:cx3="http://schemas.microsoft.com/office/drawing/2016/5/9/chartex" xmlns:cx4="http://schemas.microsoft.com/office/drawing/2016/5/10/chartex" xmlns:cx5="http://schemas.microsoft.com/office/drawing/2016/5/11/chartex" xmlns:cx6="http://schemas.microsoft.com/office/drawing/2016/5/12/chartex" xmlns:cx7="http://schemas.microsoft.com/office/drawing/2016/5/13/chartex" xmlns:cx8="http://schemas.microsoft.com/office/drawing/2016/5/14/chartex" xmlns:mc="http://schemas.openxmlformats.org/markup-compatibility/2006" xmlns:aink="http://schemas.microsoft.com/office/drawing/2016/ink" xmlns:am3d="http://schemas.microsoft.com/office/drawing/2017/model3d" xmlns:o="urn:schemas-microsoft-com:office:office" xmlns:r="http://schemas.openxmlformats.org/officeDocument/2006/relationships" xmlns:m="http://schemas.openxmlformats.org/officeDocument/2006/math" xmlns:v="urn:schemas-microsoft-com:vml" xmlns:wp14="http://schemas.microsoft.com/office/word/2010/wordprocessingDrawing" xmlns:wp="http://schemas.openxmlformats.org/drawingml/2006/wordprocessingDrawing" xmlns:w10="urn:schemas-microsoft-com:office:word" xmlns:w="http://schemas.openxmlformats.org/wordprocessingml/2006/main" xmlns:w14="http://schemas.microsoft.com/office/word/2010/wordml" xmlns:w15="http://schemas.microsoft.com/office/word/2012/wordml" xmlns:w16cid="http://schemas.microsoft.com/office/word/2016/wordml/cid" xmlns:w16se="http://schemas.microsoft.com/office/word/2015/wordml/symex" xmlns:wpg="http://schemas.microsoft.com/office/word/2010/wordprocessingGroup" xmlns:wpi="http://schemas.microsoft.com/office/word/2010/wordprocessingInk" xmlns:wne="http://schemas.microsoft.com/office/word/2006/wordml" xmlns:wps="http://schemas.microsoft.com/office/word/2010/wordprocessingShape" mc:Ignorable="w14 w15 w16se w16cid wp14">
   <w:bookmarkStart w:id="1" w:name="_Hlk10922564"/>
   <w:bookmarkStart w:id="2" w:name="_Hlk10922565"/>
@@ -3826,7 +3513,7 @@
           <v:stroke joinstyle="miter"/>
           <v:path gradientshapeok="t" o:connecttype="rect"/>
         </v:shapetype>
-        <v:shape id="Textfeld 3" o:spid="_x0000_s2096" type="#_x0000_t202" style="position:absolute;margin-left:364.1pt;margin-top:95pt;width:156.8pt;height:304.25pt;z-index:3;visibility:visible;mso-wrap-style:square;mso-width-percent:0;mso-height-percent:0;mso-wrap-distance-left:9pt;mso-wrap-distance-top:0;mso-wrap-distance-right:9pt;mso-wrap-distance-bottom:0;mso-position-horizontal:absolute;mso-position-horizontal-relative:text;mso-position-vertical:absolute;mso-position-vertical-relative:text;mso-width-percent:0;mso-height-percent:0;mso-width-relative:page;mso-height-relative:page;v-text-anchor:top" o:gfxdata="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" stroked="f">
+        <v:shape id="_x0000_s2119" type="#_x0000_t202" style="position:absolute;margin-left:364.1pt;margin-top:95pt;width:156.8pt;height:304.25pt;z-index:6;visibility:visible;mso-wrap-style:square;mso-width-percent:0;mso-height-percent:0;mso-wrap-distance-left:9pt;mso-wrap-distance-top:0;mso-wrap-distance-right:9pt;mso-wrap-distance-bottom:0;mso-position-horizontal:absolute;mso-position-horizontal-relative:text;mso-position-vertical:absolute;mso-position-vertical-relative:text;mso-width-percent:0;mso-height-percent:0;mso-width-relative:page;mso-height-relative:page;v-text-anchor:top" o:gfxdata="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" stroked="f">
           <v:textbox>
             <w:txbxContent>
               <w:p>
@@ -4371,6 +4058,19 @@
                   </w:rPr>
                   <w:t>manuel.krone@uni-wuerzburg.de</w:t>
                 </w:r>
+              </w:p>
+              <w:p>
+                <w:pPr>
+                  <w:tabs>
+                    <w:tab w:val="left" w:pos="7560"/>
+                  </w:tabs>
+                  <w:ind w:right="-1368"/>
+                  <w:rPr>
+                    <w:sz w:val="17"/>
+                    <w:szCs w:val="17"/>
+                    <w:lang w:val="pl-PL"/>
+                  </w:rPr>
+                </w:pPr>
               </w:p>
             </w:txbxContent>
           </v:textbox>
@@ -4401,7 +4101,7 @@
           <v:path o:extrusionok="f" gradientshapeok="t" o:connecttype="rect"/>
           <o:lock v:ext="edit" aspectratio="t"/>
         </v:shapetype>
-        <v:shape id="Grafik 2" o:spid="_x0000_s2099" type="#_x0000_t75" alt="nrzmhi_logo_500" style="position:absolute;margin-left:385.15pt;margin-top:2.25pt;width:63.4pt;height:63.4pt;z-index:-2;visibility:visible;mso-wrap-style:square;mso-width-percent:0;mso-height-percent:0;mso-wrap-distance-left:9pt;mso-wrap-distance-top:0;mso-wrap-distance-right:9pt;mso-wrap-distance-bottom:0;mso-position-horizontal:absolute;mso-position-horizontal-relative:text;mso-position-vertical:absolute;mso-position-vertical-relative:text;mso-width-percent:0;mso-height-percent:0;mso-width-relative:page;mso-height-relative:page">
+        <v:shape id="Grafik 11" o:spid="_x0000_s2121" type="#_x0000_t75" alt="nrzmhi_logo_500" style="position:absolute;margin-left:385.15pt;margin-top:2.25pt;width:63.4pt;height:63.4pt;z-index:-1;visibility:visible;mso-wrap-style:square;mso-width-percent:0;mso-height-percent:0;mso-wrap-distance-left:9pt;mso-wrap-distance-top:0;mso-wrap-distance-right:9pt;mso-wrap-distance-bottom:0;mso-position-horizontal:absolute;mso-position-horizontal-relative:text;mso-position-vertical:absolute;mso-position-vertical-relative:text;mso-width-percent:0;mso-height-percent:0;mso-width-relative:page;mso-height-relative:page">
           <v:imagedata r:id="rId1" o:title="nrzmhi_logo_500"/>
         </v:shape>
       </w:pict>
@@ -4411,7 +4111,7 @@
         <w:noProof/>
       </w:rPr>
       <w:pict>
-        <v:shape id="Grafik 1" o:spid="_x0000_s2098" type="#_x0000_t75" alt="RKI_Logo-NRZKL-Deu_RGB-1.JPG" style="position:absolute;margin-left:449.25pt;margin-top:6.75pt;width:55pt;height:55pt;z-index:2;visibility:visible;mso-wrap-style:square;mso-width-percent:0;mso-height-percent:0;mso-wrap-distance-left:9pt;mso-wrap-distance-top:0;mso-wrap-distance-right:9pt;mso-wrap-distance-bottom:0;mso-position-horizontal:absolute;mso-position-horizontal-relative:text;mso-position-vertical:absolute;mso-position-vertical-relative:text;mso-width-percent:0;mso-height-percent:0;mso-width-relative:page;mso-height-relative:page" stroked="t" strokecolor="white">
+        <v:shape id="Grafik 12" o:spid="_x0000_s2120" type="#_x0000_t75" alt="RKI_Logo-NRZKL-Deu_RGB-1.JPG" style="position:absolute;margin-left:449.25pt;margin-top:6.75pt;width:55pt;height:55pt;z-index:5;visibility:visible;mso-wrap-style:square;mso-width-percent:0;mso-height-percent:0;mso-wrap-distance-left:9pt;mso-wrap-distance-top:0;mso-wrap-distance-right:9pt;mso-wrap-distance-bottom:0;mso-position-horizontal:absolute;mso-position-horizontal-relative:text;mso-position-vertical:absolute;mso-position-vertical-relative:text;mso-width-percent:0;mso-height-percent:0;mso-width-relative:page;mso-height-relative:page" stroked="t" strokecolor="white">
           <v:imagedata r:id="rId2" o:title="RKI_Logo-NRZKL-Deu_RGB-1"/>
         </v:shape>
       </w:pict>
@@ -4465,7 +4165,7 @@
         <w:sz w:val="22"/>
         <w:szCs w:val="22"/>
       </w:rPr>
-      <w:t>Leitung: Prof. Dr. M. Frosch, Prof. Dr. U. Vogel</w:t>
+      <w:t>Leitung: Prof. Dr. U. Vogel</w:t>
     </w:r>
   </w:p>
   <w:p>
@@ -5519,7 +5219,7 @@
 </file>
 
 <file path=customXml/itemProps1.xml><?xml version="1.0" encoding="utf-8"?>
-<ds:datastoreItem xmlns:ds="http://schemas.openxmlformats.org/officeDocument/2006/customXml" ds:itemID="{52074B0B-201F-4BC5-8C5F-0FD7414C3B93}">
+<ds:datastoreItem xmlns:ds="http://schemas.openxmlformats.org/officeDocument/2006/customXml" ds:itemID="{B5E74CE8-F3A6-4DF1-BE84-1F7E216F1268}">
   <ds:schemaRefs>
     <ds:schemaRef ds:uri="http://schemas.openxmlformats.org/officeDocument/2006/bibliography"/>
   </ds:schemaRefs>

</xml_diff>

<commit_message>
Minor corrections to native material report template
</commit_message>
<xml_diff>
--- a/HaemophilusWeb/ReportTemplates/Meningo/Fax - Nativmaterial.docx
+++ b/HaemophilusWeb/ReportTemplates/Meningo/Fax - Nativmaterial.docx
@@ -705,26 +705,6 @@
         </w:rPr>
         <w:fldChar w:fldCharType="end"/>
       </w:r>
-      <w:r>
-        <w:rPr>
-          <w:rFonts w:ascii="Arial" w:hAnsi="Arial" w:cs="Arial"/>
-        </w:rPr>
-        <w:t>{</w:t>
-      </w:r>
-      <w:proofErr w:type="spellStart"/>
-      <w:r>
-        <w:rPr>
-          <w:rFonts w:ascii="Arial" w:hAnsi="Arial" w:cs="Arial"/>
-        </w:rPr>
-        <w:t>SenderName</w:t>
-      </w:r>
-      <w:proofErr w:type="spellEnd"/>
-      <w:r>
-        <w:rPr>
-          <w:rFonts w:ascii="Arial" w:hAnsi="Arial" w:cs="Arial"/>
-        </w:rPr>
-        <w:t>}</w:t>
-      </w:r>
     </w:p>
     <w:p>
       <w:pPr>
@@ -737,6 +717,33 @@
           <w:rFonts w:ascii="Arial" w:hAnsi="Arial" w:cs="Arial"/>
         </w:rPr>
         <w:lastRenderedPageBreak/>
+        <w:t>{</w:t>
+      </w:r>
+      <w:proofErr w:type="spellStart"/>
+      <w:r>
+        <w:rPr>
+          <w:rFonts w:ascii="Arial" w:hAnsi="Arial" w:cs="Arial"/>
+        </w:rPr>
+        <w:t>SenderName</w:t>
+      </w:r>
+      <w:proofErr w:type="spellEnd"/>
+      <w:r>
+        <w:rPr>
+          <w:rFonts w:ascii="Arial" w:hAnsi="Arial" w:cs="Arial"/>
+        </w:rPr>
+        <w:t>}</w:t>
+      </w:r>
+    </w:p>
+    <w:p>
+      <w:pPr>
+        <w:rPr>
+          <w:rFonts w:ascii="Arial" w:hAnsi="Arial" w:cs="Arial"/>
+        </w:rPr>
+      </w:pPr>
+      <w:r>
+        <w:rPr>
+          <w:rFonts w:ascii="Arial" w:hAnsi="Arial" w:cs="Arial"/>
+        </w:rPr>
         <w:t>{</w:t>
       </w:r>
       <w:proofErr w:type="spellStart"/>
@@ -1017,8 +1024,6 @@
               </w:rPr>
               <w:t>MZ{</w:t>
             </w:r>
-            <w:bookmarkStart w:id="0" w:name="_GoBack"/>
-            <w:bookmarkEnd w:id="0"/>
             <w:proofErr w:type="spellStart"/>
             <w:r>
               <w:rPr>
@@ -1068,6 +1073,8 @@
                 <w:szCs w:val="16"/>
               </w:rPr>
             </w:pPr>
+            <w:bookmarkStart w:id="0" w:name="_GoBack"/>
+            <w:bookmarkEnd w:id="0"/>
             <w:r>
               <w:rPr>
                 <w:rFonts w:ascii="Arial" w:hAnsi="Arial" w:cs="Arial"/>
@@ -1075,7 +1082,16 @@
                 <w:sz w:val="16"/>
                 <w:szCs w:val="16"/>
               </w:rPr>
-              <w:t>isoliert aus:</w:t>
+              <w:t>Material</w:t>
+            </w:r>
+            <w:r>
+              <w:rPr>
+                <w:rFonts w:ascii="Arial" w:hAnsi="Arial" w:cs="Arial"/>
+                <w:color w:val="000000"/>
+                <w:sz w:val="16"/>
+                <w:szCs w:val="16"/>
+              </w:rPr>
+              <w:t>:</w:t>
             </w:r>
           </w:p>
         </w:tc>
@@ -1788,6 +1804,20 @@
           <w:rFonts w:ascii="Arial" w:hAnsi="Arial" w:cs="Arial"/>
         </w:rPr>
       </w:pPr>
+      <w:r>
+        <w:rPr>
+          <w:rFonts w:ascii="Arial" w:hAnsi="Arial" w:cs="Arial"/>
+          <w:b/>
+          <w:u w:val="single"/>
+        </w:rPr>
+        <w:t>Interpretation:</w:t>
+      </w:r>
+      <w:r>
+        <w:rPr>
+          <w:rFonts w:ascii="Arial" w:hAnsi="Arial" w:cs="Arial"/>
+        </w:rPr>
+        <w:t xml:space="preserve"> </w:t>
+      </w:r>
       <w:r>
         <w:rPr>
           <w:rFonts w:ascii="Arial" w:hAnsi="Arial" w:cs="Arial"/>
@@ -4471,6 +4501,7 @@
     <w:lsdException w:name="HTML Sample" w:semiHidden="1" w:unhideWhenUsed="1"/>
     <w:lsdException w:name="HTML Typewriter" w:semiHidden="1" w:unhideWhenUsed="1"/>
     <w:lsdException w:name="HTML Variable" w:semiHidden="1" w:unhideWhenUsed="1"/>
+    <w:lsdException w:name="Normal Table" w:semiHidden="1" w:unhideWhenUsed="1"/>
     <w:lsdException w:name="annotation subject" w:semiHidden="1" w:unhideWhenUsed="1"/>
     <w:lsdException w:name="No List" w:semiHidden="1" w:unhideWhenUsed="1"/>
     <w:lsdException w:name="Outline List 1" w:semiHidden="1" w:unhideWhenUsed="1"/>
@@ -4516,9 +4547,11 @@
     <w:lsdException w:name="Table Subtle 1" w:semiHidden="1" w:unhideWhenUsed="1"/>
     <w:lsdException w:name="Table Subtle 2" w:semiHidden="1" w:unhideWhenUsed="1"/>
     <w:lsdException w:name="Table Web 1" w:semiHidden="1" w:unhideWhenUsed="1"/>
+    <w:lsdException w:name="Table Web 2" w:semiHidden="1" w:unhideWhenUsed="1"/>
     <w:lsdException w:name="Table Web 3" w:semiHidden="1" w:unhideWhenUsed="1"/>
     <w:lsdException w:name="Balloon Text" w:semiHidden="1" w:unhideWhenUsed="1"/>
     <w:lsdException w:name="Table Grid" w:uiPriority="59"/>
+    <w:lsdException w:name="Table Theme" w:semiHidden="1" w:unhideWhenUsed="1"/>
     <w:lsdException w:name="Placeholder Text" w:semiHidden="1"/>
     <w:lsdException w:name="No Spacing" w:uiPriority="1" w:qFormat="1"/>
     <w:lsdException w:name="Light Shading" w:uiPriority="60"/>
@@ -5161,7 +5194,7 @@
 </file>
 
 <file path=customXml/itemProps1.xml><?xml version="1.0" encoding="utf-8"?>
-<ds:datastoreItem xmlns:ds="http://schemas.openxmlformats.org/officeDocument/2006/customXml" ds:itemID="{1213AAC3-7769-440D-8064-4ABE0CCC995A}">
+<ds:datastoreItem xmlns:ds="http://schemas.openxmlformats.org/officeDocument/2006/customXml" ds:itemID="{BDFFCD95-08FC-4A96-98F4-25154B21ABFF}">
   <ds:schemaRefs>
     <ds:schemaRef ds:uri="http://schemas.openxmlformats.org/officeDocument/2006/bibliography"/>
   </ds:schemaRefs>

</xml_diff>

<commit_message>
Update document templates to use report and comment
</commit_message>
<xml_diff>
--- a/HaemophilusWeb/ReportTemplates/Meningo/Fax - Nativmaterial.docx
+++ b/HaemophilusWeb/ReportTemplates/Meningo/Fax - Nativmaterial.docx
@@ -365,15 +365,7 @@
         <w:spacing w:before="21"/>
       </w:pPr>
       <w:r>
-        <w:t xml:space="preserve">Wir möchten Sie höflich bitten, nach Erhalt des Befundes eine Empfangsbestätigung an die Nummer: 0931-31 87281 oder an die </w:t>
-      </w:r>
-      <w:proofErr w:type="spellStart"/>
-      <w:r>
-        <w:t>Email</w:t>
-      </w:r>
-      <w:proofErr w:type="spellEnd"/>
-      <w:r>
-        <w:t xml:space="preserve"> Adresse: nrzm@hygiene.uni-wuerzburg.de zu senden.</w:t>
+        <w:t>Wir möchten Sie höflich bitten, nach Erhalt des Befundes eine Empfangsbestätigung an die Nummer: 0931-31 87281 oder an die Email Adresse: nrzm@hygiene.uni-wuerzburg.de zu senden.</w:t>
       </w:r>
     </w:p>
     <w:p>
@@ -512,15 +504,7 @@
               <w:spacing w:before="21"/>
             </w:pPr>
             <w:r>
-              <w:t>MZ{</w:t>
-            </w:r>
-            <w:proofErr w:type="spellStart"/>
-            <w:r>
-              <w:t>LaboratoryNumber</w:t>
-            </w:r>
-            <w:proofErr w:type="spellEnd"/>
-            <w:r>
-              <w:t>}</w:t>
+              <w:t>MZ{LaboratoryNumber}</w:t>
             </w:r>
           </w:p>
         </w:tc>
@@ -604,15 +588,7 @@
         <w:spacing w:before="21"/>
       </w:pPr>
       <w:r>
-        <w:t xml:space="preserve">Mit dieser Empfangsbestätigung unterstützen Sie die Qualitätssicherung der </w:t>
-      </w:r>
-      <w:proofErr w:type="spellStart"/>
-      <w:r>
-        <w:t>Laborsurveillance</w:t>
-      </w:r>
-      <w:proofErr w:type="spellEnd"/>
-      <w:r>
-        <w:t xml:space="preserve"> invasiver Infektionen durch Meningokokken und Haemophilus influenzae. Vielen Dank!</w:t>
+        <w:t>Mit dieser Empfangsbestätigung unterstützen Sie die Qualitätssicherung der Laborsurveillance invasiver Infektionen durch Meningokokken und Haemophilus influenzae. Vielen Dank!</w:t>
       </w:r>
     </w:p>
     <w:p>
@@ -717,21 +693,7 @@
           <w:rFonts w:ascii="Arial" w:hAnsi="Arial" w:cs="Arial"/>
         </w:rPr>
         <w:lastRenderedPageBreak/>
-        <w:t>{</w:t>
-      </w:r>
-      <w:proofErr w:type="spellStart"/>
-      <w:r>
-        <w:rPr>
-          <w:rFonts w:ascii="Arial" w:hAnsi="Arial" w:cs="Arial"/>
-        </w:rPr>
-        <w:t>SenderName</w:t>
-      </w:r>
-      <w:proofErr w:type="spellEnd"/>
-      <w:r>
-        <w:rPr>
-          <w:rFonts w:ascii="Arial" w:hAnsi="Arial" w:cs="Arial"/>
-        </w:rPr>
-        <w:t>}</w:t>
+        <w:t>{SenderName}</w:t>
       </w:r>
     </w:p>
     <w:p>
@@ -744,21 +706,7 @@
         <w:rPr>
           <w:rFonts w:ascii="Arial" w:hAnsi="Arial" w:cs="Arial"/>
         </w:rPr>
-        <w:t>{</w:t>
-      </w:r>
-      <w:proofErr w:type="spellStart"/>
-      <w:r>
-        <w:rPr>
-          <w:rFonts w:ascii="Arial" w:hAnsi="Arial" w:cs="Arial"/>
-        </w:rPr>
-        <w:t>SenderStreet</w:t>
-      </w:r>
-      <w:proofErr w:type="spellEnd"/>
-      <w:r>
-        <w:rPr>
-          <w:rFonts w:ascii="Arial" w:hAnsi="Arial" w:cs="Arial"/>
-        </w:rPr>
-        <w:t>}</w:t>
+        <w:t>{SenderStreet}</w:t>
       </w:r>
     </w:p>
     <w:p>
@@ -773,23 +721,7 @@
           <w:rFonts w:ascii="Arial" w:hAnsi="Arial" w:cs="Arial"/>
           <w:bCs/>
         </w:rPr>
-        <w:t>{</w:t>
-      </w:r>
-      <w:proofErr w:type="spellStart"/>
-      <w:r>
-        <w:rPr>
-          <w:rFonts w:ascii="Arial" w:hAnsi="Arial" w:cs="Arial"/>
-          <w:bCs/>
-        </w:rPr>
-        <w:t>SenderCity</w:t>
-      </w:r>
-      <w:proofErr w:type="spellEnd"/>
-      <w:r>
-        <w:rPr>
-          <w:rFonts w:ascii="Arial" w:hAnsi="Arial" w:cs="Arial"/>
-          <w:bCs/>
-        </w:rPr>
-        <w:t>}</w:t>
+        <w:t>{SenderCity}</w:t>
       </w:r>
     </w:p>
     <w:p>
@@ -971,7 +903,6 @@
               </w:rPr>
               <w:t xml:space="preserve">Labor-Nr. des </w:t>
             </w:r>
-            <w:proofErr w:type="spellStart"/>
             <w:r>
               <w:rPr>
                 <w:rFonts w:ascii="Arial" w:hAnsi="Arial" w:cs="Arial"/>
@@ -981,7 +912,6 @@
               </w:rPr>
               <w:t>NRZMHi</w:t>
             </w:r>
-            <w:proofErr w:type="spellEnd"/>
             <w:r>
               <w:rPr>
                 <w:rFonts w:ascii="Arial" w:hAnsi="Arial" w:cs="Arial"/>
@@ -1022,27 +952,7 @@
                 <w:sz w:val="16"/>
                 <w:szCs w:val="16"/>
               </w:rPr>
-              <w:t>MZ{</w:t>
-            </w:r>
-            <w:proofErr w:type="spellStart"/>
-            <w:r>
-              <w:rPr>
-                <w:rFonts w:ascii="Arial" w:hAnsi="Arial" w:cs="Arial"/>
-                <w:color w:val="000000"/>
-                <w:sz w:val="16"/>
-                <w:szCs w:val="16"/>
-              </w:rPr>
-              <w:t>LaboratoryNumber</w:t>
-            </w:r>
-            <w:proofErr w:type="spellEnd"/>
-            <w:r>
-              <w:rPr>
-                <w:rFonts w:ascii="Arial" w:hAnsi="Arial" w:cs="Arial"/>
-                <w:color w:val="000000"/>
-                <w:sz w:val="16"/>
-                <w:szCs w:val="16"/>
-              </w:rPr>
-              <w:t>}</w:t>
+              <w:t>MZ{LaboratoryNumber}</w:t>
             </w:r>
           </w:p>
         </w:tc>
@@ -1073,8 +983,6 @@
                 <w:szCs w:val="16"/>
               </w:rPr>
             </w:pPr>
-            <w:bookmarkStart w:id="0" w:name="_GoBack"/>
-            <w:bookmarkEnd w:id="0"/>
             <w:r>
               <w:rPr>
                 <w:rFonts w:ascii="Arial" w:hAnsi="Arial" w:cs="Arial"/>
@@ -1124,27 +1032,7 @@
                 <w:sz w:val="16"/>
                 <w:szCs w:val="16"/>
               </w:rPr>
-              <w:t>{</w:t>
-            </w:r>
-            <w:proofErr w:type="spellStart"/>
-            <w:r>
-              <w:rPr>
-                <w:rFonts w:ascii="Arial" w:hAnsi="Arial" w:cs="Arial"/>
-                <w:color w:val="000000"/>
-                <w:sz w:val="16"/>
-                <w:szCs w:val="16"/>
-              </w:rPr>
-              <w:t>SamplingLocation</w:t>
-            </w:r>
-            <w:proofErr w:type="spellEnd"/>
-            <w:r>
-              <w:rPr>
-                <w:rFonts w:ascii="Arial" w:hAnsi="Arial" w:cs="Arial"/>
-                <w:color w:val="000000"/>
-                <w:sz w:val="16"/>
-                <w:szCs w:val="16"/>
-              </w:rPr>
-              <w:t>}</w:t>
+              <w:t>{SamplingLocation}</w:t>
             </w:r>
           </w:p>
         </w:tc>
@@ -1215,27 +1103,7 @@
                 <w:sz w:val="16"/>
                 <w:szCs w:val="16"/>
               </w:rPr>
-              <w:t>{</w:t>
-            </w:r>
-            <w:proofErr w:type="spellStart"/>
-            <w:r>
-              <w:rPr>
-                <w:rFonts w:ascii="Arial" w:hAnsi="Arial" w:cs="Arial"/>
-                <w:color w:val="000000"/>
-                <w:sz w:val="16"/>
-                <w:szCs w:val="16"/>
-              </w:rPr>
-              <w:t>SamplingDate</w:t>
-            </w:r>
-            <w:proofErr w:type="spellEnd"/>
-            <w:r>
-              <w:rPr>
-                <w:rFonts w:ascii="Arial" w:hAnsi="Arial" w:cs="Arial"/>
-                <w:color w:val="000000"/>
-                <w:sz w:val="16"/>
-                <w:szCs w:val="16"/>
-              </w:rPr>
-              <w:t>}</w:t>
+              <w:t>{SamplingDate}</w:t>
             </w:r>
           </w:p>
         </w:tc>
@@ -1306,27 +1174,7 @@
                 <w:sz w:val="16"/>
                 <w:szCs w:val="16"/>
               </w:rPr>
-              <w:t>{</w:t>
-            </w:r>
-            <w:proofErr w:type="spellStart"/>
-            <w:r>
-              <w:rPr>
-                <w:rFonts w:ascii="Arial" w:hAnsi="Arial" w:cs="Arial"/>
-                <w:color w:val="000000"/>
-                <w:sz w:val="16"/>
-                <w:szCs w:val="16"/>
-              </w:rPr>
-              <w:t>ReceivingDate</w:t>
-            </w:r>
-            <w:proofErr w:type="spellEnd"/>
-            <w:r>
-              <w:rPr>
-                <w:rFonts w:ascii="Arial" w:hAnsi="Arial" w:cs="Arial"/>
-                <w:color w:val="000000"/>
-                <w:sz w:val="16"/>
-                <w:szCs w:val="16"/>
-              </w:rPr>
-              <w:t>}</w:t>
+              <w:t>{ReceivingDate}</w:t>
             </w:r>
           </w:p>
         </w:tc>
@@ -1486,27 +1334,7 @@
                 <w:sz w:val="16"/>
                 <w:szCs w:val="16"/>
               </w:rPr>
-              <w:t>{</w:t>
-            </w:r>
-            <w:proofErr w:type="spellStart"/>
-            <w:r>
-              <w:rPr>
-                <w:rFonts w:ascii="Arial" w:hAnsi="Arial" w:cs="Arial"/>
-                <w:color w:val="000000"/>
-                <w:sz w:val="16"/>
-                <w:szCs w:val="16"/>
-              </w:rPr>
-              <w:t>PatientBirthDate</w:t>
-            </w:r>
-            <w:proofErr w:type="spellEnd"/>
-            <w:r>
-              <w:rPr>
-                <w:rFonts w:ascii="Arial" w:hAnsi="Arial" w:cs="Arial"/>
-                <w:color w:val="000000"/>
-                <w:sz w:val="16"/>
-                <w:szCs w:val="16"/>
-              </w:rPr>
-              <w:t>}</w:t>
+              <w:t>{PatientBirthDate}</w:t>
             </w:r>
           </w:p>
         </w:tc>
@@ -1577,27 +1405,7 @@
                 <w:sz w:val="16"/>
                 <w:szCs w:val="16"/>
               </w:rPr>
-              <w:t>{</w:t>
-            </w:r>
-            <w:proofErr w:type="spellStart"/>
-            <w:r>
-              <w:rPr>
-                <w:rFonts w:ascii="Arial" w:hAnsi="Arial" w:cs="Arial"/>
-                <w:color w:val="000000"/>
-                <w:sz w:val="16"/>
-                <w:szCs w:val="16"/>
-              </w:rPr>
-              <w:t>SenderLaboratoryNumber</w:t>
-            </w:r>
-            <w:proofErr w:type="spellEnd"/>
-            <w:r>
-              <w:rPr>
-                <w:rFonts w:ascii="Arial" w:hAnsi="Arial" w:cs="Arial"/>
-                <w:color w:val="000000"/>
-                <w:sz w:val="16"/>
-                <w:szCs w:val="16"/>
-              </w:rPr>
-              <w:t>}</w:t>
+              <w:t>{SenderLaboratoryNumber}</w:t>
             </w:r>
           </w:p>
         </w:tc>
@@ -1675,23 +1483,8 @@
                 <w:sz w:val="10"/>
                 <w:szCs w:val="10"/>
               </w:rPr>
-              <w:t>{#</w:t>
+              <w:t>{#Typings</w:t>
             </w:r>
-            <w:proofErr w:type="spellStart"/>
-            <w:proofErr w:type="gramStart"/>
-            <w:r>
-              <w:rPr>
-                <w:rFonts w:ascii="Arial" w:hAnsi="Arial" w:cs="Arial"/>
-                <w:b/>
-                <w:bCs/>
-                <w:i/>
-                <w:iCs/>
-                <w:sz w:val="10"/>
-                <w:szCs w:val="10"/>
-              </w:rPr>
-              <w:t>Typings</w:t>
-            </w:r>
-            <w:proofErr w:type="spellEnd"/>
             <w:r>
               <w:rPr>
                 <w:rFonts w:ascii="Arial" w:hAnsi="Arial" w:cs="Arial"/>
@@ -1710,17 +1503,7 @@
                 <w:bCs/>
                 <w:iCs/>
               </w:rPr>
-              <w:t>{</w:t>
-            </w:r>
-            <w:proofErr w:type="gramEnd"/>
-            <w:r>
-              <w:rPr>
-                <w:rFonts w:ascii="Arial" w:hAnsi="Arial" w:cs="Arial"/>
-                <w:b/>
-                <w:bCs/>
-                <w:iCs/>
-              </w:rPr>
-              <w:t>Attribute}:</w:t>
+              <w:t>{Attribute}:</w:t>
             </w:r>
           </w:p>
         </w:tc>
@@ -1761,7 +1544,6 @@
               </w:rPr>
               <w:t>{/</w:t>
             </w:r>
-            <w:proofErr w:type="spellStart"/>
             <w:r>
               <w:rPr>
                 <w:rFonts w:ascii="Arial" w:hAnsi="Arial" w:cs="Arial"/>
@@ -1774,7 +1556,6 @@
               </w:rPr>
               <w:t>Typings</w:t>
             </w:r>
-            <w:proofErr w:type="spellEnd"/>
             <w:r>
               <w:rPr>
                 <w:rFonts w:ascii="Arial" w:hAnsi="Arial" w:cs="Arial"/>
@@ -1824,7 +1605,6 @@
         </w:rPr>
         <w:t>{#</w:t>
       </w:r>
-      <w:proofErr w:type="gramStart"/>
       <w:r>
         <w:rPr>
           <w:rFonts w:ascii="Arial" w:hAnsi="Arial" w:cs="Arial"/>
@@ -1837,7 +1617,6 @@
         </w:rPr>
         <w:t>}{.}</w:t>
       </w:r>
-      <w:proofErr w:type="gramEnd"/>
       <w:r>
         <w:rPr>
           <w:rFonts w:ascii="Arial" w:hAnsi="Arial" w:cs="Arial"/>
@@ -1998,64 +1777,32 @@
           <w:rFonts w:ascii="Arial" w:hAnsi="Arial" w:cs="Arial"/>
           <w:sz w:val="12"/>
         </w:rPr>
-        <w:t>{#</w:t>
-      </w:r>
-      <w:proofErr w:type="spellStart"/>
-      <w:proofErr w:type="gramStart"/>
+        <w:t>{#HasComment}</w:t>
+      </w:r>
+      <w:r>
+        <w:rPr>
+          <w:rFonts w:ascii="Arial" w:hAnsi="Arial" w:cs="Arial"/>
+          <w:b/>
+          <w:bCs/>
+          <w:iCs/>
+          <w:sz w:val="16"/>
+        </w:rPr>
+        <w:t>Kommentar</w:t>
+      </w:r>
+      <w:r>
+        <w:rPr>
+          <w:rFonts w:ascii="Arial" w:hAnsi="Arial" w:cs="Arial"/>
+          <w:iCs/>
+          <w:sz w:val="16"/>
+        </w:rPr>
+        <w:t>: {Comment}</w:t>
+      </w:r>
       <w:r>
         <w:rPr>
           <w:rFonts w:ascii="Arial" w:hAnsi="Arial" w:cs="Arial"/>
           <w:sz w:val="12"/>
         </w:rPr>
-        <w:t>HasComment</w:t>
-      </w:r>
-      <w:proofErr w:type="spellEnd"/>
-      <w:r>
-        <w:rPr>
-          <w:rFonts w:ascii="Arial" w:hAnsi="Arial" w:cs="Arial"/>
-          <w:sz w:val="12"/>
-        </w:rPr>
-        <w:t>}</w:t>
-      </w:r>
-      <w:r>
-        <w:rPr>
-          <w:rFonts w:ascii="Arial" w:hAnsi="Arial" w:cs="Arial"/>
-          <w:i/>
-          <w:sz w:val="16"/>
-        </w:rPr>
-        <w:t>Kommentar</w:t>
-      </w:r>
-      <w:proofErr w:type="gramEnd"/>
-      <w:r>
-        <w:rPr>
-          <w:rFonts w:ascii="Arial" w:hAnsi="Arial" w:cs="Arial"/>
-          <w:i/>
-          <w:sz w:val="16"/>
-        </w:rPr>
-        <w:t>: {Comment}</w:t>
-      </w:r>
-      <w:r>
-        <w:rPr>
-          <w:rFonts w:ascii="Arial" w:hAnsi="Arial" w:cs="Arial"/>
-          <w:sz w:val="12"/>
-        </w:rPr>
-        <w:t>{/</w:t>
-      </w:r>
-      <w:proofErr w:type="spellStart"/>
-      <w:r>
-        <w:rPr>
-          <w:rFonts w:ascii="Arial" w:hAnsi="Arial" w:cs="Arial"/>
-          <w:sz w:val="12"/>
-        </w:rPr>
-        <w:t>HasComment</w:t>
-      </w:r>
-      <w:proofErr w:type="spellEnd"/>
-      <w:r>
-        <w:rPr>
-          <w:rFonts w:ascii="Arial" w:hAnsi="Arial" w:cs="Arial"/>
-          <w:sz w:val="12"/>
-        </w:rPr>
-        <w:t>}</w:t>
+        <w:t>{/HasComment}</w:t>
       </w:r>
     </w:p>
     <w:sectPr>
@@ -2188,23 +1935,7 @@
         <w:sz w:val="17"/>
         <w:szCs w:val="17"/>
       </w:rPr>
-      <w:t>MZ{</w:t>
-    </w:r>
-    <w:proofErr w:type="spellStart"/>
-    <w:r>
-      <w:rPr>
-        <w:sz w:val="17"/>
-        <w:szCs w:val="17"/>
-      </w:rPr>
-      <w:t>LaboratoryNumber</w:t>
-    </w:r>
-    <w:proofErr w:type="spellEnd"/>
-    <w:r>
-      <w:rPr>
-        <w:sz w:val="17"/>
-        <w:szCs w:val="17"/>
-      </w:rPr>
-      <w:t>}</w:t>
+      <w:t>MZ{LaboratoryNumber}</w:t>
     </w:r>
     <w:r>
       <w:rPr>
@@ -2687,583 +2418,10 @@
       <w:fldChar w:fldCharType="begin"/>
     </w:r>
     <w:r>
-      <w:instrText xml:space="preserve"> INCLUDETEXT  "D:\\Development\\Haemophilus\\HaemophilusWeb\\ReportTemplates\\includes\\Kopfzeile - Kontakt.docx" </w:instrText>
+      <w:instrText xml:space="preserve"> INCLUDETEXT  "D:\\Development\\NRZMHiDB\\HaemophilusWeb\\ReportTemplates\\includes\\Kopfzeile - Kontakt.docx" </w:instrText>
     </w:r>
     <w:r>
       <w:fldChar w:fldCharType="separate"/>
-    </w:r>
-    <w:r>
-      <w:rPr>
-        <w:noProof/>
-      </w:rPr>
-      <w:pict>
-        <v:shapetype id="_x0000_t202" coordsize="21600,21600" o:spt="202" path="m,l,21600r21600,l21600,xe">
-          <v:stroke joinstyle="miter"/>
-          <v:path gradientshapeok="t" o:connecttype="rect"/>
-        </v:shapetype>
-        <v:shape id="Textfeld 3" o:spid="_x0000_s2108" type="#_x0000_t202" style="position:absolute;margin-left:364.1pt;margin-top:95pt;width:156.8pt;height:304.25pt;z-index:4;visibility:visible;mso-wrap-style:square;mso-width-percent:0;mso-height-percent:0;mso-wrap-distance-left:9pt;mso-wrap-distance-top:0;mso-wrap-distance-right:9pt;mso-wrap-distance-bottom:0;mso-position-horizontal:absolute;mso-position-horizontal-relative:text;mso-position-vertical:absolute;mso-position-vertical-relative:text;mso-width-percent:0;mso-height-percent:0;mso-width-relative:page;mso-height-relative:page;v-text-anchor:top" o:gfxdata="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" stroked="f">
-          <v:textbox>
-            <w:txbxContent>
-              <w:p>
-                <w:pPr>
-                  <w:tabs>
-                    <w:tab w:val="left" w:pos="7560"/>
-                    <w:tab w:val="left" w:pos="7740"/>
-                  </w:tabs>
-                  <w:ind w:right="-1368"/>
-                  <w:rPr>
-                    <w:sz w:val="17"/>
-                    <w:szCs w:val="17"/>
-                  </w:rPr>
-                </w:pPr>
-                <w:r>
-                  <w:rPr>
-                    <w:sz w:val="17"/>
-                    <w:szCs w:val="17"/>
-                  </w:rPr>
-                  <w:t>Institut für Hygiene und</w:t>
-                </w:r>
-              </w:p>
-              <w:p>
-                <w:pPr>
-                  <w:tabs>
-                    <w:tab w:val="left" w:pos="7560"/>
-                  </w:tabs>
-                  <w:ind w:right="-1368"/>
-                  <w:rPr>
-                    <w:sz w:val="17"/>
-                    <w:szCs w:val="17"/>
-                  </w:rPr>
-                </w:pPr>
-                <w:r>
-                  <w:rPr>
-                    <w:sz w:val="17"/>
-                    <w:szCs w:val="17"/>
-                  </w:rPr>
-                  <w:t xml:space="preserve">Mikrobiologie </w:t>
-                </w:r>
-              </w:p>
-              <w:p>
-                <w:pPr>
-                  <w:tabs>
-                    <w:tab w:val="left" w:pos="7560"/>
-                  </w:tabs>
-                  <w:ind w:right="-1368"/>
-                  <w:rPr>
-                    <w:sz w:val="17"/>
-                    <w:szCs w:val="17"/>
-                  </w:rPr>
-                </w:pPr>
-                <w:r>
-                  <w:rPr>
-                    <w:sz w:val="17"/>
-                    <w:szCs w:val="17"/>
-                  </w:rPr>
-                  <w:t>Universität Würzburg</w:t>
-                </w:r>
-              </w:p>
-              <w:p>
-                <w:pPr>
-                  <w:ind w:right="-1368"/>
-                  <w:rPr>
-                    <w:sz w:val="17"/>
-                    <w:szCs w:val="17"/>
-                  </w:rPr>
-                </w:pPr>
-              </w:p>
-              <w:p>
-                <w:pPr>
-                  <w:ind w:right="-1368"/>
-                  <w:rPr>
-                    <w:sz w:val="17"/>
-                    <w:szCs w:val="17"/>
-                  </w:rPr>
-                </w:pPr>
-                <w:r>
-                  <w:rPr>
-                    <w:sz w:val="17"/>
-                    <w:szCs w:val="17"/>
-                  </w:rPr>
-                  <w:t>Josef-Schneider-Straße 2, Bau E1</w:t>
-                </w:r>
-              </w:p>
-              <w:p>
-                <w:pPr>
-                  <w:tabs>
-                    <w:tab w:val="left" w:pos="7560"/>
-                  </w:tabs>
-                  <w:ind w:right="-1368"/>
-                  <w:rPr>
-                    <w:sz w:val="17"/>
-                    <w:szCs w:val="17"/>
-                  </w:rPr>
-                </w:pPr>
-                <w:r>
-                  <w:rPr>
-                    <w:sz w:val="17"/>
-                    <w:szCs w:val="17"/>
-                  </w:rPr>
-                  <w:t>97080 Würzburg</w:t>
-                </w:r>
-              </w:p>
-              <w:p>
-                <w:pPr>
-                  <w:tabs>
-                    <w:tab w:val="left" w:pos="7560"/>
-                  </w:tabs>
-                  <w:ind w:right="-1368"/>
-                  <w:rPr>
-                    <w:sz w:val="17"/>
-                    <w:szCs w:val="17"/>
-                  </w:rPr>
-                </w:pPr>
-              </w:p>
-              <w:p>
-                <w:pPr>
-                  <w:tabs>
-                    <w:tab w:val="left" w:pos="7560"/>
-                  </w:tabs>
-                  <w:ind w:right="-1368"/>
-                  <w:rPr>
-                    <w:sz w:val="17"/>
-                    <w:szCs w:val="17"/>
-                    <w:lang w:val="pl-PL"/>
-                  </w:rPr>
-                </w:pPr>
-                <w:r>
-                  <w:rPr>
-                    <w:sz w:val="17"/>
-                    <w:szCs w:val="17"/>
-                    <w:lang w:val="pl-PL"/>
-                  </w:rPr>
-                  <w:t>NRZMHi</w:t>
-                </w:r>
-              </w:p>
-              <w:p>
-                <w:pPr>
-                  <w:tabs>
-                    <w:tab w:val="left" w:pos="7560"/>
-                  </w:tabs>
-                  <w:ind w:right="-1368"/>
-                  <w:rPr>
-                    <w:sz w:val="17"/>
-                    <w:szCs w:val="17"/>
-                    <w:lang w:val="pl-PL"/>
-                  </w:rPr>
-                </w:pPr>
-                <w:r>
-                  <w:rPr>
-                    <w:sz w:val="17"/>
-                    <w:szCs w:val="17"/>
-                    <w:lang w:val="pl-PL"/>
-                  </w:rPr>
-                  <w:t>Telefon: 0931/ 31-46006 (Labor/Befunde)</w:t>
-                </w:r>
-              </w:p>
-              <w:p>
-                <w:pPr>
-                  <w:tabs>
-                    <w:tab w:val="left" w:pos="7560"/>
-                  </w:tabs>
-                  <w:ind w:right="-1368"/>
-                  <w:rPr>
-                    <w:sz w:val="17"/>
-                    <w:szCs w:val="17"/>
-                  </w:rPr>
-                </w:pPr>
-                <w:r>
-                  <w:rPr>
-                    <w:sz w:val="17"/>
-                    <w:szCs w:val="17"/>
-                  </w:rPr>
-                  <w:t>Telefon: 0931/ 31-46161 (Sekretariat IHM)</w:t>
-                </w:r>
-              </w:p>
-              <w:p>
-                <w:pPr>
-                  <w:tabs>
-                    <w:tab w:val="left" w:pos="7560"/>
-                  </w:tabs>
-                  <w:ind w:right="-1368"/>
-                  <w:rPr>
-                    <w:sz w:val="17"/>
-                    <w:szCs w:val="17"/>
-                    <w:lang w:val="pl-PL"/>
-                  </w:rPr>
-                </w:pPr>
-                <w:r>
-                  <w:rPr>
-                    <w:sz w:val="17"/>
-                    <w:szCs w:val="17"/>
-                  </w:rPr>
-                  <w:t>Telefax: 0931/ 31-87281</w:t>
-                </w:r>
-              </w:p>
-              <w:p>
-                <w:pPr>
-                  <w:tabs>
-                    <w:tab w:val="left" w:pos="7560"/>
-                  </w:tabs>
-                  <w:ind w:right="-1368"/>
-                  <w:rPr>
-                    <w:sz w:val="17"/>
-                    <w:szCs w:val="17"/>
-                    <w:lang w:val="pl-PL"/>
-                  </w:rPr>
-                </w:pPr>
-                <w:r>
-                  <w:rPr>
-                    <w:sz w:val="17"/>
-                    <w:szCs w:val="17"/>
-                    <w:lang w:val="pl-PL"/>
-                  </w:rPr>
-                  <w:t>nrzm@hygiene.uni-wuerzburg.de</w:t>
-                </w:r>
-              </w:p>
-              <w:p>
-                <w:pPr>
-                  <w:ind w:right="-1368"/>
-                  <w:rPr>
-                    <w:sz w:val="17"/>
-                    <w:szCs w:val="17"/>
-                  </w:rPr>
-                </w:pPr>
-              </w:p>
-              <w:p>
-                <w:pPr>
-                  <w:ind w:right="-1368"/>
-                  <w:rPr>
-                    <w:sz w:val="17"/>
-                    <w:szCs w:val="17"/>
-                  </w:rPr>
-                </w:pPr>
-              </w:p>
-              <w:p>
-                <w:pPr>
-                  <w:tabs>
-                    <w:tab w:val="left" w:pos="7560"/>
-                  </w:tabs>
-                  <w:ind w:right="-1368"/>
-                  <w:rPr>
-                    <w:sz w:val="17"/>
-                    <w:szCs w:val="17"/>
-                  </w:rPr>
-                </w:pPr>
-                <w:r>
-                  <w:rPr>
-                    <w:sz w:val="17"/>
-                    <w:szCs w:val="17"/>
-                  </w:rPr>
-                  <w:t>Prof. Dr. med. Ulrich Vogel</w:t>
-                </w:r>
-              </w:p>
-              <w:p>
-                <w:pPr>
-                  <w:tabs>
-                    <w:tab w:val="left" w:pos="7560"/>
-                  </w:tabs>
-                  <w:ind w:right="-1368"/>
-                  <w:rPr>
-                    <w:sz w:val="17"/>
-                    <w:szCs w:val="17"/>
-                    <w:lang w:val="pl-PL"/>
-                  </w:rPr>
-                </w:pPr>
-                <w:r>
-                  <w:rPr>
-                    <w:sz w:val="17"/>
-                    <w:szCs w:val="17"/>
-                    <w:lang w:val="pl-PL"/>
-                  </w:rPr>
-                  <w:t>Telefon: 0931/ 31-46802</w:t>
-                </w:r>
-              </w:p>
-              <w:p>
-                <w:pPr>
-                  <w:tabs>
-                    <w:tab w:val="left" w:pos="7560"/>
-                  </w:tabs>
-                  <w:ind w:right="-1368"/>
-                  <w:rPr>
-                    <w:sz w:val="17"/>
-                    <w:szCs w:val="17"/>
-                    <w:lang w:val="pl-PL"/>
-                  </w:rPr>
-                </w:pPr>
-                <w:r>
-                  <w:rPr>
-                    <w:sz w:val="17"/>
-                    <w:szCs w:val="17"/>
-                    <w:lang w:val="pl-PL"/>
-                  </w:rPr>
-                  <w:t>uvogel@hygiene.uni-wuerzburg.de</w:t>
-                </w:r>
-              </w:p>
-              <w:p>
-                <w:pPr>
-                  <w:ind w:right="-1368"/>
-                  <w:rPr>
-                    <w:sz w:val="17"/>
-                    <w:szCs w:val="17"/>
-                    <w:lang w:val="pl-PL"/>
-                  </w:rPr>
-                </w:pPr>
-              </w:p>
-              <w:p>
-                <w:pPr>
-                  <w:tabs>
-                    <w:tab w:val="left" w:pos="7560"/>
-                  </w:tabs>
-                  <w:ind w:right="-1368"/>
-                  <w:rPr>
-                    <w:sz w:val="17"/>
-                    <w:szCs w:val="17"/>
-                  </w:rPr>
-                </w:pPr>
-                <w:r>
-                  <w:rPr>
-                    <w:sz w:val="17"/>
-                    <w:szCs w:val="17"/>
-                  </w:rPr>
-                  <w:t xml:space="preserve">PD Dr. </w:t>
-                </w:r>
-                <w:proofErr w:type="spellStart"/>
-                <w:r>
-                  <w:rPr>
-                    <w:sz w:val="17"/>
-                    <w:szCs w:val="17"/>
-                  </w:rPr>
-                  <w:t>rer</w:t>
-                </w:r>
-                <w:proofErr w:type="spellEnd"/>
-                <w:r>
-                  <w:rPr>
-                    <w:sz w:val="17"/>
-                    <w:szCs w:val="17"/>
-                  </w:rPr>
-                  <w:t>. nat. Heike Claus</w:t>
-                </w:r>
-              </w:p>
-              <w:p>
-                <w:pPr>
-                  <w:tabs>
-                    <w:tab w:val="left" w:pos="7560"/>
-                  </w:tabs>
-                  <w:ind w:right="-1368"/>
-                  <w:rPr>
-                    <w:sz w:val="17"/>
-                    <w:szCs w:val="17"/>
-                    <w:lang w:val="pl-PL"/>
-                  </w:rPr>
-                </w:pPr>
-                <w:r>
-                  <w:rPr>
-                    <w:sz w:val="17"/>
-                    <w:szCs w:val="17"/>
-                    <w:lang w:val="pl-PL"/>
-                  </w:rPr>
-                  <w:t>Telefon: 0931/ 31-46936</w:t>
-                </w:r>
-              </w:p>
-              <w:p>
-                <w:pPr>
-                  <w:tabs>
-                    <w:tab w:val="left" w:pos="7560"/>
-                  </w:tabs>
-                  <w:ind w:right="-1368"/>
-                  <w:rPr>
-                    <w:sz w:val="17"/>
-                    <w:szCs w:val="17"/>
-                    <w:lang w:val="pl-PL"/>
-                  </w:rPr>
-                </w:pPr>
-                <w:r>
-                  <w:rPr>
-                    <w:sz w:val="17"/>
-                    <w:szCs w:val="17"/>
-                    <w:lang w:val="pl-PL"/>
-                  </w:rPr>
-                  <w:t>hclaus@hygiene.uni-wuerzburg.de</w:t>
-                </w:r>
-              </w:p>
-              <w:p>
-                <w:pPr>
-                  <w:ind w:right="-1368"/>
-                  <w:rPr>
-                    <w:sz w:val="17"/>
-                    <w:szCs w:val="17"/>
-                    <w:lang w:val="pl-PL"/>
-                  </w:rPr>
-                </w:pPr>
-              </w:p>
-              <w:p>
-                <w:pPr>
-                  <w:ind w:right="-1368"/>
-                  <w:rPr>
-                    <w:sz w:val="17"/>
-                    <w:szCs w:val="17"/>
-                    <w:lang w:val="pl-PL"/>
-                  </w:rPr>
-                </w:pPr>
-                <w:r>
-                  <w:rPr>
-                    <w:sz w:val="17"/>
-                    <w:szCs w:val="17"/>
-                    <w:lang w:val="pl-PL"/>
-                  </w:rPr>
-                  <w:t>Dr. med. Thiên-Trí Lâm</w:t>
-                </w:r>
-              </w:p>
-              <w:p>
-                <w:pPr>
-                  <w:ind w:right="-1368"/>
-                  <w:rPr>
-                    <w:sz w:val="17"/>
-                    <w:szCs w:val="17"/>
-                    <w:lang w:val="pl-PL"/>
-                  </w:rPr>
-                </w:pPr>
-                <w:r>
-                  <w:rPr>
-                    <w:sz w:val="17"/>
-                    <w:szCs w:val="17"/>
-                    <w:lang w:val="pl-PL"/>
-                  </w:rPr>
-                  <w:t>Telefon: 0931/ 31-46737</w:t>
-                </w:r>
-              </w:p>
-              <w:p>
-                <w:pPr>
-                  <w:ind w:right="-1368"/>
-                  <w:rPr>
-                    <w:sz w:val="17"/>
-                    <w:szCs w:val="17"/>
-                    <w:lang w:val="pl-PL"/>
-                  </w:rPr>
-                </w:pPr>
-                <w:r>
-                  <w:rPr>
-                    <w:sz w:val="17"/>
-                    <w:szCs w:val="17"/>
-                    <w:lang w:val="pl-PL"/>
-                  </w:rPr>
-                  <w:t>ttlam@hygiene.uni-wuerzburg.de</w:t>
-                </w:r>
-              </w:p>
-              <w:p>
-                <w:pPr>
-                  <w:ind w:right="-1368"/>
-                  <w:rPr>
-                    <w:sz w:val="17"/>
-                    <w:szCs w:val="17"/>
-                    <w:lang w:val="pl-PL"/>
-                  </w:rPr>
-                </w:pPr>
-              </w:p>
-              <w:p>
-                <w:pPr>
-                  <w:tabs>
-                    <w:tab w:val="left" w:pos="7560"/>
-                  </w:tabs>
-                  <w:ind w:right="-1368"/>
-                  <w:rPr>
-                    <w:sz w:val="17"/>
-                    <w:szCs w:val="17"/>
-                    <w:lang w:val="pl-PL"/>
-                  </w:rPr>
-                </w:pPr>
-                <w:r>
-                  <w:rPr>
-                    <w:sz w:val="17"/>
-                    <w:szCs w:val="17"/>
-                    <w:lang w:val="pl-PL"/>
-                  </w:rPr>
-                  <w:t>Dr. med</w:t>
-                </w:r>
-                <w:r>
-                  <w:rPr>
-                    <w:sz w:val="17"/>
-                    <w:szCs w:val="17"/>
-                    <w:lang w:val="pl-PL"/>
-                  </w:rPr>
-                  <w:t>. Manuel Krone,</w:t>
-                </w:r>
-                <w:r>
-                  <w:rPr>
-                    <w:sz w:val="17"/>
-                    <w:szCs w:val="17"/>
-                    <w:lang w:val="pl-PL"/>
-                  </w:rPr>
-                  <w:t xml:space="preserve"> </w:t>
-                </w:r>
-                <w:r>
-                  <w:rPr>
-                    <w:sz w:val="17"/>
-                    <w:szCs w:val="17"/>
-                    <w:lang w:val="pl-PL"/>
-                  </w:rPr>
-                  <w:t>MScPH</w:t>
-                </w:r>
-              </w:p>
-              <w:p>
-                <w:pPr>
-                  <w:tabs>
-                    <w:tab w:val="left" w:pos="7560"/>
-                  </w:tabs>
-                  <w:ind w:right="-1368"/>
-                  <w:rPr>
-                    <w:sz w:val="17"/>
-                    <w:szCs w:val="17"/>
-                    <w:lang w:val="pl-PL"/>
-                  </w:rPr>
-                </w:pPr>
-                <w:r>
-                  <w:rPr>
-                    <w:sz w:val="17"/>
-                    <w:szCs w:val="17"/>
-                    <w:lang w:val="pl-PL"/>
-                  </w:rPr>
-                  <w:t>Telefon: 0931/31-88040</w:t>
-                </w:r>
-              </w:p>
-              <w:p>
-                <w:pPr>
-                  <w:tabs>
-                    <w:tab w:val="left" w:pos="7560"/>
-                  </w:tabs>
-                  <w:ind w:right="-1368"/>
-                  <w:rPr>
-                    <w:sz w:val="17"/>
-                    <w:szCs w:val="17"/>
-                    <w:lang w:val="pl-PL"/>
-                  </w:rPr>
-                </w:pPr>
-                <w:r>
-                  <w:rPr>
-                    <w:sz w:val="17"/>
-                    <w:szCs w:val="17"/>
-                    <w:lang w:val="pl-PL"/>
-                  </w:rPr>
-                  <w:t>manuel.krone@uni-wuerzburg.de</w:t>
-                </w:r>
-              </w:p>
-              <w:p>
-                <w:pPr>
-                  <w:tabs>
-                    <w:tab w:val="left" w:pos="7560"/>
-                  </w:tabs>
-                  <w:ind w:right="-1368"/>
-                  <w:rPr>
-                    <w:sz w:val="17"/>
-                    <w:szCs w:val="17"/>
-                    <w:lang w:val="pl-PL"/>
-                  </w:rPr>
-                </w:pPr>
-              </w:p>
-            </w:txbxContent>
-          </v:textbox>
-        </v:shape>
-      </w:pict>
     </w:r>
     <w:r>
       <w:rPr>
@@ -3289,7 +2447,7 @@
           <v:path o:extrusionok="f" gradientshapeok="t" o:connecttype="rect"/>
           <o:lock v:ext="edit" aspectratio="t"/>
         </v:shapetype>
-        <v:shape id="Grafik 3" o:spid="_x0000_s2123" type="#_x0000_t75" alt="nrzmhi_logo_500" style="position:absolute;margin-left:385.15pt;margin-top:2.25pt;width:63.4pt;height:63.4pt;z-index:-2;visibility:visible;mso-wrap-style:square;mso-width-percent:0;mso-height-percent:0;mso-wrap-distance-left:9pt;mso-wrap-distance-top:0;mso-wrap-distance-right:9pt;mso-wrap-distance-bottom:0;mso-position-horizontal:absolute;mso-position-horizontal-relative:text;mso-position-vertical:absolute;mso-position-vertical-relative:text;mso-width-percent:0;mso-height-percent:0;mso-width-relative:page;mso-height-relative:page">
+        <v:shape id="Grafik 2" o:spid="_x0000_s2128" type="#_x0000_t75" alt="nrzmhi_logo_500" style="position:absolute;margin-left:385.15pt;margin-top:2.25pt;width:63.4pt;height:63.4pt;z-index:-1;visibility:visible;mso-wrap-style:square;mso-width-percent:0;mso-height-percent:0;mso-wrap-distance-left:9pt;mso-wrap-distance-top:0;mso-wrap-distance-right:9pt;mso-wrap-distance-bottom:0;mso-position-horizontal:absolute;mso-position-horizontal-relative:text;mso-position-vertical:absolute;mso-position-vertical-relative:text;mso-width-percent:0;mso-height-percent:0;mso-width-relative:page;mso-height-relative:page">
           <v:imagedata r:id="rId1" o:title="nrzmhi_logo_500"/>
         </v:shape>
       </w:pict>
@@ -3299,7 +2457,7 @@
         <w:noProof/>
       </w:rPr>
       <w:pict>
-        <v:shape id="Grafik 4" o:spid="_x0000_s2122" type="#_x0000_t75" alt="RKI_Logo-NRZKL-Deu_RGB-1.JPG" style="position:absolute;margin-left:449.25pt;margin-top:6.75pt;width:55pt;height:55pt;z-index:3;visibility:visible;mso-wrap-style:square;mso-width-percent:0;mso-height-percent:0;mso-wrap-distance-left:9pt;mso-wrap-distance-top:0;mso-wrap-distance-right:9pt;mso-wrap-distance-bottom:0;mso-position-horizontal:absolute;mso-position-horizontal-relative:text;mso-position-vertical:absolute;mso-position-vertical-relative:text;mso-width-percent:0;mso-height-percent:0;mso-width-relative:page;mso-height-relative:page" stroked="t" strokecolor="white">
+        <v:shape id="Grafik 1" o:spid="_x0000_s2127" type="#_x0000_t75" alt="RKI_Logo-NRZKL-Deu_RGB-1.JPG" style="position:absolute;margin-left:449.25pt;margin-top:6.75pt;width:55pt;height:55pt;z-index:6;visibility:visible;mso-wrap-style:square;mso-width-percent:0;mso-height-percent:0;mso-wrap-distance-left:9pt;mso-wrap-distance-top:0;mso-wrap-distance-right:9pt;mso-wrap-distance-bottom:0;mso-position-horizontal:absolute;mso-position-horizontal-relative:text;mso-position-vertical:absolute;mso-position-vertical-relative:text;mso-width-percent:0;mso-height-percent:0;mso-width-relative:page;mso-height-relative:page" stroked="t" strokecolor="white">
           <v:imagedata r:id="rId2" o:title="RKI_Logo-NRZKL-Deu_RGB-1"/>
         </v:shape>
       </w:pict>
@@ -3397,6 +2555,554 @@
     </w:pPr>
     <w:r>
       <w:rPr>
+        <w:noProof/>
+      </w:rPr>
+      <w:pict>
+        <v:shapetype id="_x0000_t202" coordsize="21600,21600" o:spt="202" path="m,l,21600r21600,l21600,xe">
+          <v:stroke joinstyle="miter"/>
+          <v:path gradientshapeok="t" o:connecttype="rect"/>
+        </v:shapetype>
+        <v:shape id="Textfeld 3" o:spid="_x0000_s2126" type="#_x0000_t202" style="position:absolute;margin-left:364.1pt;margin-top:2.3pt;width:156.8pt;height:304.25pt;z-index:7;visibility:visible;mso-wrap-style:square;mso-width-percent:0;mso-height-percent:0;mso-wrap-distance-left:9pt;mso-wrap-distance-top:0;mso-wrap-distance-right:9pt;mso-wrap-distance-bottom:0;mso-position-horizontal-relative:text;mso-position-vertical-relative:text;mso-width-percent:0;mso-height-percent:0;mso-width-relative:page;mso-height-relative:page;v-text-anchor:top" o:gfxdata="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" stroked="f">
+          <v:textbox style="mso-next-textbox:#Textfeld 3">
+            <w:txbxContent>
+              <w:p>
+                <w:pPr>
+                  <w:tabs>
+                    <w:tab w:val="left" w:pos="7560"/>
+                    <w:tab w:val="left" w:pos="7740"/>
+                  </w:tabs>
+                  <w:ind w:right="-1368"/>
+                  <w:rPr>
+                    <w:sz w:val="17"/>
+                    <w:szCs w:val="17"/>
+                  </w:rPr>
+                </w:pPr>
+                <w:r>
+                  <w:rPr>
+                    <w:sz w:val="17"/>
+                    <w:szCs w:val="17"/>
+                  </w:rPr>
+                  <w:t>Institut für Hygiene und</w:t>
+                </w:r>
+              </w:p>
+              <w:p>
+                <w:pPr>
+                  <w:tabs>
+                    <w:tab w:val="left" w:pos="7560"/>
+                  </w:tabs>
+                  <w:ind w:right="-1368"/>
+                  <w:rPr>
+                    <w:sz w:val="17"/>
+                    <w:szCs w:val="17"/>
+                  </w:rPr>
+                </w:pPr>
+                <w:r>
+                  <w:rPr>
+                    <w:sz w:val="17"/>
+                    <w:szCs w:val="17"/>
+                  </w:rPr>
+                  <w:t xml:space="preserve">Mikrobiologie </w:t>
+                </w:r>
+              </w:p>
+              <w:p>
+                <w:pPr>
+                  <w:tabs>
+                    <w:tab w:val="left" w:pos="7560"/>
+                  </w:tabs>
+                  <w:ind w:right="-1368"/>
+                  <w:rPr>
+                    <w:sz w:val="17"/>
+                    <w:szCs w:val="17"/>
+                  </w:rPr>
+                </w:pPr>
+                <w:r>
+                  <w:rPr>
+                    <w:sz w:val="17"/>
+                    <w:szCs w:val="17"/>
+                  </w:rPr>
+                  <w:t>Universität Würzburg</w:t>
+                </w:r>
+              </w:p>
+              <w:p>
+                <w:pPr>
+                  <w:ind w:right="-1368"/>
+                  <w:rPr>
+                    <w:sz w:val="17"/>
+                    <w:szCs w:val="17"/>
+                  </w:rPr>
+                </w:pPr>
+              </w:p>
+              <w:p>
+                <w:pPr>
+                  <w:ind w:right="-1368"/>
+                  <w:rPr>
+                    <w:sz w:val="17"/>
+                    <w:szCs w:val="17"/>
+                  </w:rPr>
+                </w:pPr>
+                <w:r>
+                  <w:rPr>
+                    <w:sz w:val="17"/>
+                    <w:szCs w:val="17"/>
+                  </w:rPr>
+                  <w:t>Josef-Schneider-Straße 2, Bau E1</w:t>
+                </w:r>
+              </w:p>
+              <w:p>
+                <w:pPr>
+                  <w:tabs>
+                    <w:tab w:val="left" w:pos="7560"/>
+                  </w:tabs>
+                  <w:ind w:right="-1368"/>
+                  <w:rPr>
+                    <w:sz w:val="17"/>
+                    <w:szCs w:val="17"/>
+                  </w:rPr>
+                </w:pPr>
+                <w:r>
+                  <w:rPr>
+                    <w:sz w:val="17"/>
+                    <w:szCs w:val="17"/>
+                  </w:rPr>
+                  <w:t>97080 Würzburg</w:t>
+                </w:r>
+              </w:p>
+              <w:p>
+                <w:pPr>
+                  <w:tabs>
+                    <w:tab w:val="left" w:pos="7560"/>
+                  </w:tabs>
+                  <w:ind w:right="-1368"/>
+                  <w:rPr>
+                    <w:sz w:val="17"/>
+                    <w:szCs w:val="17"/>
+                  </w:rPr>
+                </w:pPr>
+              </w:p>
+              <w:p>
+                <w:pPr>
+                  <w:tabs>
+                    <w:tab w:val="left" w:pos="7560"/>
+                  </w:tabs>
+                  <w:ind w:right="-1368"/>
+                  <w:rPr>
+                    <w:sz w:val="17"/>
+                    <w:szCs w:val="17"/>
+                    <w:lang w:val="pl-PL"/>
+                  </w:rPr>
+                </w:pPr>
+                <w:r>
+                  <w:rPr>
+                    <w:sz w:val="17"/>
+                    <w:szCs w:val="17"/>
+                    <w:lang w:val="pl-PL"/>
+                  </w:rPr>
+                  <w:t>NRZMHi</w:t>
+                </w:r>
+              </w:p>
+              <w:p>
+                <w:pPr>
+                  <w:tabs>
+                    <w:tab w:val="left" w:pos="7560"/>
+                  </w:tabs>
+                  <w:ind w:right="-1368"/>
+                  <w:rPr>
+                    <w:sz w:val="17"/>
+                    <w:szCs w:val="17"/>
+                    <w:lang w:val="pl-PL"/>
+                  </w:rPr>
+                </w:pPr>
+                <w:r>
+                  <w:rPr>
+                    <w:sz w:val="17"/>
+                    <w:szCs w:val="17"/>
+                    <w:lang w:val="pl-PL"/>
+                  </w:rPr>
+                  <w:t>Telefon: 0931/ 31-46006 (Labor/Befunde)</w:t>
+                </w:r>
+              </w:p>
+              <w:p>
+                <w:pPr>
+                  <w:tabs>
+                    <w:tab w:val="left" w:pos="7560"/>
+                  </w:tabs>
+                  <w:ind w:right="-1368"/>
+                  <w:rPr>
+                    <w:sz w:val="17"/>
+                    <w:szCs w:val="17"/>
+                  </w:rPr>
+                </w:pPr>
+                <w:r>
+                  <w:rPr>
+                    <w:sz w:val="17"/>
+                    <w:szCs w:val="17"/>
+                  </w:rPr>
+                  <w:t>Telefon: 0931/ 31-46161 (Sekretariat IHM)</w:t>
+                </w:r>
+              </w:p>
+              <w:p>
+                <w:pPr>
+                  <w:tabs>
+                    <w:tab w:val="left" w:pos="7560"/>
+                  </w:tabs>
+                  <w:ind w:right="-1368"/>
+                  <w:rPr>
+                    <w:sz w:val="17"/>
+                    <w:szCs w:val="17"/>
+                    <w:lang w:val="pl-PL"/>
+                  </w:rPr>
+                </w:pPr>
+                <w:r>
+                  <w:rPr>
+                    <w:sz w:val="17"/>
+                    <w:szCs w:val="17"/>
+                  </w:rPr>
+                  <w:t>Telefax: 0931/ 31-87281</w:t>
+                </w:r>
+              </w:p>
+              <w:p>
+                <w:pPr>
+                  <w:tabs>
+                    <w:tab w:val="left" w:pos="7560"/>
+                  </w:tabs>
+                  <w:ind w:right="-1368"/>
+                  <w:rPr>
+                    <w:sz w:val="17"/>
+                    <w:szCs w:val="17"/>
+                    <w:lang w:val="pl-PL"/>
+                  </w:rPr>
+                </w:pPr>
+                <w:r>
+                  <w:rPr>
+                    <w:sz w:val="17"/>
+                    <w:szCs w:val="17"/>
+                    <w:lang w:val="pl-PL"/>
+                  </w:rPr>
+                  <w:t>nrzm@hygiene.uni-wuerzburg.de</w:t>
+                </w:r>
+              </w:p>
+              <w:p>
+                <w:pPr>
+                  <w:ind w:right="-1368"/>
+                  <w:rPr>
+                    <w:sz w:val="17"/>
+                    <w:szCs w:val="17"/>
+                  </w:rPr>
+                </w:pPr>
+              </w:p>
+              <w:p>
+                <w:pPr>
+                  <w:tabs>
+                    <w:tab w:val="left" w:pos="7560"/>
+                  </w:tabs>
+                  <w:ind w:right="-1368"/>
+                  <w:rPr>
+                    <w:sz w:val="17"/>
+                    <w:szCs w:val="17"/>
+                  </w:rPr>
+                </w:pPr>
+                <w:r>
+                  <w:rPr>
+                    <w:sz w:val="17"/>
+                    <w:szCs w:val="17"/>
+                  </w:rPr>
+                  <w:t>Prof. Dr. med. Ulrich Vogel</w:t>
+                </w:r>
+              </w:p>
+              <w:p>
+                <w:pPr>
+                  <w:tabs>
+                    <w:tab w:val="left" w:pos="7560"/>
+                  </w:tabs>
+                  <w:ind w:right="-1368"/>
+                  <w:rPr>
+                    <w:sz w:val="17"/>
+                    <w:szCs w:val="17"/>
+                    <w:lang w:val="pl-PL"/>
+                  </w:rPr>
+                </w:pPr>
+                <w:r>
+                  <w:rPr>
+                    <w:sz w:val="17"/>
+                    <w:szCs w:val="17"/>
+                    <w:lang w:val="pl-PL"/>
+                  </w:rPr>
+                  <w:t>Telefon: 0931/ 31-46802</w:t>
+                </w:r>
+              </w:p>
+              <w:p>
+                <w:pPr>
+                  <w:tabs>
+                    <w:tab w:val="left" w:pos="7560"/>
+                  </w:tabs>
+                  <w:ind w:right="-1368"/>
+                  <w:rPr>
+                    <w:sz w:val="17"/>
+                    <w:szCs w:val="17"/>
+                    <w:lang w:val="pl-PL"/>
+                  </w:rPr>
+                </w:pPr>
+                <w:r>
+                  <w:rPr>
+                    <w:sz w:val="17"/>
+                    <w:szCs w:val="17"/>
+                    <w:lang w:val="pl-PL"/>
+                  </w:rPr>
+                  <w:t>uvogel@hygiene.uni-wuerzburg.de</w:t>
+                </w:r>
+              </w:p>
+              <w:p>
+                <w:pPr>
+                  <w:ind w:right="-1368"/>
+                  <w:rPr>
+                    <w:sz w:val="17"/>
+                    <w:szCs w:val="17"/>
+                    <w:lang w:val="pl-PL"/>
+                  </w:rPr>
+                </w:pPr>
+              </w:p>
+              <w:p>
+                <w:pPr>
+                  <w:tabs>
+                    <w:tab w:val="left" w:pos="7560"/>
+                  </w:tabs>
+                  <w:ind w:right="-1368"/>
+                  <w:rPr>
+                    <w:sz w:val="17"/>
+                    <w:szCs w:val="17"/>
+                  </w:rPr>
+                </w:pPr>
+                <w:r>
+                  <w:rPr>
+                    <w:sz w:val="17"/>
+                    <w:szCs w:val="17"/>
+                  </w:rPr>
+                  <w:t>PD Dr. rer. nat. Heike Claus</w:t>
+                </w:r>
+              </w:p>
+              <w:p>
+                <w:pPr>
+                  <w:tabs>
+                    <w:tab w:val="left" w:pos="7560"/>
+                  </w:tabs>
+                  <w:ind w:right="-1368"/>
+                  <w:rPr>
+                    <w:sz w:val="17"/>
+                    <w:szCs w:val="17"/>
+                    <w:lang w:val="pl-PL"/>
+                  </w:rPr>
+                </w:pPr>
+                <w:r>
+                  <w:rPr>
+                    <w:sz w:val="17"/>
+                    <w:szCs w:val="17"/>
+                    <w:lang w:val="pl-PL"/>
+                  </w:rPr>
+                  <w:t>Telefon: 0931/ 31-46936</w:t>
+                </w:r>
+              </w:p>
+              <w:p>
+                <w:pPr>
+                  <w:tabs>
+                    <w:tab w:val="left" w:pos="7560"/>
+                  </w:tabs>
+                  <w:ind w:right="-1368"/>
+                  <w:rPr>
+                    <w:sz w:val="17"/>
+                    <w:szCs w:val="17"/>
+                    <w:lang w:val="pl-PL"/>
+                  </w:rPr>
+                </w:pPr>
+                <w:r>
+                  <w:rPr>
+                    <w:sz w:val="17"/>
+                    <w:szCs w:val="17"/>
+                    <w:lang w:val="pl-PL"/>
+                  </w:rPr>
+                  <w:t>hclaus@hygiene.uni-wuerzburg.de</w:t>
+                </w:r>
+              </w:p>
+              <w:p>
+                <w:pPr>
+                  <w:ind w:right="-1368"/>
+                  <w:rPr>
+                    <w:sz w:val="17"/>
+                    <w:szCs w:val="17"/>
+                    <w:lang w:val="pl-PL"/>
+                  </w:rPr>
+                </w:pPr>
+              </w:p>
+              <w:p>
+                <w:pPr>
+                  <w:ind w:right="-1368"/>
+                  <w:rPr>
+                    <w:sz w:val="17"/>
+                    <w:szCs w:val="17"/>
+                    <w:lang w:val="pl-PL"/>
+                  </w:rPr>
+                </w:pPr>
+                <w:r>
+                  <w:rPr>
+                    <w:sz w:val="17"/>
+                    <w:szCs w:val="17"/>
+                    <w:lang w:val="pl-PL"/>
+                  </w:rPr>
+                  <w:t>Dr. med. Thiên-Trí Lâm</w:t>
+                </w:r>
+              </w:p>
+              <w:p>
+                <w:pPr>
+                  <w:ind w:right="-1368"/>
+                  <w:rPr>
+                    <w:sz w:val="17"/>
+                    <w:szCs w:val="17"/>
+                    <w:lang w:val="pl-PL"/>
+                  </w:rPr>
+                </w:pPr>
+                <w:r>
+                  <w:rPr>
+                    <w:sz w:val="17"/>
+                    <w:szCs w:val="17"/>
+                    <w:lang w:val="pl-PL"/>
+                  </w:rPr>
+                  <w:t>Telefon: 0931/ 31-46737</w:t>
+                </w:r>
+              </w:p>
+              <w:p>
+                <w:pPr>
+                  <w:ind w:right="-1368"/>
+                  <w:rPr>
+                    <w:sz w:val="17"/>
+                    <w:szCs w:val="17"/>
+                    <w:lang w:val="pl-PL"/>
+                  </w:rPr>
+                </w:pPr>
+                <w:r>
+                  <w:rPr>
+                    <w:sz w:val="17"/>
+                    <w:szCs w:val="17"/>
+                    <w:lang w:val="pl-PL"/>
+                  </w:rPr>
+                  <w:t>ttlam@hygiene.uni-wuerzburg.de</w:t>
+                </w:r>
+              </w:p>
+              <w:p>
+                <w:pPr>
+                  <w:ind w:right="-1368"/>
+                  <w:rPr>
+                    <w:sz w:val="17"/>
+                    <w:szCs w:val="17"/>
+                    <w:lang w:val="pl-PL"/>
+                  </w:rPr>
+                </w:pPr>
+              </w:p>
+              <w:p>
+                <w:pPr>
+                  <w:tabs>
+                    <w:tab w:val="left" w:pos="7560"/>
+                  </w:tabs>
+                  <w:ind w:right="-1368"/>
+                  <w:rPr>
+                    <w:sz w:val="17"/>
+                    <w:szCs w:val="17"/>
+                    <w:lang w:val="pl-PL"/>
+                  </w:rPr>
+                </w:pPr>
+                <w:r>
+                  <w:rPr>
+                    <w:sz w:val="17"/>
+                    <w:szCs w:val="17"/>
+                    <w:lang w:val="pl-PL"/>
+                  </w:rPr>
+                  <w:t>Dr. med</w:t>
+                </w:r>
+                <w:r>
+                  <w:rPr>
+                    <w:sz w:val="17"/>
+                    <w:szCs w:val="17"/>
+                    <w:lang w:val="pl-PL"/>
+                  </w:rPr>
+                  <w:t>. Manuel Krone,</w:t>
+                </w:r>
+                <w:r>
+                  <w:rPr>
+                    <w:sz w:val="17"/>
+                    <w:szCs w:val="17"/>
+                    <w:lang w:val="pl-PL"/>
+                  </w:rPr>
+                  <w:t xml:space="preserve"> </w:t>
+                </w:r>
+                <w:r>
+                  <w:rPr>
+                    <w:sz w:val="17"/>
+                    <w:szCs w:val="17"/>
+                    <w:lang w:val="pl-PL"/>
+                  </w:rPr>
+                  <w:t>MScPH</w:t>
+                </w:r>
+              </w:p>
+              <w:p>
+                <w:pPr>
+                  <w:tabs>
+                    <w:tab w:val="left" w:pos="7560"/>
+                  </w:tabs>
+                  <w:ind w:right="-1368"/>
+                  <w:rPr>
+                    <w:sz w:val="17"/>
+                    <w:szCs w:val="17"/>
+                    <w:lang w:val="pl-PL"/>
+                  </w:rPr>
+                </w:pPr>
+                <w:r>
+                  <w:rPr>
+                    <w:sz w:val="17"/>
+                    <w:szCs w:val="17"/>
+                    <w:lang w:val="pl-PL"/>
+                  </w:rPr>
+                  <w:t>Telefon: 0931/31-88040</w:t>
+                </w:r>
+              </w:p>
+              <w:p>
+                <w:pPr>
+                  <w:tabs>
+                    <w:tab w:val="left" w:pos="7560"/>
+                  </w:tabs>
+                  <w:ind w:right="-1368"/>
+                  <w:rPr>
+                    <w:sz w:val="17"/>
+                    <w:szCs w:val="17"/>
+                    <w:lang w:val="pl-PL"/>
+                  </w:rPr>
+                </w:pPr>
+                <w:r>
+                  <w:rPr>
+                    <w:sz w:val="17"/>
+                    <w:szCs w:val="17"/>
+                    <w:lang w:val="pl-PL"/>
+                  </w:rPr>
+                  <w:t>manuel.krone@uni-wuerzburg.de</w:t>
+                </w:r>
+              </w:p>
+              <w:p>
+                <w:pPr>
+                  <w:tabs>
+                    <w:tab w:val="left" w:pos="7560"/>
+                  </w:tabs>
+                  <w:ind w:right="-1368"/>
+                  <w:rPr>
+                    <w:sz w:val="17"/>
+                    <w:szCs w:val="17"/>
+                    <w:lang w:val="pl-PL"/>
+                  </w:rPr>
+                </w:pPr>
+              </w:p>
+            </w:txbxContent>
+          </v:textbox>
+        </v:shape>
+      </w:pict>
+    </w:r>
+    <w:r>
+      <w:rPr>
         <w:sz w:val="12"/>
         <w:szCs w:val="12"/>
       </w:rPr>
@@ -3434,6 +3140,8 @@
     <w:r>
       <w:fldChar w:fldCharType="end"/>
     </w:r>
+    <w:bookmarkStart w:id="0" w:name="_GoBack"/>
+    <w:bookmarkEnd w:id="0"/>
   </w:p>
 </w:hdr>
 </file>
@@ -3486,7 +3194,7 @@
           <v:stroke joinstyle="miter"/>
           <v:path gradientshapeok="t" o:connecttype="rect"/>
         </v:shapetype>
-        <v:shape id="_x0000_s2119" type="#_x0000_t202" style="position:absolute;margin-left:364.1pt;margin-top:95pt;width:156.8pt;height:304.25pt;z-index:6;visibility:visible;mso-wrap-style:square;mso-width-percent:0;mso-height-percent:0;mso-wrap-distance-left:9pt;mso-wrap-distance-top:0;mso-wrap-distance-right:9pt;mso-wrap-distance-bottom:0;mso-position-horizontal:absolute;mso-position-horizontal-relative:text;mso-position-vertical:absolute;mso-position-vertical-relative:text;mso-width-percent:0;mso-height-percent:0;mso-width-relative:page;mso-height-relative:page;v-text-anchor:top" o:gfxdata="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" stroked="f">
+        <v:shape id="_x0000_s2119" type="#_x0000_t202" style="position:absolute;margin-left:364.1pt;margin-top:95pt;width:156.8pt;height:304.25pt;z-index:4;visibility:visible;mso-wrap-style:square;mso-width-percent:0;mso-height-percent:0;mso-wrap-distance-left:9pt;mso-wrap-distance-top:0;mso-wrap-distance-right:9pt;mso-wrap-distance-bottom:0;mso-position-horizontal:absolute;mso-position-horizontal-relative:text;mso-position-vertical:absolute;mso-position-vertical-relative:text;mso-width-percent:0;mso-height-percent:0;mso-width-relative:page;mso-height-relative:page;v-text-anchor:top" o:gfxdata="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" stroked="f">
           <v:textbox>
             <w:txbxContent>
               <w:p>
@@ -3810,23 +3518,7 @@
                     <w:sz w:val="17"/>
                     <w:szCs w:val="17"/>
                   </w:rPr>
-                  <w:t xml:space="preserve">PD Dr. </w:t>
-                </w:r>
-                <w:proofErr w:type="spellStart"/>
-                <w:r>
-                  <w:rPr>
-                    <w:sz w:val="17"/>
-                    <w:szCs w:val="17"/>
-                  </w:rPr>
-                  <w:t>rer</w:t>
-                </w:r>
-                <w:proofErr w:type="spellEnd"/>
-                <w:r>
-                  <w:rPr>
-                    <w:sz w:val="17"/>
-                    <w:szCs w:val="17"/>
-                  </w:rPr>
-                  <w:t>. nat. Heike Claus</w:t>
+                  <w:t>PD Dr. rer. nat. Heike Claus</w:t>
                 </w:r>
               </w:p>
               <w:p>
@@ -4074,7 +3766,7 @@
           <v:path o:extrusionok="f" gradientshapeok="t" o:connecttype="rect"/>
           <o:lock v:ext="edit" aspectratio="t"/>
         </v:shapetype>
-        <v:shape id="Grafik 11" o:spid="_x0000_s2121" type="#_x0000_t75" alt="nrzmhi_logo_500" style="position:absolute;margin-left:385.15pt;margin-top:2.25pt;width:63.4pt;height:63.4pt;z-index:-1;visibility:visible;mso-wrap-style:square;mso-width-percent:0;mso-height-percent:0;mso-wrap-distance-left:9pt;mso-wrap-distance-top:0;mso-wrap-distance-right:9pt;mso-wrap-distance-bottom:0;mso-position-horizontal:absolute;mso-position-horizontal-relative:text;mso-position-vertical:absolute;mso-position-vertical-relative:text;mso-width-percent:0;mso-height-percent:0;mso-width-relative:page;mso-height-relative:page">
+        <v:shape id="Grafik 11" o:spid="_x0000_s2121" type="#_x0000_t75" alt="nrzmhi_logo_500" style="position:absolute;margin-left:385.15pt;margin-top:2.25pt;width:63.4pt;height:63.4pt;z-index:-4;visibility:visible;mso-wrap-style:square;mso-width-percent:0;mso-height-percent:0;mso-wrap-distance-left:9pt;mso-wrap-distance-top:0;mso-wrap-distance-right:9pt;mso-wrap-distance-bottom:0;mso-position-horizontal:absolute;mso-position-horizontal-relative:text;mso-position-vertical:absolute;mso-position-vertical-relative:text;mso-width-percent:0;mso-height-percent:0;mso-width-relative:page;mso-height-relative:page">
           <v:imagedata r:id="rId1" o:title="nrzmhi_logo_500"/>
         </v:shape>
       </w:pict>
@@ -4084,7 +3776,7 @@
         <w:noProof/>
       </w:rPr>
       <w:pict>
-        <v:shape id="Grafik 12" o:spid="_x0000_s2120" type="#_x0000_t75" alt="RKI_Logo-NRZKL-Deu_RGB-1.JPG" style="position:absolute;margin-left:449.25pt;margin-top:6.75pt;width:55pt;height:55pt;z-index:5;visibility:visible;mso-wrap-style:square;mso-width-percent:0;mso-height-percent:0;mso-wrap-distance-left:9pt;mso-wrap-distance-top:0;mso-wrap-distance-right:9pt;mso-wrap-distance-bottom:0;mso-position-horizontal:absolute;mso-position-horizontal-relative:text;mso-position-vertical:absolute;mso-position-vertical-relative:text;mso-width-percent:0;mso-height-percent:0;mso-width-relative:page;mso-height-relative:page" stroked="t" strokecolor="white">
+        <v:shape id="Grafik 12" o:spid="_x0000_s2120" type="#_x0000_t75" alt="RKI_Logo-NRZKL-Deu_RGB-1.JPG" style="position:absolute;margin-left:449.25pt;margin-top:6.75pt;width:55pt;height:55pt;z-index:3;visibility:visible;mso-wrap-style:square;mso-width-percent:0;mso-height-percent:0;mso-wrap-distance-left:9pt;mso-wrap-distance-top:0;mso-wrap-distance-right:9pt;mso-wrap-distance-bottom:0;mso-position-horizontal:absolute;mso-position-horizontal-relative:text;mso-position-vertical:absolute;mso-position-vertical-relative:text;mso-width-percent:0;mso-height-percent:0;mso-width-relative:page;mso-height-relative:page" stroked="t" strokecolor="white">
           <v:imagedata r:id="rId2" o:title="RKI_Logo-NRZKL-Deu_RGB-1"/>
         </v:shape>
       </w:pict>
@@ -5194,7 +4886,7 @@
 </file>
 
 <file path=customXml/itemProps1.xml><?xml version="1.0" encoding="utf-8"?>
-<ds:datastoreItem xmlns:ds="http://schemas.openxmlformats.org/officeDocument/2006/customXml" ds:itemID="{BDFFCD95-08FC-4A96-98F4-25154B21ABFF}">
+<ds:datastoreItem xmlns:ds="http://schemas.openxmlformats.org/officeDocument/2006/customXml" ds:itemID="{61BFDDFA-3BD1-49D7-B639-EF70A9F03A96}">
   <ds:schemaRefs>
     <ds:schemaRef ds:uri="http://schemas.openxmlformats.org/officeDocument/2006/bibliography"/>
   </ds:schemaRefs>

</xml_diff>